<commit_message>
docs: merges services of CreateJobApplicationDto and JobApplicationDescription into JobApplicationDto in documentation
</commit_message>
<xml_diff>
--- a/docs/Documentation-Job-Application-Manager.docx
+++ b/docs/Documentation-Job-Application-Manager.docx
@@ -10,7 +10,7 @@
         <mc:AlternateContent>
           <mc:Choice Requires="wps">
             <w:drawing>
-              <wp:anchor distT="0" distB="0" distL="114300" distR="114300" simplePos="0" relativeHeight="251668480" behindDoc="0" locked="0" layoutInCell="1" allowOverlap="1" wp14:anchorId="142EB433" wp14:editId="4894F82C">
+              <wp:anchor distT="0" distB="0" distL="114300" distR="114300" simplePos="0" relativeHeight="251668480" behindDoc="0" locked="0" layoutInCell="1" allowOverlap="1" wp14:anchorId="142EB433" wp14:editId="1788E120">
                 <wp:simplePos x="0" y="0"/>
                 <wp:positionH relativeFrom="margin">
                   <wp:align>right</wp:align>
@@ -18,7 +18,7 @@
                 <wp:positionV relativeFrom="paragraph">
                   <wp:posOffset>2991485</wp:posOffset>
                 </wp:positionV>
-                <wp:extent cx="7172325" cy="3362325"/>
+                <wp:extent cx="7172325" cy="4810125"/>
                 <wp:effectExtent l="0" t="0" r="28575" b="28575"/>
                 <wp:wrapNone/>
                 <wp:docPr id="1289659664" name="Text Box 1"/>
@@ -30,7 +30,7 @@
                       <wps:spPr>
                         <a:xfrm>
                           <a:off x="0" y="0"/>
-                          <a:ext cx="7172325" cy="3362325"/>
+                          <a:ext cx="7172325" cy="4810125"/>
                         </a:xfrm>
                         <a:prstGeom prst="rect">
                           <a:avLst/>
@@ -71,20 +71,20 @@
                               <w:rPr>
                                 <w:lang w:val="en-GB"/>
                               </w:rPr>
-                              <w:t>Application</w:t>
-                            </w:r>
-                            <w:r>
-                              <w:rPr>
-                                <w:lang w:val="en-GB"/>
-                              </w:rPr>
-                              <w:t>Description</w:t>
+                              <w:t>JobApplication</w:t>
                             </w:r>
                             <w:proofErr w:type="spellEnd"/>
                             <w:r>
                               <w:rPr>
                                 <w:lang w:val="en-GB"/>
                               </w:rPr>
-                              <w:t xml:space="preserve"> </w:t>
+                              <w:t xml:space="preserve"> – Wrapper DTO for Job and Application models, </w:t>
+                            </w:r>
+                            <w:r>
+                              <w:rPr>
+                                <w:lang w:val="en-GB"/>
+                              </w:rPr>
+                              <w:t>used for most client-side business logic</w:t>
                             </w:r>
                           </w:p>
                           <w:p>
@@ -92,7 +92,7 @@
                               <w:pStyle w:val="ListParagraph"/>
                               <w:numPr>
                                 <w:ilvl w:val="0"/>
-                                <w:numId w:val="1"/>
+                                <w:numId w:val="3"/>
                               </w:numPr>
                               <w:rPr>
                                 <w:lang w:val="en-GB"/>
@@ -102,25 +102,55 @@
                               <w:rPr>
                                 <w:lang w:val="en-GB"/>
                               </w:rPr>
-                              <w:t>Used to display job applications as a preview button</w:t>
-                            </w:r>
+                              <w:t xml:space="preserve">Create new </w:t>
+                            </w:r>
+                            <w:proofErr w:type="spellStart"/>
+                            <w:r>
+                              <w:rPr>
+                                <w:lang w:val="en-GB"/>
+                              </w:rPr>
+                              <w:t>JobApplications</w:t>
+                            </w:r>
+                            <w:proofErr w:type="spellEnd"/>
                           </w:p>
                           <w:p>
                             <w:pPr>
                               <w:pStyle w:val="ListParagraph"/>
                               <w:numPr>
                                 <w:ilvl w:val="0"/>
-                                <w:numId w:val="1"/>
+                                <w:numId w:val="3"/>
                               </w:numPr>
                               <w:rPr>
                                 <w:lang w:val="en-GB"/>
                               </w:rPr>
                             </w:pPr>
-                            <w:r>
-                              <w:rPr>
-                                <w:lang w:val="en-GB"/>
-                              </w:rPr>
-                              <w:t>Sort by date created</w:t>
+                            <w:proofErr w:type="spellStart"/>
+                            <w:r>
+                              <w:rPr>
+                                <w:lang w:val="en-GB"/>
+                              </w:rPr>
+                              <w:t>Destructure</w:t>
+                            </w:r>
+                            <w:proofErr w:type="spellEnd"/>
+                            <w:r>
+                              <w:rPr>
+                                <w:lang w:val="en-GB"/>
+                              </w:rPr>
+                              <w:t xml:space="preserve"> </w:t>
+                            </w:r>
+                            <w:proofErr w:type="spellStart"/>
+                            <w:r>
+                              <w:rPr>
+                                <w:lang w:val="en-GB"/>
+                              </w:rPr>
+                              <w:t>JobApplications</w:t>
+                            </w:r>
+                            <w:proofErr w:type="spellEnd"/>
+                            <w:r>
+                              <w:rPr>
+                                <w:lang w:val="en-GB"/>
+                              </w:rPr>
+                              <w:t xml:space="preserve"> into separate models</w:t>
                             </w:r>
                           </w:p>
                           <w:p>
@@ -128,7 +158,7 @@
                               <w:pStyle w:val="ListParagraph"/>
                               <w:numPr>
                                 <w:ilvl w:val="0"/>
-                                <w:numId w:val="1"/>
+                                <w:numId w:val="3"/>
                               </w:numPr>
                               <w:rPr>
                                 <w:lang w:val="en-GB"/>
@@ -138,31 +168,7 @@
                               <w:rPr>
                                 <w:lang w:val="en-GB"/>
                               </w:rPr>
-                              <w:t>Sort</w:t>
-                            </w:r>
-                            <w:r>
-                              <w:rPr>
-                                <w:lang w:val="en-GB"/>
-                              </w:rPr>
-                              <w:t xml:space="preserve"> </w:t>
-                            </w:r>
-                            <w:r>
-                              <w:rPr>
-                                <w:lang w:val="en-GB"/>
-                              </w:rPr>
-                              <w:t>by latest updated/added to</w:t>
-                            </w:r>
-                            <w:r>
-                              <w:rPr>
-                                <w:lang w:val="en-GB"/>
-                              </w:rPr>
-                              <w:t xml:space="preserve"> a</w:t>
-                            </w:r>
-                            <w:r>
-                              <w:rPr>
-                                <w:lang w:val="en-GB"/>
-                              </w:rPr>
-                              <w:t xml:space="preserve"> column</w:t>
+                              <w:t>Sort by date created</w:t>
                             </w:r>
                           </w:p>
                           <w:p>
@@ -170,7 +176,7 @@
                               <w:pStyle w:val="ListParagraph"/>
                               <w:numPr>
                                 <w:ilvl w:val="0"/>
-                                <w:numId w:val="1"/>
+                                <w:numId w:val="3"/>
                               </w:numPr>
                               <w:rPr>
                                 <w:lang w:val="en-GB"/>
@@ -180,7 +186,31 @@
                               <w:rPr>
                                 <w:lang w:val="en-GB"/>
                               </w:rPr>
-                              <w:t>Sort by salary</w:t>
+                              <w:t>Sort</w:t>
+                            </w:r>
+                            <w:r>
+                              <w:rPr>
+                                <w:lang w:val="en-GB"/>
+                              </w:rPr>
+                              <w:t xml:space="preserve"> </w:t>
+                            </w:r>
+                            <w:r>
+                              <w:rPr>
+                                <w:lang w:val="en-GB"/>
+                              </w:rPr>
+                              <w:t>by latest updated/added to</w:t>
+                            </w:r>
+                            <w:r>
+                              <w:rPr>
+                                <w:lang w:val="en-GB"/>
+                              </w:rPr>
+                              <w:t xml:space="preserve"> a</w:t>
+                            </w:r>
+                            <w:r>
+                              <w:rPr>
+                                <w:lang w:val="en-GB"/>
+                              </w:rPr>
+                              <w:t xml:space="preserve"> column</w:t>
                             </w:r>
                           </w:p>
                           <w:p>
@@ -188,7 +218,7 @@
                               <w:pStyle w:val="ListParagraph"/>
                               <w:numPr>
                                 <w:ilvl w:val="0"/>
-                                <w:numId w:val="1"/>
+                                <w:numId w:val="3"/>
                               </w:numPr>
                               <w:rPr>
                                 <w:lang w:val="en-GB"/>
@@ -198,53 +228,178 @@
                               <w:rPr>
                                 <w:lang w:val="en-GB"/>
                               </w:rPr>
-                              <w:t>Filter by company</w:t>
-                            </w:r>
+                              <w:t xml:space="preserve">Sort by </w:t>
+                            </w:r>
+                            <w:proofErr w:type="spellStart"/>
+                            <w:r>
+                              <w:rPr>
+                                <w:lang w:val="en-GB"/>
+                              </w:rPr>
+                              <w:t>offererdS</w:t>
+                            </w:r>
+                            <w:r>
+                              <w:rPr>
+                                <w:lang w:val="en-GB"/>
+                              </w:rPr>
+                              <w:t>alary</w:t>
+                            </w:r>
+                            <w:proofErr w:type="spellEnd"/>
                           </w:p>
                           <w:p>
                             <w:pPr>
                               <w:pStyle w:val="ListParagraph"/>
+                              <w:numPr>
+                                <w:ilvl w:val="0"/>
+                                <w:numId w:val="3"/>
+                              </w:numPr>
                               <w:rPr>
                                 <w:lang w:val="en-GB"/>
                               </w:rPr>
                             </w:pPr>
-                          </w:p>
-                          <w:p>
-                            <w:pPr>
-                              <w:rPr>
-                                <w:lang w:val="en-GB"/>
-                              </w:rPr>
-                            </w:pPr>
+                            <w:r>
+                              <w:rPr>
+                                <w:lang w:val="en-GB"/>
+                              </w:rPr>
+                              <w:t xml:space="preserve">Sort by </w:t>
+                            </w:r>
                             <w:proofErr w:type="spellStart"/>
                             <w:r>
                               <w:rPr>
                                 <w:lang w:val="en-GB"/>
                               </w:rPr>
-                              <w:t>ApplicationDetailsDto</w:t>
+                              <w:t>costToCompany</w:t>
                             </w:r>
                             <w:proofErr w:type="spellEnd"/>
                           </w:p>
                           <w:p>
                             <w:pPr>
+                              <w:pStyle w:val="ListParagraph"/>
+                              <w:numPr>
+                                <w:ilvl w:val="0"/>
+                                <w:numId w:val="3"/>
+                              </w:numPr>
                               <w:rPr>
                                 <w:lang w:val="en-GB"/>
                               </w:rPr>
                             </w:pPr>
+                            <w:r>
+                              <w:rPr>
+                                <w:lang w:val="en-GB"/>
+                              </w:rPr>
+                              <w:t xml:space="preserve">Filter by </w:t>
+                            </w:r>
+                            <w:r>
+                              <w:rPr>
+                                <w:lang w:val="en-GB"/>
+                              </w:rPr>
+                              <w:t>c</w:t>
+                            </w:r>
+                            <w:r>
+                              <w:rPr>
+                                <w:lang w:val="en-GB"/>
+                              </w:rPr>
+                              <w:t>ompany</w:t>
+                            </w:r>
+                          </w:p>
+                          <w:p>
+                            <w:pPr>
+                              <w:pStyle w:val="ListParagraph"/>
+                              <w:numPr>
+                                <w:ilvl w:val="0"/>
+                                <w:numId w:val="3"/>
+                              </w:numPr>
+                              <w:rPr>
+                                <w:lang w:val="en-GB"/>
+                              </w:rPr>
+                            </w:pPr>
+                            <w:r>
+                              <w:rPr>
+                                <w:lang w:val="en-GB"/>
+                              </w:rPr>
+                              <w:t xml:space="preserve">Filter by </w:t>
+                            </w:r>
+                            <w:r>
+                              <w:rPr>
+                                <w:lang w:val="en-GB"/>
+                              </w:rPr>
+                              <w:t>p</w:t>
+                            </w:r>
+                            <w:r>
+                              <w:rPr>
+                                <w:lang w:val="en-GB"/>
+                              </w:rPr>
+                              <w:t>osition (substring search or fuzzy search)</w:t>
+                            </w:r>
+                          </w:p>
+                          <w:p>
+                            <w:pPr>
+                              <w:pStyle w:val="ListParagraph"/>
+                              <w:numPr>
+                                <w:ilvl w:val="0"/>
+                                <w:numId w:val="3"/>
+                              </w:numPr>
+                              <w:rPr>
+                                <w:lang w:val="en-GB"/>
+                              </w:rPr>
+                            </w:pPr>
+                            <w:r>
+                              <w:rPr>
+                                <w:lang w:val="en-GB"/>
+                              </w:rPr>
+                              <w:t>Filter by location</w:t>
+                            </w:r>
+                          </w:p>
+                          <w:p>
+                            <w:pPr>
+                              <w:pStyle w:val="ListParagraph"/>
+                              <w:numPr>
+                                <w:ilvl w:val="0"/>
+                                <w:numId w:val="3"/>
+                              </w:numPr>
+                              <w:rPr>
+                                <w:lang w:val="en-GB"/>
+                              </w:rPr>
+                            </w:pPr>
+                            <w:r>
+                              <w:rPr>
+                                <w:lang w:val="en-GB"/>
+                              </w:rPr>
+                              <w:t xml:space="preserve">Filter by </w:t>
+                            </w:r>
                             <w:proofErr w:type="spellStart"/>
                             <w:r>
                               <w:rPr>
                                 <w:lang w:val="en-GB"/>
                               </w:rPr>
-                              <w:t>CreateApplicationDto</w:t>
+                              <w:t>WorkModel</w:t>
                             </w:r>
                             <w:proofErr w:type="spellEnd"/>
                           </w:p>
                           <w:p>
                             <w:pPr>
+                              <w:pStyle w:val="ListParagraph"/>
+                              <w:numPr>
+                                <w:ilvl w:val="0"/>
+                                <w:numId w:val="3"/>
+                              </w:numPr>
                               <w:rPr>
                                 <w:lang w:val="en-GB"/>
                               </w:rPr>
                             </w:pPr>
+                            <w:r>
+                              <w:rPr>
+                                <w:lang w:val="en-GB"/>
+                              </w:rPr>
+                              <w:t xml:space="preserve">Filter by </w:t>
+                            </w:r>
+                            <w:proofErr w:type="spellStart"/>
+                            <w:r>
+                              <w:rPr>
+                                <w:lang w:val="en-GB"/>
+                              </w:rPr>
+                              <w:t>coreSkill</w:t>
+                            </w:r>
+                            <w:proofErr w:type="spellEnd"/>
                           </w:p>
                           <w:p>
                             <w:pPr>
@@ -257,9 +412,111 @@
                               <w:rPr>
                                 <w:lang w:val="en-GB"/>
                               </w:rPr>
+                              <w:t>CreateApplicationDto</w:t>
+                            </w:r>
+                            <w:proofErr w:type="spellEnd"/>
+                            <w:r>
+                              <w:rPr>
+                                <w:lang w:val="en-GB"/>
+                              </w:rPr>
+                              <w:t xml:space="preserve"> – Used to apply for a created job that has not yet been applied for</w:t>
+                            </w:r>
+                          </w:p>
+                          <w:p>
+                            <w:pPr>
+                              <w:rPr>
+                                <w:lang w:val="en-GB"/>
+                              </w:rPr>
+                            </w:pPr>
+                            <w:proofErr w:type="spellStart"/>
+                            <w:r>
+                              <w:rPr>
+                                <w:lang w:val="en-GB"/>
+                              </w:rPr>
                               <w:t>CreateJobDto</w:t>
                             </w:r>
                             <w:proofErr w:type="spellEnd"/>
+                            <w:r>
+                              <w:rPr>
+                                <w:lang w:val="en-GB"/>
+                              </w:rPr>
+                              <w:t xml:space="preserve"> – Used to create jobs and add to a backlog without immediately applying for it</w:t>
+                            </w:r>
+                          </w:p>
+                          <w:p>
+                            <w:pPr>
+                              <w:rPr>
+                                <w:lang w:val="en-GB"/>
+                              </w:rPr>
+                            </w:pPr>
+                            <w:proofErr w:type="spellStart"/>
+                            <w:r>
+                              <w:rPr>
+                                <w:lang w:val="en-GB"/>
+                              </w:rPr>
+                              <w:t>ApplicationDetailsDto</w:t>
+                            </w:r>
+                            <w:proofErr w:type="spellEnd"/>
+                            <w:r>
+                              <w:rPr>
+                                <w:lang w:val="en-GB"/>
+                              </w:rPr>
+                              <w:t xml:space="preserve"> – Displays details of an application once an application is opened/clicked on</w:t>
+                            </w:r>
+                          </w:p>
+                          <w:p>
+                            <w:pPr>
+                              <w:pStyle w:val="ListParagraph"/>
+                              <w:numPr>
+                                <w:ilvl w:val="0"/>
+                                <w:numId w:val="2"/>
+                              </w:numPr>
+                              <w:rPr>
+                                <w:lang w:val="en-GB"/>
+                              </w:rPr>
+                            </w:pPr>
+                            <w:r>
+                              <w:rPr>
+                                <w:lang w:val="en-GB"/>
+                              </w:rPr>
+                              <w:t>Display properties of an application</w:t>
+                            </w:r>
+                          </w:p>
+                          <w:p>
+                            <w:pPr>
+                              <w:pStyle w:val="ListParagraph"/>
+                              <w:numPr>
+                                <w:ilvl w:val="0"/>
+                                <w:numId w:val="2"/>
+                              </w:numPr>
+                              <w:rPr>
+                                <w:lang w:val="en-GB"/>
+                              </w:rPr>
+                            </w:pPr>
+                            <w:r>
+                              <w:rPr>
+                                <w:lang w:val="en-GB"/>
+                              </w:rPr>
+                              <w:t>Update and edit properties of an application</w:t>
+                            </w:r>
+                          </w:p>
+                          <w:p>
+                            <w:pPr>
+                              <w:pStyle w:val="ListParagraph"/>
+                              <w:numPr>
+                                <w:ilvl w:val="0"/>
+                                <w:numId w:val="2"/>
+                              </w:numPr>
+                              <w:rPr>
+                                <w:lang w:val="en-GB"/>
+                              </w:rPr>
+                            </w:pPr>
+                            <w:r>
+                              <w:rPr>
+                                <w:lang w:val="en-GB"/>
+                              </w:rPr>
+                              <w:t>Delete an application if it is completed</w:t>
+                            </w:r>
                           </w:p>
                           <w:p>
                             <w:pPr>
@@ -302,7 +559,7 @@
                 <v:stroke joinstyle="miter"/>
                 <v:path gradientshapeok="t" o:connecttype="rect"/>
               </v:shapetype>
-              <v:shape id="Text Box 1" o:spid="_x0000_s1026" type="#_x0000_t202" style="position:absolute;margin-left:513.55pt;margin-top:235.55pt;width:564.75pt;height:264.75pt;z-index:251668480;visibility:visible;mso-wrap-style:square;mso-width-percent:0;mso-height-percent:0;mso-wrap-distance-left:9pt;mso-wrap-distance-top:0;mso-wrap-distance-right:9pt;mso-wrap-distance-bottom:0;mso-position-horizontal:right;mso-position-horizontal-relative:margin;mso-position-vertical:absolute;mso-position-vertical-relative:text;mso-width-percent:0;mso-height-percent:0;mso-width-relative:margin;mso-height-relative:margin;v-text-anchor:top" o:gfxdata="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" fillcolor="white [3201]" strokeweight=".5pt">
+              <v:shape id="Text Box 1" o:spid="_x0000_s1026" type="#_x0000_t202" style="position:absolute;margin-left:513.55pt;margin-top:235.55pt;width:564.75pt;height:378.75pt;z-index:251668480;visibility:visible;mso-wrap-style:square;mso-width-percent:0;mso-height-percent:0;mso-wrap-distance-left:9pt;mso-wrap-distance-top:0;mso-wrap-distance-right:9pt;mso-wrap-distance-bottom:0;mso-position-horizontal:right;mso-position-horizontal-relative:margin;mso-position-vertical:absolute;mso-position-vertical-relative:text;mso-width-percent:0;mso-height-percent:0;mso-width-relative:margin;mso-height-relative:margin;v-text-anchor:top" o:gfxdata="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" fillcolor="white [3201]" strokeweight=".5pt">
                 <v:textbox>
                   <w:txbxContent>
                     <w:p>
@@ -330,20 +587,20 @@
                         <w:rPr>
                           <w:lang w:val="en-GB"/>
                         </w:rPr>
-                        <w:t>Application</w:t>
-                      </w:r>
-                      <w:r>
-                        <w:rPr>
-                          <w:lang w:val="en-GB"/>
-                        </w:rPr>
-                        <w:t>Description</w:t>
+                        <w:t>JobApplication</w:t>
                       </w:r>
                       <w:proofErr w:type="spellEnd"/>
                       <w:r>
                         <w:rPr>
                           <w:lang w:val="en-GB"/>
                         </w:rPr>
-                        <w:t xml:space="preserve"> </w:t>
+                        <w:t xml:space="preserve"> – Wrapper DTO for Job and Application models, </w:t>
+                      </w:r>
+                      <w:r>
+                        <w:rPr>
+                          <w:lang w:val="en-GB"/>
+                        </w:rPr>
+                        <w:t>used for most client-side business logic</w:t>
                       </w:r>
                     </w:p>
                     <w:p>
@@ -351,7 +608,7 @@
                         <w:pStyle w:val="ListParagraph"/>
                         <w:numPr>
                           <w:ilvl w:val="0"/>
-                          <w:numId w:val="1"/>
+                          <w:numId w:val="3"/>
                         </w:numPr>
                         <w:rPr>
                           <w:lang w:val="en-GB"/>
@@ -361,25 +618,55 @@
                         <w:rPr>
                           <w:lang w:val="en-GB"/>
                         </w:rPr>
-                        <w:t>Used to display job applications as a preview button</w:t>
-                      </w:r>
+                        <w:t xml:space="preserve">Create new </w:t>
+                      </w:r>
+                      <w:proofErr w:type="spellStart"/>
+                      <w:r>
+                        <w:rPr>
+                          <w:lang w:val="en-GB"/>
+                        </w:rPr>
+                        <w:t>JobApplications</w:t>
+                      </w:r>
+                      <w:proofErr w:type="spellEnd"/>
                     </w:p>
                     <w:p>
                       <w:pPr>
                         <w:pStyle w:val="ListParagraph"/>
                         <w:numPr>
                           <w:ilvl w:val="0"/>
-                          <w:numId w:val="1"/>
+                          <w:numId w:val="3"/>
                         </w:numPr>
                         <w:rPr>
                           <w:lang w:val="en-GB"/>
                         </w:rPr>
                       </w:pPr>
-                      <w:r>
-                        <w:rPr>
-                          <w:lang w:val="en-GB"/>
-                        </w:rPr>
-                        <w:t>Sort by date created</w:t>
+                      <w:proofErr w:type="spellStart"/>
+                      <w:r>
+                        <w:rPr>
+                          <w:lang w:val="en-GB"/>
+                        </w:rPr>
+                        <w:t>Destructure</w:t>
+                      </w:r>
+                      <w:proofErr w:type="spellEnd"/>
+                      <w:r>
+                        <w:rPr>
+                          <w:lang w:val="en-GB"/>
+                        </w:rPr>
+                        <w:t xml:space="preserve"> </w:t>
+                      </w:r>
+                      <w:proofErr w:type="spellStart"/>
+                      <w:r>
+                        <w:rPr>
+                          <w:lang w:val="en-GB"/>
+                        </w:rPr>
+                        <w:t>JobApplications</w:t>
+                      </w:r>
+                      <w:proofErr w:type="spellEnd"/>
+                      <w:r>
+                        <w:rPr>
+                          <w:lang w:val="en-GB"/>
+                        </w:rPr>
+                        <w:t xml:space="preserve"> into separate models</w:t>
                       </w:r>
                     </w:p>
                     <w:p>
@@ -387,7 +674,7 @@
                         <w:pStyle w:val="ListParagraph"/>
                         <w:numPr>
                           <w:ilvl w:val="0"/>
-                          <w:numId w:val="1"/>
+                          <w:numId w:val="3"/>
                         </w:numPr>
                         <w:rPr>
                           <w:lang w:val="en-GB"/>
@@ -397,31 +684,7 @@
                         <w:rPr>
                           <w:lang w:val="en-GB"/>
                         </w:rPr>
-                        <w:t>Sort</w:t>
-                      </w:r>
-                      <w:r>
-                        <w:rPr>
-                          <w:lang w:val="en-GB"/>
-                        </w:rPr>
-                        <w:t xml:space="preserve"> </w:t>
-                      </w:r>
-                      <w:r>
-                        <w:rPr>
-                          <w:lang w:val="en-GB"/>
-                        </w:rPr>
-                        <w:t>by latest updated/added to</w:t>
-                      </w:r>
-                      <w:r>
-                        <w:rPr>
-                          <w:lang w:val="en-GB"/>
-                        </w:rPr>
-                        <w:t xml:space="preserve"> a</w:t>
-                      </w:r>
-                      <w:r>
-                        <w:rPr>
-                          <w:lang w:val="en-GB"/>
-                        </w:rPr>
-                        <w:t xml:space="preserve"> column</w:t>
+                        <w:t>Sort by date created</w:t>
                       </w:r>
                     </w:p>
                     <w:p>
@@ -429,7 +692,7 @@
                         <w:pStyle w:val="ListParagraph"/>
                         <w:numPr>
                           <w:ilvl w:val="0"/>
-                          <w:numId w:val="1"/>
+                          <w:numId w:val="3"/>
                         </w:numPr>
                         <w:rPr>
                           <w:lang w:val="en-GB"/>
@@ -439,7 +702,31 @@
                         <w:rPr>
                           <w:lang w:val="en-GB"/>
                         </w:rPr>
-                        <w:t>Sort by salary</w:t>
+                        <w:t>Sort</w:t>
+                      </w:r>
+                      <w:r>
+                        <w:rPr>
+                          <w:lang w:val="en-GB"/>
+                        </w:rPr>
+                        <w:t xml:space="preserve"> </w:t>
+                      </w:r>
+                      <w:r>
+                        <w:rPr>
+                          <w:lang w:val="en-GB"/>
+                        </w:rPr>
+                        <w:t>by latest updated/added to</w:t>
+                      </w:r>
+                      <w:r>
+                        <w:rPr>
+                          <w:lang w:val="en-GB"/>
+                        </w:rPr>
+                        <w:t xml:space="preserve"> a</w:t>
+                      </w:r>
+                      <w:r>
+                        <w:rPr>
+                          <w:lang w:val="en-GB"/>
+                        </w:rPr>
+                        <w:t xml:space="preserve"> column</w:t>
                       </w:r>
                     </w:p>
                     <w:p>
@@ -447,7 +734,7 @@
                         <w:pStyle w:val="ListParagraph"/>
                         <w:numPr>
                           <w:ilvl w:val="0"/>
-                          <w:numId w:val="1"/>
+                          <w:numId w:val="3"/>
                         </w:numPr>
                         <w:rPr>
                           <w:lang w:val="en-GB"/>
@@ -457,53 +744,178 @@
                         <w:rPr>
                           <w:lang w:val="en-GB"/>
                         </w:rPr>
-                        <w:t>Filter by company</w:t>
-                      </w:r>
+                        <w:t xml:space="preserve">Sort by </w:t>
+                      </w:r>
+                      <w:proofErr w:type="spellStart"/>
+                      <w:r>
+                        <w:rPr>
+                          <w:lang w:val="en-GB"/>
+                        </w:rPr>
+                        <w:t>offererdS</w:t>
+                      </w:r>
+                      <w:r>
+                        <w:rPr>
+                          <w:lang w:val="en-GB"/>
+                        </w:rPr>
+                        <w:t>alary</w:t>
+                      </w:r>
+                      <w:proofErr w:type="spellEnd"/>
                     </w:p>
                     <w:p>
                       <w:pPr>
                         <w:pStyle w:val="ListParagraph"/>
+                        <w:numPr>
+                          <w:ilvl w:val="0"/>
+                          <w:numId w:val="3"/>
+                        </w:numPr>
                         <w:rPr>
                           <w:lang w:val="en-GB"/>
                         </w:rPr>
                       </w:pPr>
-                    </w:p>
-                    <w:p>
-                      <w:pPr>
-                        <w:rPr>
-                          <w:lang w:val="en-GB"/>
-                        </w:rPr>
-                      </w:pPr>
+                      <w:r>
+                        <w:rPr>
+                          <w:lang w:val="en-GB"/>
+                        </w:rPr>
+                        <w:t xml:space="preserve">Sort by </w:t>
+                      </w:r>
                       <w:proofErr w:type="spellStart"/>
                       <w:r>
                         <w:rPr>
                           <w:lang w:val="en-GB"/>
                         </w:rPr>
-                        <w:t>ApplicationDetailsDto</w:t>
+                        <w:t>costToCompany</w:t>
                       </w:r>
                       <w:proofErr w:type="spellEnd"/>
                     </w:p>
                     <w:p>
                       <w:pPr>
+                        <w:pStyle w:val="ListParagraph"/>
+                        <w:numPr>
+                          <w:ilvl w:val="0"/>
+                          <w:numId w:val="3"/>
+                        </w:numPr>
                         <w:rPr>
                           <w:lang w:val="en-GB"/>
                         </w:rPr>
                       </w:pPr>
+                      <w:r>
+                        <w:rPr>
+                          <w:lang w:val="en-GB"/>
+                        </w:rPr>
+                        <w:t xml:space="preserve">Filter by </w:t>
+                      </w:r>
+                      <w:r>
+                        <w:rPr>
+                          <w:lang w:val="en-GB"/>
+                        </w:rPr>
+                        <w:t>c</w:t>
+                      </w:r>
+                      <w:r>
+                        <w:rPr>
+                          <w:lang w:val="en-GB"/>
+                        </w:rPr>
+                        <w:t>ompany</w:t>
+                      </w:r>
+                    </w:p>
+                    <w:p>
+                      <w:pPr>
+                        <w:pStyle w:val="ListParagraph"/>
+                        <w:numPr>
+                          <w:ilvl w:val="0"/>
+                          <w:numId w:val="3"/>
+                        </w:numPr>
+                        <w:rPr>
+                          <w:lang w:val="en-GB"/>
+                        </w:rPr>
+                      </w:pPr>
+                      <w:r>
+                        <w:rPr>
+                          <w:lang w:val="en-GB"/>
+                        </w:rPr>
+                        <w:t xml:space="preserve">Filter by </w:t>
+                      </w:r>
+                      <w:r>
+                        <w:rPr>
+                          <w:lang w:val="en-GB"/>
+                        </w:rPr>
+                        <w:t>p</w:t>
+                      </w:r>
+                      <w:r>
+                        <w:rPr>
+                          <w:lang w:val="en-GB"/>
+                        </w:rPr>
+                        <w:t>osition (substring search or fuzzy search)</w:t>
+                      </w:r>
+                    </w:p>
+                    <w:p>
+                      <w:pPr>
+                        <w:pStyle w:val="ListParagraph"/>
+                        <w:numPr>
+                          <w:ilvl w:val="0"/>
+                          <w:numId w:val="3"/>
+                        </w:numPr>
+                        <w:rPr>
+                          <w:lang w:val="en-GB"/>
+                        </w:rPr>
+                      </w:pPr>
+                      <w:r>
+                        <w:rPr>
+                          <w:lang w:val="en-GB"/>
+                        </w:rPr>
+                        <w:t>Filter by location</w:t>
+                      </w:r>
+                    </w:p>
+                    <w:p>
+                      <w:pPr>
+                        <w:pStyle w:val="ListParagraph"/>
+                        <w:numPr>
+                          <w:ilvl w:val="0"/>
+                          <w:numId w:val="3"/>
+                        </w:numPr>
+                        <w:rPr>
+                          <w:lang w:val="en-GB"/>
+                        </w:rPr>
+                      </w:pPr>
+                      <w:r>
+                        <w:rPr>
+                          <w:lang w:val="en-GB"/>
+                        </w:rPr>
+                        <w:t xml:space="preserve">Filter by </w:t>
+                      </w:r>
                       <w:proofErr w:type="spellStart"/>
                       <w:r>
                         <w:rPr>
                           <w:lang w:val="en-GB"/>
                         </w:rPr>
-                        <w:t>CreateApplicationDto</w:t>
+                        <w:t>WorkModel</w:t>
                       </w:r>
                       <w:proofErr w:type="spellEnd"/>
                     </w:p>
                     <w:p>
                       <w:pPr>
+                        <w:pStyle w:val="ListParagraph"/>
+                        <w:numPr>
+                          <w:ilvl w:val="0"/>
+                          <w:numId w:val="3"/>
+                        </w:numPr>
                         <w:rPr>
                           <w:lang w:val="en-GB"/>
                         </w:rPr>
                       </w:pPr>
+                      <w:r>
+                        <w:rPr>
+                          <w:lang w:val="en-GB"/>
+                        </w:rPr>
+                        <w:t xml:space="preserve">Filter by </w:t>
+                      </w:r>
+                      <w:proofErr w:type="spellStart"/>
+                      <w:r>
+                        <w:rPr>
+                          <w:lang w:val="en-GB"/>
+                        </w:rPr>
+                        <w:t>coreSkill</w:t>
+                      </w:r>
+                      <w:proofErr w:type="spellEnd"/>
                     </w:p>
                     <w:p>
                       <w:pPr>
@@ -516,9 +928,111 @@
                         <w:rPr>
                           <w:lang w:val="en-GB"/>
                         </w:rPr>
+                        <w:t>CreateApplicationDto</w:t>
+                      </w:r>
+                      <w:proofErr w:type="spellEnd"/>
+                      <w:r>
+                        <w:rPr>
+                          <w:lang w:val="en-GB"/>
+                        </w:rPr>
+                        <w:t xml:space="preserve"> – Used to apply for a created job that has not yet been applied for</w:t>
+                      </w:r>
+                    </w:p>
+                    <w:p>
+                      <w:pPr>
+                        <w:rPr>
+                          <w:lang w:val="en-GB"/>
+                        </w:rPr>
+                      </w:pPr>
+                      <w:proofErr w:type="spellStart"/>
+                      <w:r>
+                        <w:rPr>
+                          <w:lang w:val="en-GB"/>
+                        </w:rPr>
                         <w:t>CreateJobDto</w:t>
                       </w:r>
                       <w:proofErr w:type="spellEnd"/>
+                      <w:r>
+                        <w:rPr>
+                          <w:lang w:val="en-GB"/>
+                        </w:rPr>
+                        <w:t xml:space="preserve"> – Used to create jobs and add to a backlog without immediately applying for it</w:t>
+                      </w:r>
+                    </w:p>
+                    <w:p>
+                      <w:pPr>
+                        <w:rPr>
+                          <w:lang w:val="en-GB"/>
+                        </w:rPr>
+                      </w:pPr>
+                      <w:proofErr w:type="spellStart"/>
+                      <w:r>
+                        <w:rPr>
+                          <w:lang w:val="en-GB"/>
+                        </w:rPr>
+                        <w:t>ApplicationDetailsDto</w:t>
+                      </w:r>
+                      <w:proofErr w:type="spellEnd"/>
+                      <w:r>
+                        <w:rPr>
+                          <w:lang w:val="en-GB"/>
+                        </w:rPr>
+                        <w:t xml:space="preserve"> – Displays details of an application once an application is opened/clicked on</w:t>
+                      </w:r>
+                    </w:p>
+                    <w:p>
+                      <w:pPr>
+                        <w:pStyle w:val="ListParagraph"/>
+                        <w:numPr>
+                          <w:ilvl w:val="0"/>
+                          <w:numId w:val="2"/>
+                        </w:numPr>
+                        <w:rPr>
+                          <w:lang w:val="en-GB"/>
+                        </w:rPr>
+                      </w:pPr>
+                      <w:r>
+                        <w:rPr>
+                          <w:lang w:val="en-GB"/>
+                        </w:rPr>
+                        <w:t>Display properties of an application</w:t>
+                      </w:r>
+                    </w:p>
+                    <w:p>
+                      <w:pPr>
+                        <w:pStyle w:val="ListParagraph"/>
+                        <w:numPr>
+                          <w:ilvl w:val="0"/>
+                          <w:numId w:val="2"/>
+                        </w:numPr>
+                        <w:rPr>
+                          <w:lang w:val="en-GB"/>
+                        </w:rPr>
+                      </w:pPr>
+                      <w:r>
+                        <w:rPr>
+                          <w:lang w:val="en-GB"/>
+                        </w:rPr>
+                        <w:t>Update and edit properties of an application</w:t>
+                      </w:r>
+                    </w:p>
+                    <w:p>
+                      <w:pPr>
+                        <w:pStyle w:val="ListParagraph"/>
+                        <w:numPr>
+                          <w:ilvl w:val="0"/>
+                          <w:numId w:val="2"/>
+                        </w:numPr>
+                        <w:rPr>
+                          <w:lang w:val="en-GB"/>
+                        </w:rPr>
+                      </w:pPr>
+                      <w:r>
+                        <w:rPr>
+                          <w:lang w:val="en-GB"/>
+                        </w:rPr>
+                        <w:t>Delete an application if it is completed</w:t>
+                      </w:r>
                     </w:p>
                     <w:p>
                       <w:pPr>
@@ -724,7 +1238,7 @@
           </mc:Choice>
           <mc:Fallback>
             <w:pict>
-              <v:shapetype w14:anchorId="7824578F" id="_x0000_t32" coordsize="21600,21600" o:spt="32" o:oned="t" path="m,l21600,21600e" filled="f">
+              <v:shapetype w14:anchorId="7AF4A298" id="_x0000_t32" coordsize="21600,21600" o:spt="32" o:oned="t" path="m,l21600,21600e" filled="f">
                 <v:path arrowok="t" fillok="f" o:connecttype="none"/>
                 <o:lock v:ext="edit" shapetype="t"/>
               </v:shapetype>
@@ -794,7 +1308,7 @@
           </mc:Choice>
           <mc:Fallback>
             <w:pict>
-              <v:shape w14:anchorId="426C9BA7" id="Straight Arrow Connector 3" o:spid="_x0000_s1026" type="#_x0000_t32" style="position:absolute;margin-left:104.3pt;margin-top:72.05pt;width:68.25pt;height:76.5pt;flip:y;z-index:251665408;visibility:visible;mso-wrap-style:square;mso-wrap-distance-left:9pt;mso-wrap-distance-top:0;mso-wrap-distance-right:9pt;mso-wrap-distance-bottom:0;mso-position-horizontal:absolute;mso-position-horizontal-relative:text;mso-position-vertical:absolute;mso-position-vertical-relative:text" o:gfxdata="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" strokecolor="black [3200]" strokeweight=".5pt">
+              <v:shape w14:anchorId="7C7809BE" id="Straight Arrow Connector 3" o:spid="_x0000_s1026" type="#_x0000_t32" style="position:absolute;margin-left:104.3pt;margin-top:72.05pt;width:68.25pt;height:76.5pt;flip:y;z-index:251665408;visibility:visible;mso-wrap-style:square;mso-wrap-distance-left:9pt;mso-wrap-distance-top:0;mso-wrap-distance-right:9pt;mso-wrap-distance-bottom:0;mso-position-horizontal:absolute;mso-position-horizontal-relative:text;mso-position-vertical:absolute;mso-position-vertical-relative:text" o:gfxdata="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" strokecolor="black [3200]" strokeweight=".5pt">
                 <v:stroke endarrow="block" joinstyle="miter"/>
               </v:shape>
             </w:pict>
@@ -1236,8 +1750,240 @@
       </w:rPr>
     </w:lvl>
   </w:abstractNum>
+  <w:abstractNum w:abstractNumId="1" w15:restartNumberingAfterBreak="0">
+    <w:nsid w:val="086243B0"/>
+    <w:multiLevelType w:val="hybridMultilevel"/>
+    <w:tmpl w:val="DE028816"/>
+    <w:lvl w:ilvl="0" w:tplc="1C090001">
+      <w:start w:val="1"/>
+      <w:numFmt w:val="bullet"/>
+      <w:lvlText w:val=""/>
+      <w:lvlJc w:val="left"/>
+      <w:pPr>
+        <w:ind w:left="720" w:hanging="360"/>
+      </w:pPr>
+      <w:rPr>
+        <w:rFonts w:ascii="Symbol" w:hAnsi="Symbol" w:hint="default"/>
+      </w:rPr>
+    </w:lvl>
+    <w:lvl w:ilvl="1" w:tplc="1C090003" w:tentative="1">
+      <w:start w:val="1"/>
+      <w:numFmt w:val="bullet"/>
+      <w:lvlText w:val="o"/>
+      <w:lvlJc w:val="left"/>
+      <w:pPr>
+        <w:ind w:left="1440" w:hanging="360"/>
+      </w:pPr>
+      <w:rPr>
+        <w:rFonts w:ascii="Courier New" w:hAnsi="Courier New" w:cs="Courier New" w:hint="default"/>
+      </w:rPr>
+    </w:lvl>
+    <w:lvl w:ilvl="2" w:tplc="1C090005" w:tentative="1">
+      <w:start w:val="1"/>
+      <w:numFmt w:val="bullet"/>
+      <w:lvlText w:val=""/>
+      <w:lvlJc w:val="left"/>
+      <w:pPr>
+        <w:ind w:left="2160" w:hanging="360"/>
+      </w:pPr>
+      <w:rPr>
+        <w:rFonts w:ascii="Wingdings" w:hAnsi="Wingdings" w:hint="default"/>
+      </w:rPr>
+    </w:lvl>
+    <w:lvl w:ilvl="3" w:tplc="1C090001" w:tentative="1">
+      <w:start w:val="1"/>
+      <w:numFmt w:val="bullet"/>
+      <w:lvlText w:val=""/>
+      <w:lvlJc w:val="left"/>
+      <w:pPr>
+        <w:ind w:left="2880" w:hanging="360"/>
+      </w:pPr>
+      <w:rPr>
+        <w:rFonts w:ascii="Symbol" w:hAnsi="Symbol" w:hint="default"/>
+      </w:rPr>
+    </w:lvl>
+    <w:lvl w:ilvl="4" w:tplc="1C090003" w:tentative="1">
+      <w:start w:val="1"/>
+      <w:numFmt w:val="bullet"/>
+      <w:lvlText w:val="o"/>
+      <w:lvlJc w:val="left"/>
+      <w:pPr>
+        <w:ind w:left="3600" w:hanging="360"/>
+      </w:pPr>
+      <w:rPr>
+        <w:rFonts w:ascii="Courier New" w:hAnsi="Courier New" w:cs="Courier New" w:hint="default"/>
+      </w:rPr>
+    </w:lvl>
+    <w:lvl w:ilvl="5" w:tplc="1C090005" w:tentative="1">
+      <w:start w:val="1"/>
+      <w:numFmt w:val="bullet"/>
+      <w:lvlText w:val=""/>
+      <w:lvlJc w:val="left"/>
+      <w:pPr>
+        <w:ind w:left="4320" w:hanging="360"/>
+      </w:pPr>
+      <w:rPr>
+        <w:rFonts w:ascii="Wingdings" w:hAnsi="Wingdings" w:hint="default"/>
+      </w:rPr>
+    </w:lvl>
+    <w:lvl w:ilvl="6" w:tplc="1C090001" w:tentative="1">
+      <w:start w:val="1"/>
+      <w:numFmt w:val="bullet"/>
+      <w:lvlText w:val=""/>
+      <w:lvlJc w:val="left"/>
+      <w:pPr>
+        <w:ind w:left="5040" w:hanging="360"/>
+      </w:pPr>
+      <w:rPr>
+        <w:rFonts w:ascii="Symbol" w:hAnsi="Symbol" w:hint="default"/>
+      </w:rPr>
+    </w:lvl>
+    <w:lvl w:ilvl="7" w:tplc="1C090003" w:tentative="1">
+      <w:start w:val="1"/>
+      <w:numFmt w:val="bullet"/>
+      <w:lvlText w:val="o"/>
+      <w:lvlJc w:val="left"/>
+      <w:pPr>
+        <w:ind w:left="5760" w:hanging="360"/>
+      </w:pPr>
+      <w:rPr>
+        <w:rFonts w:ascii="Courier New" w:hAnsi="Courier New" w:cs="Courier New" w:hint="default"/>
+      </w:rPr>
+    </w:lvl>
+    <w:lvl w:ilvl="8" w:tplc="1C090005" w:tentative="1">
+      <w:start w:val="1"/>
+      <w:numFmt w:val="bullet"/>
+      <w:lvlText w:val=""/>
+      <w:lvlJc w:val="left"/>
+      <w:pPr>
+        <w:ind w:left="6480" w:hanging="360"/>
+      </w:pPr>
+      <w:rPr>
+        <w:rFonts w:ascii="Wingdings" w:hAnsi="Wingdings" w:hint="default"/>
+      </w:rPr>
+    </w:lvl>
+  </w:abstractNum>
+  <w:abstractNum w:abstractNumId="2" w15:restartNumberingAfterBreak="0">
+    <w:nsid w:val="3540111D"/>
+    <w:multiLevelType w:val="hybridMultilevel"/>
+    <w:tmpl w:val="8CC023E8"/>
+    <w:lvl w:ilvl="0" w:tplc="1C090001">
+      <w:start w:val="1"/>
+      <w:numFmt w:val="bullet"/>
+      <w:lvlText w:val=""/>
+      <w:lvlJc w:val="left"/>
+      <w:pPr>
+        <w:ind w:left="720" w:hanging="360"/>
+      </w:pPr>
+      <w:rPr>
+        <w:rFonts w:ascii="Symbol" w:hAnsi="Symbol" w:hint="default"/>
+      </w:rPr>
+    </w:lvl>
+    <w:lvl w:ilvl="1" w:tplc="1C090003" w:tentative="1">
+      <w:start w:val="1"/>
+      <w:numFmt w:val="bullet"/>
+      <w:lvlText w:val="o"/>
+      <w:lvlJc w:val="left"/>
+      <w:pPr>
+        <w:ind w:left="1440" w:hanging="360"/>
+      </w:pPr>
+      <w:rPr>
+        <w:rFonts w:ascii="Courier New" w:hAnsi="Courier New" w:cs="Courier New" w:hint="default"/>
+      </w:rPr>
+    </w:lvl>
+    <w:lvl w:ilvl="2" w:tplc="1C090005" w:tentative="1">
+      <w:start w:val="1"/>
+      <w:numFmt w:val="bullet"/>
+      <w:lvlText w:val=""/>
+      <w:lvlJc w:val="left"/>
+      <w:pPr>
+        <w:ind w:left="2160" w:hanging="360"/>
+      </w:pPr>
+      <w:rPr>
+        <w:rFonts w:ascii="Wingdings" w:hAnsi="Wingdings" w:hint="default"/>
+      </w:rPr>
+    </w:lvl>
+    <w:lvl w:ilvl="3" w:tplc="1C090001" w:tentative="1">
+      <w:start w:val="1"/>
+      <w:numFmt w:val="bullet"/>
+      <w:lvlText w:val=""/>
+      <w:lvlJc w:val="left"/>
+      <w:pPr>
+        <w:ind w:left="2880" w:hanging="360"/>
+      </w:pPr>
+      <w:rPr>
+        <w:rFonts w:ascii="Symbol" w:hAnsi="Symbol" w:hint="default"/>
+      </w:rPr>
+    </w:lvl>
+    <w:lvl w:ilvl="4" w:tplc="1C090003" w:tentative="1">
+      <w:start w:val="1"/>
+      <w:numFmt w:val="bullet"/>
+      <w:lvlText w:val="o"/>
+      <w:lvlJc w:val="left"/>
+      <w:pPr>
+        <w:ind w:left="3600" w:hanging="360"/>
+      </w:pPr>
+      <w:rPr>
+        <w:rFonts w:ascii="Courier New" w:hAnsi="Courier New" w:cs="Courier New" w:hint="default"/>
+      </w:rPr>
+    </w:lvl>
+    <w:lvl w:ilvl="5" w:tplc="1C090005" w:tentative="1">
+      <w:start w:val="1"/>
+      <w:numFmt w:val="bullet"/>
+      <w:lvlText w:val=""/>
+      <w:lvlJc w:val="left"/>
+      <w:pPr>
+        <w:ind w:left="4320" w:hanging="360"/>
+      </w:pPr>
+      <w:rPr>
+        <w:rFonts w:ascii="Wingdings" w:hAnsi="Wingdings" w:hint="default"/>
+      </w:rPr>
+    </w:lvl>
+    <w:lvl w:ilvl="6" w:tplc="1C090001" w:tentative="1">
+      <w:start w:val="1"/>
+      <w:numFmt w:val="bullet"/>
+      <w:lvlText w:val=""/>
+      <w:lvlJc w:val="left"/>
+      <w:pPr>
+        <w:ind w:left="5040" w:hanging="360"/>
+      </w:pPr>
+      <w:rPr>
+        <w:rFonts w:ascii="Symbol" w:hAnsi="Symbol" w:hint="default"/>
+      </w:rPr>
+    </w:lvl>
+    <w:lvl w:ilvl="7" w:tplc="1C090003" w:tentative="1">
+      <w:start w:val="1"/>
+      <w:numFmt w:val="bullet"/>
+      <w:lvlText w:val="o"/>
+      <w:lvlJc w:val="left"/>
+      <w:pPr>
+        <w:ind w:left="5760" w:hanging="360"/>
+      </w:pPr>
+      <w:rPr>
+        <w:rFonts w:ascii="Courier New" w:hAnsi="Courier New" w:cs="Courier New" w:hint="default"/>
+      </w:rPr>
+    </w:lvl>
+    <w:lvl w:ilvl="8" w:tplc="1C090005" w:tentative="1">
+      <w:start w:val="1"/>
+      <w:numFmt w:val="bullet"/>
+      <w:lvlText w:val=""/>
+      <w:lvlJc w:val="left"/>
+      <w:pPr>
+        <w:ind w:left="6480" w:hanging="360"/>
+      </w:pPr>
+      <w:rPr>
+        <w:rFonts w:ascii="Wingdings" w:hAnsi="Wingdings" w:hint="default"/>
+      </w:rPr>
+    </w:lvl>
+  </w:abstractNum>
   <w:num w:numId="1" w16cid:durableId="1748915986">
     <w:abstractNumId w:val="0"/>
+  </w:num>
+  <w:num w:numId="2" w16cid:durableId="589894980">
+    <w:abstractNumId w:val="1"/>
+  </w:num>
+  <w:num w:numId="3" w16cid:durableId="1068650165">
+    <w:abstractNumId w:val="2"/>
   </w:num>
 </w:numbering>
 </file>

</xml_diff>

<commit_message>
documentation: finalizes prelimenary list of services and Dtos for Job and Application models
</commit_message>
<xml_diff>
--- a/docs/Documentation-Job-Application-Manager.docx
+++ b/docs/Documentation-Job-Application-Manager.docx
@@ -10,7 +10,7 @@
         <mc:AlternateContent>
           <mc:Choice Requires="wps">
             <w:drawing>
-              <wp:anchor distT="0" distB="0" distL="114300" distR="114300" simplePos="0" relativeHeight="251668480" behindDoc="0" locked="0" layoutInCell="1" allowOverlap="1" wp14:anchorId="142EB433" wp14:editId="1788E120">
+              <wp:anchor distT="0" distB="0" distL="114300" distR="114300" simplePos="0" relativeHeight="251668480" behindDoc="0" locked="0" layoutInCell="1" allowOverlap="1" wp14:anchorId="142EB433" wp14:editId="46B4A80C">
                 <wp:simplePos x="0" y="0"/>
                 <wp:positionH relativeFrom="margin">
                   <wp:align>right</wp:align>
@@ -18,7 +18,7 @@
                 <wp:positionV relativeFrom="paragraph">
                   <wp:posOffset>2991485</wp:posOffset>
                 </wp:positionV>
-                <wp:extent cx="7172325" cy="4810125"/>
+                <wp:extent cx="7172325" cy="7305675"/>
                 <wp:effectExtent l="0" t="0" r="28575" b="28575"/>
                 <wp:wrapNone/>
                 <wp:docPr id="1289659664" name="Text Box 1"/>
@@ -30,7 +30,7 @@
                       <wps:spPr>
                         <a:xfrm>
                           <a:off x="0" y="0"/>
-                          <a:ext cx="7172325" cy="4810125"/>
+                          <a:ext cx="7172325" cy="7305675"/>
                         </a:xfrm>
                         <a:prstGeom prst="rect">
                           <a:avLst/>
@@ -69,6 +69,8 @@
                             <w:proofErr w:type="spellStart"/>
                             <w:r>
                               <w:rPr>
+                                <w:b/>
+                                <w:bCs/>
                                 <w:lang w:val="en-GB"/>
                               </w:rPr>
                               <w:t>JobApplication</w:t>
@@ -78,7 +80,13 @@
                               <w:rPr>
                                 <w:lang w:val="en-GB"/>
                               </w:rPr>
-                              <w:t xml:space="preserve"> – Wrapper DTO for Job and Application models, </w:t>
+                              <w:t>:</w:t>
+                            </w:r>
+                            <w:r>
+                              <w:rPr>
+                                <w:lang w:val="en-GB"/>
+                              </w:rPr>
+                              <w:t xml:space="preserve"> Wrapper DTO for Job and Application models, </w:t>
                             </w:r>
                             <w:r>
                               <w:rPr>
@@ -410,58 +418,24 @@
                             <w:proofErr w:type="spellStart"/>
                             <w:r>
                               <w:rPr>
-                                <w:lang w:val="en-GB"/>
-                              </w:rPr>
-                              <w:t>CreateApplicationDto</w:t>
+                                <w:b/>
+                                <w:bCs/>
+                                <w:lang w:val="en-GB"/>
+                              </w:rPr>
+                              <w:t>ApplicationDetailsDto</w:t>
                             </w:r>
                             <w:proofErr w:type="spellEnd"/>
                             <w:r>
                               <w:rPr>
                                 <w:lang w:val="en-GB"/>
                               </w:rPr>
-                              <w:t xml:space="preserve"> – Used to apply for a created job that has not yet been applied for</w:t>
-                            </w:r>
-                          </w:p>
-                          <w:p>
-                            <w:pPr>
-                              <w:rPr>
-                                <w:lang w:val="en-GB"/>
-                              </w:rPr>
-                            </w:pPr>
-                            <w:proofErr w:type="spellStart"/>
-                            <w:r>
-                              <w:rPr>
-                                <w:lang w:val="en-GB"/>
-                              </w:rPr>
-                              <w:t>CreateJobDto</w:t>
-                            </w:r>
-                            <w:proofErr w:type="spellEnd"/>
-                            <w:r>
-                              <w:rPr>
-                                <w:lang w:val="en-GB"/>
-                              </w:rPr>
-                              <w:t xml:space="preserve"> – Used to create jobs and add to a backlog without immediately applying for it</w:t>
-                            </w:r>
-                          </w:p>
-                          <w:p>
-                            <w:pPr>
-                              <w:rPr>
-                                <w:lang w:val="en-GB"/>
-                              </w:rPr>
-                            </w:pPr>
-                            <w:proofErr w:type="spellStart"/>
-                            <w:r>
-                              <w:rPr>
-                                <w:lang w:val="en-GB"/>
-                              </w:rPr>
-                              <w:t>ApplicationDetailsDto</w:t>
-                            </w:r>
-                            <w:proofErr w:type="spellEnd"/>
-                            <w:r>
-                              <w:rPr>
-                                <w:lang w:val="en-GB"/>
-                              </w:rPr>
-                              <w:t xml:space="preserve"> – Displays details of an application once an application is opened/clicked on</w:t>
+                              <w:t>:</w:t>
+                            </w:r>
+                            <w:r>
+                              <w:rPr>
+                                <w:lang w:val="en-GB"/>
+                              </w:rPr>
+                              <w:t xml:space="preserve"> Displays details of an application once an application is opened/clicked on</w:t>
                             </w:r>
                           </w:p>
                           <w:p>
@@ -515,7 +489,255 @@
                               <w:rPr>
                                 <w:lang w:val="en-GB"/>
                               </w:rPr>
+                              <w:t xml:space="preserve">Update </w:t>
+                            </w:r>
+                            <w:proofErr w:type="spellStart"/>
+                            <w:r>
+                              <w:rPr>
+                                <w:lang w:val="en-GB"/>
+                              </w:rPr>
+                              <w:t>applicationStatus</w:t>
+                            </w:r>
+                            <w:proofErr w:type="spellEnd"/>
+                            <w:r>
+                              <w:rPr>
+                                <w:lang w:val="en-GB"/>
+                              </w:rPr>
+                              <w:t xml:space="preserve"> and move application across </w:t>
+                            </w:r>
+                            <w:proofErr w:type="spellStart"/>
+                            <w:r>
+                              <w:rPr>
+                                <w:lang w:val="en-GB"/>
+                              </w:rPr>
+                              <w:t>TrackerBoard</w:t>
+                            </w:r>
+                            <w:proofErr w:type="spellEnd"/>
+                          </w:p>
+                          <w:p>
+                            <w:pPr>
+                              <w:pStyle w:val="ListParagraph"/>
+                              <w:numPr>
+                                <w:ilvl w:val="0"/>
+                                <w:numId w:val="2"/>
+                              </w:numPr>
+                              <w:rPr>
+                                <w:lang w:val="en-GB"/>
+                              </w:rPr>
+                            </w:pPr>
+                            <w:r>
+                              <w:rPr>
+                                <w:lang w:val="en-GB"/>
+                              </w:rPr>
                               <w:t>Delete an application if it is completed</w:t>
+                            </w:r>
+                          </w:p>
+                          <w:p>
+                            <w:pPr>
+                              <w:rPr>
+                                <w:lang w:val="en-GB"/>
+                              </w:rPr>
+                            </w:pPr>
+                            <w:proofErr w:type="spellStart"/>
+                            <w:r>
+                              <w:rPr>
+                                <w:b/>
+                                <w:bCs/>
+                                <w:lang w:val="en-GB"/>
+                              </w:rPr>
+                              <w:t>JobDetailsDto</w:t>
+                            </w:r>
+                            <w:proofErr w:type="spellEnd"/>
+                            <w:r>
+                              <w:rPr>
+                                <w:lang w:val="en-GB"/>
+                              </w:rPr>
+                              <w:t>: Used when displaying in a list of all jobs (applied or unapplied)</w:t>
+                            </w:r>
+                          </w:p>
+                          <w:p>
+                            <w:pPr>
+                              <w:pStyle w:val="ListParagraph"/>
+                              <w:numPr>
+                                <w:ilvl w:val="0"/>
+                                <w:numId w:val="5"/>
+                              </w:numPr>
+                              <w:rPr>
+                                <w:lang w:val="en-GB"/>
+                              </w:rPr>
+                            </w:pPr>
+                            <w:r>
+                              <w:rPr>
+                                <w:lang w:val="en-GB"/>
+                              </w:rPr>
+                              <w:t xml:space="preserve">Sort by </w:t>
+                            </w:r>
+                            <w:proofErr w:type="spellStart"/>
+                            <w:r>
+                              <w:rPr>
+                                <w:lang w:val="en-GB"/>
+                              </w:rPr>
+                              <w:t>dateCreated</w:t>
+                            </w:r>
+                            <w:proofErr w:type="spellEnd"/>
+                          </w:p>
+                          <w:p>
+                            <w:pPr>
+                              <w:pStyle w:val="ListParagraph"/>
+                              <w:numPr>
+                                <w:ilvl w:val="0"/>
+                                <w:numId w:val="5"/>
+                              </w:numPr>
+                              <w:rPr>
+                                <w:lang w:val="en-GB"/>
+                              </w:rPr>
+                            </w:pPr>
+                            <w:r>
+                              <w:rPr>
+                                <w:lang w:val="en-GB"/>
+                              </w:rPr>
+                              <w:t>Filter by applied/</w:t>
+                            </w:r>
+                            <w:proofErr w:type="spellStart"/>
+                            <w:r>
+                              <w:rPr>
+                                <w:lang w:val="en-GB"/>
+                              </w:rPr>
+                              <w:t>notApplied</w:t>
+                            </w:r>
+                            <w:proofErr w:type="spellEnd"/>
+                          </w:p>
+                          <w:p>
+                            <w:pPr>
+                              <w:pStyle w:val="ListParagraph"/>
+                              <w:numPr>
+                                <w:ilvl w:val="0"/>
+                                <w:numId w:val="5"/>
+                              </w:numPr>
+                              <w:rPr>
+                                <w:lang w:val="en-GB"/>
+                              </w:rPr>
+                            </w:pPr>
+                            <w:r>
+                              <w:rPr>
+                                <w:lang w:val="en-GB"/>
+                              </w:rPr>
+                              <w:t xml:space="preserve">Most likely duplicate functionality in </w:t>
+                            </w:r>
+                            <w:proofErr w:type="spellStart"/>
+                            <w:r>
+                              <w:rPr>
+                                <w:lang w:val="en-GB"/>
+                              </w:rPr>
+                              <w:t>JobApplicationDto</w:t>
+                            </w:r>
+                            <w:proofErr w:type="spellEnd"/>
+                          </w:p>
+                          <w:p>
+                            <w:pPr>
+                              <w:rPr>
+                                <w:lang w:val="en-GB"/>
+                              </w:rPr>
+                            </w:pPr>
+                            <w:r>
+                              <w:rPr>
+                                <w:b/>
+                                <w:bCs/>
+                                <w:lang w:val="en-GB"/>
+                              </w:rPr>
+                              <w:t xml:space="preserve"> </w:t>
+                            </w:r>
+                            <w:proofErr w:type="spellStart"/>
+                            <w:r>
+                              <w:rPr>
+                                <w:b/>
+                                <w:bCs/>
+                                <w:lang w:val="en-GB"/>
+                              </w:rPr>
+                              <w:t>CreateJobApplicationDto</w:t>
+                            </w:r>
+                            <w:proofErr w:type="spellEnd"/>
+                            <w:r>
+                              <w:rPr>
+                                <w:lang w:val="en-GB"/>
+                              </w:rPr>
+                              <w:t>: Used to create and apply for a job in one workflow/transaction</w:t>
+                            </w:r>
+                          </w:p>
+                          <w:p>
+                            <w:pPr>
+                              <w:pStyle w:val="ListParagraph"/>
+                              <w:numPr>
+                                <w:ilvl w:val="0"/>
+                                <w:numId w:val="4"/>
+                              </w:numPr>
+                              <w:rPr>
+                                <w:lang w:val="en-GB"/>
+                              </w:rPr>
+                            </w:pPr>
+                            <w:r>
+                              <w:rPr>
+                                <w:lang w:val="en-GB"/>
+                              </w:rPr>
+                              <w:t>All required fields of Job and Application models without Ids</w:t>
+                            </w:r>
+                          </w:p>
+                          <w:p>
+                            <w:pPr>
+                              <w:rPr>
+                                <w:lang w:val="en-GB"/>
+                              </w:rPr>
+                            </w:pPr>
+                            <w:proofErr w:type="spellStart"/>
+                            <w:r>
+                              <w:rPr>
+                                <w:b/>
+                                <w:bCs/>
+                                <w:lang w:val="en-GB"/>
+                              </w:rPr>
+                              <w:t>CreateApplicationDto</w:t>
+                            </w:r>
+                            <w:proofErr w:type="spellEnd"/>
+                            <w:r>
+                              <w:rPr>
+                                <w:lang w:val="en-GB"/>
+                              </w:rPr>
+                              <w:t>:</w:t>
+                            </w:r>
+                            <w:r>
+                              <w:rPr>
+                                <w:lang w:val="en-GB"/>
+                              </w:rPr>
+                              <w:t xml:space="preserve"> Used to apply for a created job that has not yet been applied for</w:t>
+                            </w:r>
+                          </w:p>
+                          <w:p>
+                            <w:pPr>
+                              <w:rPr>
+                                <w:lang w:val="en-GB"/>
+                              </w:rPr>
+                            </w:pPr>
+                            <w:proofErr w:type="spellStart"/>
+                            <w:r>
+                              <w:rPr>
+                                <w:b/>
+                                <w:bCs/>
+                                <w:lang w:val="en-GB"/>
+                              </w:rPr>
+                              <w:t>CreateJobDto</w:t>
+                            </w:r>
+                            <w:proofErr w:type="spellEnd"/>
+                            <w:r>
+                              <w:rPr>
+                                <w:lang w:val="en-GB"/>
+                              </w:rPr>
+                              <w:t>:</w:t>
+                            </w:r>
+                            <w:r>
+                              <w:rPr>
+                                <w:lang w:val="en-GB"/>
+                              </w:rPr>
+                              <w:t xml:space="preserve"> Used to create jobs and add to a backlog without immediately applying for it</w:t>
                             </w:r>
                           </w:p>
                           <w:p>
@@ -559,7 +781,7 @@
                 <v:stroke joinstyle="miter"/>
                 <v:path gradientshapeok="t" o:connecttype="rect"/>
               </v:shapetype>
-              <v:shape id="Text Box 1" o:spid="_x0000_s1026" type="#_x0000_t202" style="position:absolute;margin-left:513.55pt;margin-top:235.55pt;width:564.75pt;height:378.75pt;z-index:251668480;visibility:visible;mso-wrap-style:square;mso-width-percent:0;mso-height-percent:0;mso-wrap-distance-left:9pt;mso-wrap-distance-top:0;mso-wrap-distance-right:9pt;mso-wrap-distance-bottom:0;mso-position-horizontal:right;mso-position-horizontal-relative:margin;mso-position-vertical:absolute;mso-position-vertical-relative:text;mso-width-percent:0;mso-height-percent:0;mso-width-relative:margin;mso-height-relative:margin;v-text-anchor:top" o:gfxdata="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" fillcolor="white [3201]" strokeweight=".5pt">
+              <v:shape id="Text Box 1" o:spid="_x0000_s1026" type="#_x0000_t202" style="position:absolute;margin-left:513.55pt;margin-top:235.55pt;width:564.75pt;height:575.25pt;z-index:251668480;visibility:visible;mso-wrap-style:square;mso-width-percent:0;mso-height-percent:0;mso-wrap-distance-left:9pt;mso-wrap-distance-top:0;mso-wrap-distance-right:9pt;mso-wrap-distance-bottom:0;mso-position-horizontal:right;mso-position-horizontal-relative:margin;mso-position-vertical:absolute;mso-position-vertical-relative:text;mso-width-percent:0;mso-height-percent:0;mso-width-relative:margin;mso-height-relative:margin;v-text-anchor:top" o:gfxdata="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" fillcolor="white [3201]" strokeweight=".5pt">
                 <v:textbox>
                   <w:txbxContent>
                     <w:p>
@@ -585,6 +807,8 @@
                       <w:proofErr w:type="spellStart"/>
                       <w:r>
                         <w:rPr>
+                          <w:b/>
+                          <w:bCs/>
                           <w:lang w:val="en-GB"/>
                         </w:rPr>
                         <w:t>JobApplication</w:t>
@@ -594,7 +818,13 @@
                         <w:rPr>
                           <w:lang w:val="en-GB"/>
                         </w:rPr>
-                        <w:t xml:space="preserve"> – Wrapper DTO for Job and Application models, </w:t>
+                        <w:t>:</w:t>
+                      </w:r>
+                      <w:r>
+                        <w:rPr>
+                          <w:lang w:val="en-GB"/>
+                        </w:rPr>
+                        <w:t xml:space="preserve"> Wrapper DTO for Job and Application models, </w:t>
                       </w:r>
                       <w:r>
                         <w:rPr>
@@ -926,58 +1156,24 @@
                       <w:proofErr w:type="spellStart"/>
                       <w:r>
                         <w:rPr>
-                          <w:lang w:val="en-GB"/>
-                        </w:rPr>
-                        <w:t>CreateApplicationDto</w:t>
+                          <w:b/>
+                          <w:bCs/>
+                          <w:lang w:val="en-GB"/>
+                        </w:rPr>
+                        <w:t>ApplicationDetailsDto</w:t>
                       </w:r>
                       <w:proofErr w:type="spellEnd"/>
                       <w:r>
                         <w:rPr>
                           <w:lang w:val="en-GB"/>
                         </w:rPr>
-                        <w:t xml:space="preserve"> – Used to apply for a created job that has not yet been applied for</w:t>
-                      </w:r>
-                    </w:p>
-                    <w:p>
-                      <w:pPr>
-                        <w:rPr>
-                          <w:lang w:val="en-GB"/>
-                        </w:rPr>
-                      </w:pPr>
-                      <w:proofErr w:type="spellStart"/>
-                      <w:r>
-                        <w:rPr>
-                          <w:lang w:val="en-GB"/>
-                        </w:rPr>
-                        <w:t>CreateJobDto</w:t>
-                      </w:r>
-                      <w:proofErr w:type="spellEnd"/>
-                      <w:r>
-                        <w:rPr>
-                          <w:lang w:val="en-GB"/>
-                        </w:rPr>
-                        <w:t xml:space="preserve"> – Used to create jobs and add to a backlog without immediately applying for it</w:t>
-                      </w:r>
-                    </w:p>
-                    <w:p>
-                      <w:pPr>
-                        <w:rPr>
-                          <w:lang w:val="en-GB"/>
-                        </w:rPr>
-                      </w:pPr>
-                      <w:proofErr w:type="spellStart"/>
-                      <w:r>
-                        <w:rPr>
-                          <w:lang w:val="en-GB"/>
-                        </w:rPr>
-                        <w:t>ApplicationDetailsDto</w:t>
-                      </w:r>
-                      <w:proofErr w:type="spellEnd"/>
-                      <w:r>
-                        <w:rPr>
-                          <w:lang w:val="en-GB"/>
-                        </w:rPr>
-                        <w:t xml:space="preserve"> – Displays details of an application once an application is opened/clicked on</w:t>
+                        <w:t>:</w:t>
+                      </w:r>
+                      <w:r>
+                        <w:rPr>
+                          <w:lang w:val="en-GB"/>
+                        </w:rPr>
+                        <w:t xml:space="preserve"> Displays details of an application once an application is opened/clicked on</w:t>
                       </w:r>
                     </w:p>
                     <w:p>
@@ -1031,7 +1227,255 @@
                         <w:rPr>
                           <w:lang w:val="en-GB"/>
                         </w:rPr>
+                        <w:t xml:space="preserve">Update </w:t>
+                      </w:r>
+                      <w:proofErr w:type="spellStart"/>
+                      <w:r>
+                        <w:rPr>
+                          <w:lang w:val="en-GB"/>
+                        </w:rPr>
+                        <w:t>applicationStatus</w:t>
+                      </w:r>
+                      <w:proofErr w:type="spellEnd"/>
+                      <w:r>
+                        <w:rPr>
+                          <w:lang w:val="en-GB"/>
+                        </w:rPr>
+                        <w:t xml:space="preserve"> and move application across </w:t>
+                      </w:r>
+                      <w:proofErr w:type="spellStart"/>
+                      <w:r>
+                        <w:rPr>
+                          <w:lang w:val="en-GB"/>
+                        </w:rPr>
+                        <w:t>TrackerBoard</w:t>
+                      </w:r>
+                      <w:proofErr w:type="spellEnd"/>
+                    </w:p>
+                    <w:p>
+                      <w:pPr>
+                        <w:pStyle w:val="ListParagraph"/>
+                        <w:numPr>
+                          <w:ilvl w:val="0"/>
+                          <w:numId w:val="2"/>
+                        </w:numPr>
+                        <w:rPr>
+                          <w:lang w:val="en-GB"/>
+                        </w:rPr>
+                      </w:pPr>
+                      <w:r>
+                        <w:rPr>
+                          <w:lang w:val="en-GB"/>
+                        </w:rPr>
                         <w:t>Delete an application if it is completed</w:t>
+                      </w:r>
+                    </w:p>
+                    <w:p>
+                      <w:pPr>
+                        <w:rPr>
+                          <w:lang w:val="en-GB"/>
+                        </w:rPr>
+                      </w:pPr>
+                      <w:proofErr w:type="spellStart"/>
+                      <w:r>
+                        <w:rPr>
+                          <w:b/>
+                          <w:bCs/>
+                          <w:lang w:val="en-GB"/>
+                        </w:rPr>
+                        <w:t>JobDetailsDto</w:t>
+                      </w:r>
+                      <w:proofErr w:type="spellEnd"/>
+                      <w:r>
+                        <w:rPr>
+                          <w:lang w:val="en-GB"/>
+                        </w:rPr>
+                        <w:t>: Used when displaying in a list of all jobs (applied or unapplied)</w:t>
+                      </w:r>
+                    </w:p>
+                    <w:p>
+                      <w:pPr>
+                        <w:pStyle w:val="ListParagraph"/>
+                        <w:numPr>
+                          <w:ilvl w:val="0"/>
+                          <w:numId w:val="5"/>
+                        </w:numPr>
+                        <w:rPr>
+                          <w:lang w:val="en-GB"/>
+                        </w:rPr>
+                      </w:pPr>
+                      <w:r>
+                        <w:rPr>
+                          <w:lang w:val="en-GB"/>
+                        </w:rPr>
+                        <w:t xml:space="preserve">Sort by </w:t>
+                      </w:r>
+                      <w:proofErr w:type="spellStart"/>
+                      <w:r>
+                        <w:rPr>
+                          <w:lang w:val="en-GB"/>
+                        </w:rPr>
+                        <w:t>dateCreated</w:t>
+                      </w:r>
+                      <w:proofErr w:type="spellEnd"/>
+                    </w:p>
+                    <w:p>
+                      <w:pPr>
+                        <w:pStyle w:val="ListParagraph"/>
+                        <w:numPr>
+                          <w:ilvl w:val="0"/>
+                          <w:numId w:val="5"/>
+                        </w:numPr>
+                        <w:rPr>
+                          <w:lang w:val="en-GB"/>
+                        </w:rPr>
+                      </w:pPr>
+                      <w:r>
+                        <w:rPr>
+                          <w:lang w:val="en-GB"/>
+                        </w:rPr>
+                        <w:t>Filter by applied/</w:t>
+                      </w:r>
+                      <w:proofErr w:type="spellStart"/>
+                      <w:r>
+                        <w:rPr>
+                          <w:lang w:val="en-GB"/>
+                        </w:rPr>
+                        <w:t>notApplied</w:t>
+                      </w:r>
+                      <w:proofErr w:type="spellEnd"/>
+                    </w:p>
+                    <w:p>
+                      <w:pPr>
+                        <w:pStyle w:val="ListParagraph"/>
+                        <w:numPr>
+                          <w:ilvl w:val="0"/>
+                          <w:numId w:val="5"/>
+                        </w:numPr>
+                        <w:rPr>
+                          <w:lang w:val="en-GB"/>
+                        </w:rPr>
+                      </w:pPr>
+                      <w:r>
+                        <w:rPr>
+                          <w:lang w:val="en-GB"/>
+                        </w:rPr>
+                        <w:t xml:space="preserve">Most likely duplicate functionality in </w:t>
+                      </w:r>
+                      <w:proofErr w:type="spellStart"/>
+                      <w:r>
+                        <w:rPr>
+                          <w:lang w:val="en-GB"/>
+                        </w:rPr>
+                        <w:t>JobApplicationDto</w:t>
+                      </w:r>
+                      <w:proofErr w:type="spellEnd"/>
+                    </w:p>
+                    <w:p>
+                      <w:pPr>
+                        <w:rPr>
+                          <w:lang w:val="en-GB"/>
+                        </w:rPr>
+                      </w:pPr>
+                      <w:r>
+                        <w:rPr>
+                          <w:b/>
+                          <w:bCs/>
+                          <w:lang w:val="en-GB"/>
+                        </w:rPr>
+                        <w:t xml:space="preserve"> </w:t>
+                      </w:r>
+                      <w:proofErr w:type="spellStart"/>
+                      <w:r>
+                        <w:rPr>
+                          <w:b/>
+                          <w:bCs/>
+                          <w:lang w:val="en-GB"/>
+                        </w:rPr>
+                        <w:t>CreateJobApplicationDto</w:t>
+                      </w:r>
+                      <w:proofErr w:type="spellEnd"/>
+                      <w:r>
+                        <w:rPr>
+                          <w:lang w:val="en-GB"/>
+                        </w:rPr>
+                        <w:t>: Used to create and apply for a job in one workflow/transaction</w:t>
+                      </w:r>
+                    </w:p>
+                    <w:p>
+                      <w:pPr>
+                        <w:pStyle w:val="ListParagraph"/>
+                        <w:numPr>
+                          <w:ilvl w:val="0"/>
+                          <w:numId w:val="4"/>
+                        </w:numPr>
+                        <w:rPr>
+                          <w:lang w:val="en-GB"/>
+                        </w:rPr>
+                      </w:pPr>
+                      <w:r>
+                        <w:rPr>
+                          <w:lang w:val="en-GB"/>
+                        </w:rPr>
+                        <w:t>All required fields of Job and Application models without Ids</w:t>
+                      </w:r>
+                    </w:p>
+                    <w:p>
+                      <w:pPr>
+                        <w:rPr>
+                          <w:lang w:val="en-GB"/>
+                        </w:rPr>
+                      </w:pPr>
+                      <w:proofErr w:type="spellStart"/>
+                      <w:r>
+                        <w:rPr>
+                          <w:b/>
+                          <w:bCs/>
+                          <w:lang w:val="en-GB"/>
+                        </w:rPr>
+                        <w:t>CreateApplicationDto</w:t>
+                      </w:r>
+                      <w:proofErr w:type="spellEnd"/>
+                      <w:r>
+                        <w:rPr>
+                          <w:lang w:val="en-GB"/>
+                        </w:rPr>
+                        <w:t>:</w:t>
+                      </w:r>
+                      <w:r>
+                        <w:rPr>
+                          <w:lang w:val="en-GB"/>
+                        </w:rPr>
+                        <w:t xml:space="preserve"> Used to apply for a created job that has not yet been applied for</w:t>
+                      </w:r>
+                    </w:p>
+                    <w:p>
+                      <w:pPr>
+                        <w:rPr>
+                          <w:lang w:val="en-GB"/>
+                        </w:rPr>
+                      </w:pPr>
+                      <w:proofErr w:type="spellStart"/>
+                      <w:r>
+                        <w:rPr>
+                          <w:b/>
+                          <w:bCs/>
+                          <w:lang w:val="en-GB"/>
+                        </w:rPr>
+                        <w:t>CreateJobDto</w:t>
+                      </w:r>
+                      <w:proofErr w:type="spellEnd"/>
+                      <w:r>
+                        <w:rPr>
+                          <w:lang w:val="en-GB"/>
+                        </w:rPr>
+                        <w:t>:</w:t>
+                      </w:r>
+                      <w:r>
+                        <w:rPr>
+                          <w:lang w:val="en-GB"/>
+                        </w:rPr>
+                        <w:t xml:space="preserve"> Used to create jobs and add to a backlog without immediately applying for it</w:t>
                       </w:r>
                     </w:p>
                     <w:p>
@@ -1238,7 +1682,7 @@
           </mc:Choice>
           <mc:Fallback>
             <w:pict>
-              <v:shapetype w14:anchorId="7AF4A298" id="_x0000_t32" coordsize="21600,21600" o:spt="32" o:oned="t" path="m,l21600,21600e" filled="f">
+              <v:shapetype w14:anchorId="4306C3A1" id="_x0000_t32" coordsize="21600,21600" o:spt="32" o:oned="t" path="m,l21600,21600e" filled="f">
                 <v:path arrowok="t" fillok="f" o:connecttype="none"/>
                 <o:lock v:ext="edit" shapetype="t"/>
               </v:shapetype>
@@ -1308,7 +1752,7 @@
           </mc:Choice>
           <mc:Fallback>
             <w:pict>
-              <v:shape w14:anchorId="7C7809BE" id="Straight Arrow Connector 3" o:spid="_x0000_s1026" type="#_x0000_t32" style="position:absolute;margin-left:104.3pt;margin-top:72.05pt;width:68.25pt;height:76.5pt;flip:y;z-index:251665408;visibility:visible;mso-wrap-style:square;mso-wrap-distance-left:9pt;mso-wrap-distance-top:0;mso-wrap-distance-right:9pt;mso-wrap-distance-bottom:0;mso-position-horizontal:absolute;mso-position-horizontal-relative:text;mso-position-vertical:absolute;mso-position-vertical-relative:text" o:gfxdata="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" strokecolor="black [3200]" strokeweight=".5pt">
+              <v:shape w14:anchorId="5935FF60" id="Straight Arrow Connector 3" o:spid="_x0000_s1026" type="#_x0000_t32" style="position:absolute;margin-left:104.3pt;margin-top:72.05pt;width:68.25pt;height:76.5pt;flip:y;z-index:251665408;visibility:visible;mso-wrap-style:square;mso-wrap-distance-left:9pt;mso-wrap-distance-top:0;mso-wrap-distance-right:9pt;mso-wrap-distance-bottom:0;mso-position-horizontal:absolute;mso-position-horizontal-relative:text;mso-position-vertical:absolute;mso-position-vertical-relative:text" o:gfxdata="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" strokecolor="black [3200]" strokeweight=".5pt">
                 <v:stroke endarrow="block" joinstyle="miter"/>
               </v:shape>
             </w:pict>
@@ -1864,6 +2308,232 @@
     </w:lvl>
   </w:abstractNum>
   <w:abstractNum w:abstractNumId="2" w15:restartNumberingAfterBreak="0">
+    <w:nsid w:val="0C735375"/>
+    <w:multiLevelType w:val="hybridMultilevel"/>
+    <w:tmpl w:val="D72A1A04"/>
+    <w:lvl w:ilvl="0" w:tplc="1C090001">
+      <w:start w:val="1"/>
+      <w:numFmt w:val="bullet"/>
+      <w:lvlText w:val=""/>
+      <w:lvlJc w:val="left"/>
+      <w:pPr>
+        <w:ind w:left="720" w:hanging="360"/>
+      </w:pPr>
+      <w:rPr>
+        <w:rFonts w:ascii="Symbol" w:hAnsi="Symbol" w:hint="default"/>
+      </w:rPr>
+    </w:lvl>
+    <w:lvl w:ilvl="1" w:tplc="1C090003" w:tentative="1">
+      <w:start w:val="1"/>
+      <w:numFmt w:val="bullet"/>
+      <w:lvlText w:val="o"/>
+      <w:lvlJc w:val="left"/>
+      <w:pPr>
+        <w:ind w:left="1440" w:hanging="360"/>
+      </w:pPr>
+      <w:rPr>
+        <w:rFonts w:ascii="Courier New" w:hAnsi="Courier New" w:cs="Courier New" w:hint="default"/>
+      </w:rPr>
+    </w:lvl>
+    <w:lvl w:ilvl="2" w:tplc="1C090005" w:tentative="1">
+      <w:start w:val="1"/>
+      <w:numFmt w:val="bullet"/>
+      <w:lvlText w:val=""/>
+      <w:lvlJc w:val="left"/>
+      <w:pPr>
+        <w:ind w:left="2160" w:hanging="360"/>
+      </w:pPr>
+      <w:rPr>
+        <w:rFonts w:ascii="Wingdings" w:hAnsi="Wingdings" w:hint="default"/>
+      </w:rPr>
+    </w:lvl>
+    <w:lvl w:ilvl="3" w:tplc="1C090001" w:tentative="1">
+      <w:start w:val="1"/>
+      <w:numFmt w:val="bullet"/>
+      <w:lvlText w:val=""/>
+      <w:lvlJc w:val="left"/>
+      <w:pPr>
+        <w:ind w:left="2880" w:hanging="360"/>
+      </w:pPr>
+      <w:rPr>
+        <w:rFonts w:ascii="Symbol" w:hAnsi="Symbol" w:hint="default"/>
+      </w:rPr>
+    </w:lvl>
+    <w:lvl w:ilvl="4" w:tplc="1C090003" w:tentative="1">
+      <w:start w:val="1"/>
+      <w:numFmt w:val="bullet"/>
+      <w:lvlText w:val="o"/>
+      <w:lvlJc w:val="left"/>
+      <w:pPr>
+        <w:ind w:left="3600" w:hanging="360"/>
+      </w:pPr>
+      <w:rPr>
+        <w:rFonts w:ascii="Courier New" w:hAnsi="Courier New" w:cs="Courier New" w:hint="default"/>
+      </w:rPr>
+    </w:lvl>
+    <w:lvl w:ilvl="5" w:tplc="1C090005" w:tentative="1">
+      <w:start w:val="1"/>
+      <w:numFmt w:val="bullet"/>
+      <w:lvlText w:val=""/>
+      <w:lvlJc w:val="left"/>
+      <w:pPr>
+        <w:ind w:left="4320" w:hanging="360"/>
+      </w:pPr>
+      <w:rPr>
+        <w:rFonts w:ascii="Wingdings" w:hAnsi="Wingdings" w:hint="default"/>
+      </w:rPr>
+    </w:lvl>
+    <w:lvl w:ilvl="6" w:tplc="1C090001" w:tentative="1">
+      <w:start w:val="1"/>
+      <w:numFmt w:val="bullet"/>
+      <w:lvlText w:val=""/>
+      <w:lvlJc w:val="left"/>
+      <w:pPr>
+        <w:ind w:left="5040" w:hanging="360"/>
+      </w:pPr>
+      <w:rPr>
+        <w:rFonts w:ascii="Symbol" w:hAnsi="Symbol" w:hint="default"/>
+      </w:rPr>
+    </w:lvl>
+    <w:lvl w:ilvl="7" w:tplc="1C090003" w:tentative="1">
+      <w:start w:val="1"/>
+      <w:numFmt w:val="bullet"/>
+      <w:lvlText w:val="o"/>
+      <w:lvlJc w:val="left"/>
+      <w:pPr>
+        <w:ind w:left="5760" w:hanging="360"/>
+      </w:pPr>
+      <w:rPr>
+        <w:rFonts w:ascii="Courier New" w:hAnsi="Courier New" w:cs="Courier New" w:hint="default"/>
+      </w:rPr>
+    </w:lvl>
+    <w:lvl w:ilvl="8" w:tplc="1C090005" w:tentative="1">
+      <w:start w:val="1"/>
+      <w:numFmt w:val="bullet"/>
+      <w:lvlText w:val=""/>
+      <w:lvlJc w:val="left"/>
+      <w:pPr>
+        <w:ind w:left="6480" w:hanging="360"/>
+      </w:pPr>
+      <w:rPr>
+        <w:rFonts w:ascii="Wingdings" w:hAnsi="Wingdings" w:hint="default"/>
+      </w:rPr>
+    </w:lvl>
+  </w:abstractNum>
+  <w:abstractNum w:abstractNumId="3" w15:restartNumberingAfterBreak="0">
+    <w:nsid w:val="2D7E7F78"/>
+    <w:multiLevelType w:val="hybridMultilevel"/>
+    <w:tmpl w:val="F77E2D3A"/>
+    <w:lvl w:ilvl="0" w:tplc="1C090001">
+      <w:start w:val="1"/>
+      <w:numFmt w:val="bullet"/>
+      <w:lvlText w:val=""/>
+      <w:lvlJc w:val="left"/>
+      <w:pPr>
+        <w:ind w:left="720" w:hanging="360"/>
+      </w:pPr>
+      <w:rPr>
+        <w:rFonts w:ascii="Symbol" w:hAnsi="Symbol" w:hint="default"/>
+      </w:rPr>
+    </w:lvl>
+    <w:lvl w:ilvl="1" w:tplc="1C090003" w:tentative="1">
+      <w:start w:val="1"/>
+      <w:numFmt w:val="bullet"/>
+      <w:lvlText w:val="o"/>
+      <w:lvlJc w:val="left"/>
+      <w:pPr>
+        <w:ind w:left="1440" w:hanging="360"/>
+      </w:pPr>
+      <w:rPr>
+        <w:rFonts w:ascii="Courier New" w:hAnsi="Courier New" w:cs="Courier New" w:hint="default"/>
+      </w:rPr>
+    </w:lvl>
+    <w:lvl w:ilvl="2" w:tplc="1C090005" w:tentative="1">
+      <w:start w:val="1"/>
+      <w:numFmt w:val="bullet"/>
+      <w:lvlText w:val=""/>
+      <w:lvlJc w:val="left"/>
+      <w:pPr>
+        <w:ind w:left="2160" w:hanging="360"/>
+      </w:pPr>
+      <w:rPr>
+        <w:rFonts w:ascii="Wingdings" w:hAnsi="Wingdings" w:hint="default"/>
+      </w:rPr>
+    </w:lvl>
+    <w:lvl w:ilvl="3" w:tplc="1C090001" w:tentative="1">
+      <w:start w:val="1"/>
+      <w:numFmt w:val="bullet"/>
+      <w:lvlText w:val=""/>
+      <w:lvlJc w:val="left"/>
+      <w:pPr>
+        <w:ind w:left="2880" w:hanging="360"/>
+      </w:pPr>
+      <w:rPr>
+        <w:rFonts w:ascii="Symbol" w:hAnsi="Symbol" w:hint="default"/>
+      </w:rPr>
+    </w:lvl>
+    <w:lvl w:ilvl="4" w:tplc="1C090003" w:tentative="1">
+      <w:start w:val="1"/>
+      <w:numFmt w:val="bullet"/>
+      <w:lvlText w:val="o"/>
+      <w:lvlJc w:val="left"/>
+      <w:pPr>
+        <w:ind w:left="3600" w:hanging="360"/>
+      </w:pPr>
+      <w:rPr>
+        <w:rFonts w:ascii="Courier New" w:hAnsi="Courier New" w:cs="Courier New" w:hint="default"/>
+      </w:rPr>
+    </w:lvl>
+    <w:lvl w:ilvl="5" w:tplc="1C090005" w:tentative="1">
+      <w:start w:val="1"/>
+      <w:numFmt w:val="bullet"/>
+      <w:lvlText w:val=""/>
+      <w:lvlJc w:val="left"/>
+      <w:pPr>
+        <w:ind w:left="4320" w:hanging="360"/>
+      </w:pPr>
+      <w:rPr>
+        <w:rFonts w:ascii="Wingdings" w:hAnsi="Wingdings" w:hint="default"/>
+      </w:rPr>
+    </w:lvl>
+    <w:lvl w:ilvl="6" w:tplc="1C090001" w:tentative="1">
+      <w:start w:val="1"/>
+      <w:numFmt w:val="bullet"/>
+      <w:lvlText w:val=""/>
+      <w:lvlJc w:val="left"/>
+      <w:pPr>
+        <w:ind w:left="5040" w:hanging="360"/>
+      </w:pPr>
+      <w:rPr>
+        <w:rFonts w:ascii="Symbol" w:hAnsi="Symbol" w:hint="default"/>
+      </w:rPr>
+    </w:lvl>
+    <w:lvl w:ilvl="7" w:tplc="1C090003" w:tentative="1">
+      <w:start w:val="1"/>
+      <w:numFmt w:val="bullet"/>
+      <w:lvlText w:val="o"/>
+      <w:lvlJc w:val="left"/>
+      <w:pPr>
+        <w:ind w:left="5760" w:hanging="360"/>
+      </w:pPr>
+      <w:rPr>
+        <w:rFonts w:ascii="Courier New" w:hAnsi="Courier New" w:cs="Courier New" w:hint="default"/>
+      </w:rPr>
+    </w:lvl>
+    <w:lvl w:ilvl="8" w:tplc="1C090005" w:tentative="1">
+      <w:start w:val="1"/>
+      <w:numFmt w:val="bullet"/>
+      <w:lvlText w:val=""/>
+      <w:lvlJc w:val="left"/>
+      <w:pPr>
+        <w:ind w:left="6480" w:hanging="360"/>
+      </w:pPr>
+      <w:rPr>
+        <w:rFonts w:ascii="Wingdings" w:hAnsi="Wingdings" w:hint="default"/>
+      </w:rPr>
+    </w:lvl>
+  </w:abstractNum>
+  <w:abstractNum w:abstractNumId="4" w15:restartNumberingAfterBreak="0">
     <w:nsid w:val="3540111D"/>
     <w:multiLevelType w:val="hybridMultilevel"/>
     <w:tmpl w:val="8CC023E8"/>
@@ -1983,6 +2653,12 @@
     <w:abstractNumId w:val="1"/>
   </w:num>
   <w:num w:numId="3" w16cid:durableId="1068650165">
+    <w:abstractNumId w:val="4"/>
+  </w:num>
+  <w:num w:numId="4" w16cid:durableId="786892163">
+    <w:abstractNumId w:val="3"/>
+  </w:num>
+  <w:num w:numId="5" w16cid:durableId="1781220149">
     <w:abstractNumId w:val="2"/>
   </w:num>
 </w:numbering>

</xml_diff>

<commit_message>
documentation: refactors layout of entity documentation + adds fileds relations to mapped out entity list
</commit_message>
<xml_diff>
--- a/docs/Documentation-Job-Application-Manager.docx
+++ b/docs/Documentation-Job-Application-Manager.docx
@@ -4,19 +4,970 @@
   <w:body>
     <w:p>
       <w:r>
+        <w:t>Entity Mapping</w:t>
+      </w:r>
+    </w:p>
+    <w:tbl>
+      <w:tblPr>
+        <w:tblStyle w:val="TableGrid"/>
+        <w:tblW w:w="0" w:type="auto"/>
+        <w:tblLook w:val="04A0" w:firstRow="1" w:lastRow="0" w:firstColumn="1" w:lastColumn="0" w:noHBand="0" w:noVBand="1"/>
+      </w:tblPr>
+      <w:tblGrid>
+        <w:gridCol w:w="3672"/>
+        <w:gridCol w:w="3672"/>
+        <w:gridCol w:w="3673"/>
+      </w:tblGrid>
+      <w:tr>
+        <w:tc>
+          <w:tcPr>
+            <w:tcW w:w="3672" w:type="dxa"/>
+            <w:shd w:val="clear" w:color="auto" w:fill="F2F2F2" w:themeFill="background1" w:themeFillShade="F2"/>
+          </w:tcPr>
+          <w:p>
+            <w:pPr>
+              <w:jc w:val="center"/>
+              <w:rPr>
+                <w:lang w:val="en-GB"/>
+              </w:rPr>
+            </w:pPr>
+            <w:r>
+              <w:rPr>
+                <w:lang w:val="en-GB"/>
+              </w:rPr>
+              <w:t>Model</w:t>
+            </w:r>
+          </w:p>
+        </w:tc>
+        <w:tc>
+          <w:tcPr>
+            <w:tcW w:w="3672" w:type="dxa"/>
+            <w:shd w:val="clear" w:color="auto" w:fill="F2F2F2" w:themeFill="background1" w:themeFillShade="F2"/>
+          </w:tcPr>
+          <w:p>
+            <w:pPr>
+              <w:jc w:val="center"/>
+              <w:rPr>
+                <w:lang w:val="en-GB"/>
+              </w:rPr>
+            </w:pPr>
+            <w:r>
+              <w:rPr>
+                <w:lang w:val="en-GB"/>
+              </w:rPr>
+              <w:t>Fields</w:t>
+            </w:r>
+          </w:p>
+        </w:tc>
+        <w:tc>
+          <w:tcPr>
+            <w:tcW w:w="3673" w:type="dxa"/>
+            <w:shd w:val="clear" w:color="auto" w:fill="F2F2F2" w:themeFill="background1" w:themeFillShade="F2"/>
+          </w:tcPr>
+          <w:p>
+            <w:pPr>
+              <w:jc w:val="center"/>
+              <w:rPr>
+                <w:lang w:val="en-GB"/>
+              </w:rPr>
+            </w:pPr>
+            <w:r>
+              <w:rPr>
+                <w:lang w:val="en-GB"/>
+              </w:rPr>
+              <w:t>Relationships</w:t>
+            </w:r>
+          </w:p>
+        </w:tc>
+      </w:tr>
+      <w:tr>
+        <w:tc>
+          <w:tcPr>
+            <w:tcW w:w="3672" w:type="dxa"/>
+          </w:tcPr>
+          <w:p>
+            <w:pPr>
+              <w:rPr>
+                <w:lang w:val="en-GB"/>
+              </w:rPr>
+            </w:pPr>
+            <w:r>
+              <w:rPr>
+                <w:lang w:val="en-GB"/>
+              </w:rPr>
+              <w:t>Application</w:t>
+            </w:r>
+          </w:p>
+        </w:tc>
+        <w:tc>
+          <w:tcPr>
+            <w:tcW w:w="3672" w:type="dxa"/>
+          </w:tcPr>
+          <w:p>
+            <w:pPr>
+              <w:rPr>
+                <w:lang w:val="en-GB"/>
+              </w:rPr>
+            </w:pPr>
+            <w:r>
+              <w:rPr>
+                <w:lang w:val="en-GB"/>
+              </w:rPr>
+              <w:t>Integer id</w:t>
+            </w:r>
+          </w:p>
+          <w:p>
+            <w:pPr>
+              <w:rPr>
+                <w:lang w:val="en-GB"/>
+              </w:rPr>
+            </w:pPr>
+            <w:r>
+              <w:rPr>
+                <w:lang w:val="en-GB"/>
+              </w:rPr>
+              <w:t xml:space="preserve">Double </w:t>
+            </w:r>
+            <w:proofErr w:type="spellStart"/>
+            <w:r>
+              <w:rPr>
+                <w:lang w:val="en-GB"/>
+              </w:rPr>
+              <w:t>costToCompany</w:t>
+            </w:r>
+            <w:proofErr w:type="spellEnd"/>
+          </w:p>
+          <w:p>
+            <w:pPr>
+              <w:rPr>
+                <w:lang w:val="en-GB"/>
+              </w:rPr>
+            </w:pPr>
+            <w:proofErr w:type="spellStart"/>
+            <w:r>
+              <w:rPr>
+                <w:lang w:val="en-GB"/>
+              </w:rPr>
+              <w:t>ApplicationStatus</w:t>
+            </w:r>
+            <w:proofErr w:type="spellEnd"/>
+            <w:r>
+              <w:rPr>
+                <w:lang w:val="en-GB"/>
+              </w:rPr>
+              <w:t xml:space="preserve"> </w:t>
+            </w:r>
+            <w:proofErr w:type="spellStart"/>
+            <w:r>
+              <w:rPr>
+                <w:lang w:val="en-GB"/>
+              </w:rPr>
+              <w:t>applicationStatus</w:t>
+            </w:r>
+            <w:proofErr w:type="spellEnd"/>
+          </w:p>
+          <w:p>
+            <w:pPr>
+              <w:rPr>
+                <w:lang w:val="en-GB"/>
+              </w:rPr>
+            </w:pPr>
+            <w:r>
+              <w:rPr>
+                <w:lang w:val="en-GB"/>
+              </w:rPr>
+              <w:t xml:space="preserve">String </w:t>
+            </w:r>
+            <w:proofErr w:type="spellStart"/>
+            <w:r>
+              <w:rPr>
+                <w:lang w:val="en-GB"/>
+              </w:rPr>
+              <w:t>applicationStatusNotes</w:t>
+            </w:r>
+            <w:proofErr w:type="spellEnd"/>
+          </w:p>
+          <w:p>
+            <w:pPr>
+              <w:rPr>
+                <w:lang w:val="en-GB"/>
+              </w:rPr>
+            </w:pPr>
+            <w:r>
+              <w:rPr>
+                <w:lang w:val="en-GB"/>
+              </w:rPr>
+              <w:t xml:space="preserve">Date </w:t>
+            </w:r>
+            <w:proofErr w:type="spellStart"/>
+            <w:r>
+              <w:rPr>
+                <w:lang w:val="en-GB"/>
+              </w:rPr>
+              <w:t>dateApplied</w:t>
+            </w:r>
+            <w:proofErr w:type="spellEnd"/>
+          </w:p>
+          <w:p>
+            <w:pPr>
+              <w:rPr>
+                <w:lang w:val="en-GB"/>
+              </w:rPr>
+            </w:pPr>
+            <w:r>
+              <w:rPr>
+                <w:lang w:val="en-GB"/>
+              </w:rPr>
+              <w:t xml:space="preserve">Date </w:t>
+            </w:r>
+            <w:proofErr w:type="spellStart"/>
+            <w:r>
+              <w:rPr>
+                <w:lang w:val="en-GB"/>
+              </w:rPr>
+              <w:t>statusUpdated</w:t>
+            </w:r>
+            <w:proofErr w:type="spellEnd"/>
+          </w:p>
+          <w:p>
+            <w:pPr>
+              <w:rPr>
+                <w:lang w:val="en-GB"/>
+              </w:rPr>
+            </w:pPr>
+            <w:r>
+              <w:rPr>
+                <w:lang w:val="en-GB"/>
+              </w:rPr>
+              <w:t xml:space="preserve">Date </w:t>
+            </w:r>
+            <w:proofErr w:type="spellStart"/>
+            <w:r>
+              <w:rPr>
+                <w:lang w:val="en-GB"/>
+              </w:rPr>
+              <w:t>dateUpdated</w:t>
+            </w:r>
+            <w:proofErr w:type="spellEnd"/>
+          </w:p>
+          <w:p>
+            <w:pPr>
+              <w:rPr>
+                <w:lang w:val="en-GB"/>
+              </w:rPr>
+            </w:pPr>
+            <w:r>
+              <w:rPr>
+                <w:lang w:val="en-GB"/>
+              </w:rPr>
+              <w:t xml:space="preserve">Date </w:t>
+            </w:r>
+            <w:proofErr w:type="spellStart"/>
+            <w:r>
+              <w:rPr>
+                <w:lang w:val="en-GB"/>
+              </w:rPr>
+              <w:t>dateFinalized</w:t>
+            </w:r>
+            <w:proofErr w:type="spellEnd"/>
+            <w:r>
+              <w:rPr>
+                <w:lang w:val="en-GB"/>
+              </w:rPr>
+              <w:t xml:space="preserve"> (can be derived)</w:t>
+            </w:r>
+          </w:p>
+        </w:tc>
+        <w:tc>
+          <w:tcPr>
+            <w:tcW w:w="3673" w:type="dxa"/>
+          </w:tcPr>
+          <w:p>
+            <w:pPr>
+              <w:rPr>
+                <w:lang w:val="en-GB"/>
+              </w:rPr>
+            </w:pPr>
+            <w:r>
+              <w:rPr>
+                <w:lang w:val="en-GB"/>
+              </w:rPr>
+              <w:t>Job</w:t>
+            </w:r>
+          </w:p>
+          <w:p>
+            <w:pPr>
+              <w:rPr>
+                <w:lang w:val="en-GB"/>
+              </w:rPr>
+            </w:pPr>
+            <w:r>
+              <w:rPr>
+                <w:lang w:val="en-GB"/>
+              </w:rPr>
+              <w:t>1 – to – 1</w:t>
+            </w:r>
+          </w:p>
+          <w:p>
+            <w:pPr>
+              <w:rPr>
+                <w:lang w:val="en-GB"/>
+              </w:rPr>
+            </w:pPr>
+            <w:r>
+              <w:rPr>
+                <w:lang w:val="en-GB"/>
+              </w:rPr>
+              <w:t>Contemplating allowing multiple applications to same job</w:t>
+            </w:r>
+          </w:p>
+        </w:tc>
+      </w:tr>
+      <w:tr>
+        <w:tc>
+          <w:tcPr>
+            <w:tcW w:w="3672" w:type="dxa"/>
+          </w:tcPr>
+          <w:p>
+            <w:pPr>
+              <w:rPr>
+                <w:lang w:val="en-GB"/>
+              </w:rPr>
+            </w:pPr>
+            <w:r>
+              <w:rPr>
+                <w:lang w:val="en-GB"/>
+              </w:rPr>
+              <w:t>Job</w:t>
+            </w:r>
+          </w:p>
+        </w:tc>
+        <w:tc>
+          <w:tcPr>
+            <w:tcW w:w="3672" w:type="dxa"/>
+          </w:tcPr>
+          <w:p>
+            <w:pPr>
+              <w:rPr>
+                <w:lang w:val="en-GB"/>
+              </w:rPr>
+            </w:pPr>
+            <w:r>
+              <w:rPr>
+                <w:lang w:val="en-GB"/>
+              </w:rPr>
+              <w:t>Integer id</w:t>
+            </w:r>
+          </w:p>
+          <w:p>
+            <w:pPr>
+              <w:rPr>
+                <w:lang w:val="en-GB"/>
+              </w:rPr>
+            </w:pPr>
+            <w:r>
+              <w:rPr>
+                <w:lang w:val="en-GB"/>
+              </w:rPr>
+              <w:t>String position</w:t>
+            </w:r>
+          </w:p>
+          <w:p>
+            <w:pPr>
+              <w:rPr>
+                <w:lang w:val="en-GB"/>
+              </w:rPr>
+            </w:pPr>
+            <w:r>
+              <w:rPr>
+                <w:lang w:val="en-GB"/>
+              </w:rPr>
+              <w:t>String company</w:t>
+            </w:r>
+          </w:p>
+          <w:p>
+            <w:pPr>
+              <w:rPr>
+                <w:lang w:val="en-GB"/>
+              </w:rPr>
+            </w:pPr>
+            <w:r>
+              <w:rPr>
+                <w:lang w:val="en-GB"/>
+              </w:rPr>
+              <w:t>String location</w:t>
+            </w:r>
+          </w:p>
+          <w:p>
+            <w:pPr>
+              <w:rPr>
+                <w:lang w:val="en-GB"/>
+              </w:rPr>
+            </w:pPr>
+            <w:proofErr w:type="spellStart"/>
+            <w:r>
+              <w:rPr>
+                <w:lang w:val="en-GB"/>
+              </w:rPr>
+              <w:t>WorkModel</w:t>
+            </w:r>
+            <w:proofErr w:type="spellEnd"/>
+            <w:r>
+              <w:rPr>
+                <w:lang w:val="en-GB"/>
+              </w:rPr>
+              <w:t xml:space="preserve"> </w:t>
+            </w:r>
+            <w:proofErr w:type="spellStart"/>
+            <w:r>
+              <w:rPr>
+                <w:lang w:val="en-GB"/>
+              </w:rPr>
+              <w:t>workModel</w:t>
+            </w:r>
+            <w:proofErr w:type="spellEnd"/>
+          </w:p>
+          <w:p>
+            <w:pPr>
+              <w:rPr>
+                <w:lang w:val="en-GB"/>
+              </w:rPr>
+            </w:pPr>
+            <w:r>
+              <w:rPr>
+                <w:lang w:val="en-GB"/>
+              </w:rPr>
+              <w:t xml:space="preserve">Double </w:t>
+            </w:r>
+            <w:proofErr w:type="spellStart"/>
+            <w:r>
+              <w:rPr>
+                <w:lang w:val="en-GB"/>
+              </w:rPr>
+              <w:t>postedSalary</w:t>
+            </w:r>
+            <w:proofErr w:type="spellEnd"/>
+          </w:p>
+          <w:p>
+            <w:pPr>
+              <w:rPr>
+                <w:lang w:val="en-GB"/>
+              </w:rPr>
+            </w:pPr>
+            <w:r>
+              <w:rPr>
+                <w:lang w:val="en-GB"/>
+              </w:rPr>
+              <w:t xml:space="preserve">String </w:t>
+            </w:r>
+            <w:proofErr w:type="spellStart"/>
+            <w:r>
+              <w:rPr>
+                <w:lang w:val="en-GB"/>
+              </w:rPr>
+              <w:t>coreSkill</w:t>
+            </w:r>
+            <w:proofErr w:type="spellEnd"/>
+          </w:p>
+          <w:p>
+            <w:pPr>
+              <w:rPr>
+                <w:lang w:val="en-GB"/>
+              </w:rPr>
+            </w:pPr>
+            <w:r>
+              <w:rPr>
+                <w:lang w:val="en-GB"/>
+              </w:rPr>
+              <w:t xml:space="preserve">String </w:t>
+            </w:r>
+            <w:proofErr w:type="spellStart"/>
+            <w:r>
+              <w:rPr>
+                <w:lang w:val="en-GB"/>
+              </w:rPr>
+              <w:t>requiredSkillsAndTools</w:t>
+            </w:r>
+            <w:proofErr w:type="spellEnd"/>
+          </w:p>
+          <w:p>
+            <w:pPr>
+              <w:rPr>
+                <w:lang w:val="en-GB"/>
+              </w:rPr>
+            </w:pPr>
+            <w:r>
+              <w:rPr>
+                <w:lang w:val="en-GB"/>
+              </w:rPr>
+              <w:t xml:space="preserve">String </w:t>
+            </w:r>
+            <w:proofErr w:type="spellStart"/>
+            <w:r>
+              <w:rPr>
+                <w:lang w:val="en-GB"/>
+              </w:rPr>
+              <w:t>jobPostingUrl</w:t>
+            </w:r>
+            <w:proofErr w:type="spellEnd"/>
+          </w:p>
+        </w:tc>
+        <w:tc>
+          <w:tcPr>
+            <w:tcW w:w="3673" w:type="dxa"/>
+          </w:tcPr>
+          <w:p>
+            <w:pPr>
+              <w:rPr>
+                <w:lang w:val="en-GB"/>
+              </w:rPr>
+            </w:pPr>
+            <w:r>
+              <w:rPr>
+                <w:lang w:val="en-GB"/>
+              </w:rPr>
+              <w:t>Application</w:t>
+            </w:r>
+          </w:p>
+          <w:p>
+            <w:pPr>
+              <w:rPr>
+                <w:lang w:val="en-GB"/>
+              </w:rPr>
+            </w:pPr>
+            <w:r>
+              <w:rPr>
+                <w:lang w:val="en-GB"/>
+              </w:rPr>
+              <w:t>1 – to – 1</w:t>
+            </w:r>
+          </w:p>
+        </w:tc>
+      </w:tr>
+      <w:tr>
+        <w:tc>
+          <w:tcPr>
+            <w:tcW w:w="3672" w:type="dxa"/>
+          </w:tcPr>
+          <w:p>
+            <w:pPr>
+              <w:rPr>
+                <w:lang w:val="en-GB"/>
+              </w:rPr>
+            </w:pPr>
+            <w:proofErr w:type="spellStart"/>
+            <w:r>
+              <w:rPr>
+                <w:lang w:val="en-GB"/>
+              </w:rPr>
+              <w:t>JobApplication</w:t>
+            </w:r>
+            <w:proofErr w:type="spellEnd"/>
+          </w:p>
+        </w:tc>
+        <w:tc>
+          <w:tcPr>
+            <w:tcW w:w="3672" w:type="dxa"/>
+          </w:tcPr>
+          <w:p>
+            <w:pPr>
+              <w:rPr>
+                <w:lang w:val="en-GB"/>
+              </w:rPr>
+            </w:pPr>
+            <w:r>
+              <w:rPr>
+                <w:lang w:val="en-GB"/>
+              </w:rPr>
+              <w:t>Integer id</w:t>
+            </w:r>
+          </w:p>
+          <w:p>
+            <w:pPr>
+              <w:rPr>
+                <w:lang w:val="en-GB"/>
+              </w:rPr>
+            </w:pPr>
+            <w:r>
+              <w:rPr>
+                <w:lang w:val="en-GB"/>
+              </w:rPr>
+              <w:t xml:space="preserve">Integer </w:t>
+            </w:r>
+            <w:proofErr w:type="spellStart"/>
+            <w:r>
+              <w:rPr>
+                <w:lang w:val="en-GB"/>
+              </w:rPr>
+              <w:t>jobId</w:t>
+            </w:r>
+            <w:proofErr w:type="spellEnd"/>
+          </w:p>
+          <w:p>
+            <w:pPr>
+              <w:rPr>
+                <w:lang w:val="en-GB"/>
+              </w:rPr>
+            </w:pPr>
+            <w:r>
+              <w:rPr>
+                <w:lang w:val="en-GB"/>
+              </w:rPr>
+              <w:t xml:space="preserve">Integer </w:t>
+            </w:r>
+            <w:proofErr w:type="spellStart"/>
+            <w:r>
+              <w:rPr>
+                <w:lang w:val="en-GB"/>
+              </w:rPr>
+              <w:t>applicationId</w:t>
+            </w:r>
+            <w:proofErr w:type="spellEnd"/>
+          </w:p>
+        </w:tc>
+        <w:tc>
+          <w:tcPr>
+            <w:tcW w:w="3673" w:type="dxa"/>
+          </w:tcPr>
+          <w:p>
+            <w:pPr>
+              <w:rPr>
+                <w:lang w:val="en-GB"/>
+              </w:rPr>
+            </w:pPr>
+            <w:r>
+              <w:rPr>
+                <w:lang w:val="en-GB"/>
+              </w:rPr>
+              <w:t>Bridge Entity: Job – to – Application</w:t>
+            </w:r>
+          </w:p>
+          <w:p>
+            <w:pPr>
+              <w:rPr>
+                <w:lang w:val="en-GB"/>
+              </w:rPr>
+            </w:pPr>
+          </w:p>
+        </w:tc>
+      </w:tr>
+    </w:tbl>
+    <w:p/>
+    <w:p>
+      <w:r>
+        <w:t>DTO Mapping</w:t>
+      </w:r>
+    </w:p>
+    <w:tbl>
+      <w:tblPr>
+        <w:tblStyle w:val="TableGrid"/>
+        <w:tblW w:w="11057" w:type="dxa"/>
+        <w:tblInd w:w="-5" w:type="dxa"/>
+        <w:tblLook w:val="04A0" w:firstRow="1" w:lastRow="0" w:firstColumn="1" w:lastColumn="0" w:noHBand="0" w:noVBand="1"/>
+      </w:tblPr>
+      <w:tblGrid>
+        <w:gridCol w:w="5573"/>
+        <w:gridCol w:w="5484"/>
+      </w:tblGrid>
+      <w:tr>
+        <w:trPr>
+          <w:trHeight w:val="289"/>
+        </w:trPr>
+        <w:tc>
+          <w:tcPr>
+            <w:tcW w:w="5573" w:type="dxa"/>
+            <w:shd w:val="clear" w:color="auto" w:fill="F2F2F2" w:themeFill="background1" w:themeFillShade="F2"/>
+          </w:tcPr>
+          <w:p>
+            <w:pPr>
+              <w:jc w:val="center"/>
+              <w:rPr>
+                <w:lang w:val="en-GB"/>
+              </w:rPr>
+            </w:pPr>
+            <w:r>
+              <w:rPr>
+                <w:lang w:val="en-GB"/>
+              </w:rPr>
+              <w:t>DTO</w:t>
+            </w:r>
+          </w:p>
+        </w:tc>
+        <w:tc>
+          <w:tcPr>
+            <w:tcW w:w="5484" w:type="dxa"/>
+            <w:shd w:val="clear" w:color="auto" w:fill="F2F2F2" w:themeFill="background1" w:themeFillShade="F2"/>
+          </w:tcPr>
+          <w:p>
+            <w:pPr>
+              <w:jc w:val="center"/>
+              <w:rPr>
+                <w:lang w:val="en-GB"/>
+              </w:rPr>
+            </w:pPr>
+            <w:r>
+              <w:rPr>
+                <w:lang w:val="en-GB"/>
+              </w:rPr>
+              <w:t>Fields</w:t>
+            </w:r>
+          </w:p>
+        </w:tc>
+      </w:tr>
+      <w:tr>
+        <w:trPr>
+          <w:trHeight w:val="289"/>
+        </w:trPr>
+        <w:tc>
+          <w:tcPr>
+            <w:tcW w:w="5573" w:type="dxa"/>
+          </w:tcPr>
+          <w:p>
+            <w:pPr>
+              <w:rPr>
+                <w:lang w:val="en-GB"/>
+              </w:rPr>
+            </w:pPr>
+            <w:proofErr w:type="spellStart"/>
+            <w:r>
+              <w:rPr>
+                <w:lang w:val="en-GB"/>
+              </w:rPr>
+              <w:t>JobApplicationDto</w:t>
+            </w:r>
+            <w:proofErr w:type="spellEnd"/>
+          </w:p>
+        </w:tc>
+        <w:tc>
+          <w:tcPr>
+            <w:tcW w:w="5484" w:type="dxa"/>
+          </w:tcPr>
+          <w:p>
+            <w:pPr>
+              <w:rPr>
+                <w:lang w:val="en-GB"/>
+              </w:rPr>
+            </w:pPr>
+          </w:p>
+        </w:tc>
+      </w:tr>
+      <w:tr>
+        <w:trPr>
+          <w:trHeight w:val="273"/>
+        </w:trPr>
+        <w:tc>
+          <w:tcPr>
+            <w:tcW w:w="5573" w:type="dxa"/>
+          </w:tcPr>
+          <w:p>
+            <w:pPr>
+              <w:rPr>
+                <w:lang w:val="en-GB"/>
+              </w:rPr>
+            </w:pPr>
+            <w:proofErr w:type="spellStart"/>
+            <w:r>
+              <w:rPr>
+                <w:lang w:val="en-GB"/>
+              </w:rPr>
+              <w:t>ApplicationDetailsDto</w:t>
+            </w:r>
+            <w:proofErr w:type="spellEnd"/>
+          </w:p>
+        </w:tc>
+        <w:tc>
+          <w:tcPr>
+            <w:tcW w:w="5484" w:type="dxa"/>
+          </w:tcPr>
+          <w:p>
+            <w:pPr>
+              <w:rPr>
+                <w:lang w:val="en-GB"/>
+              </w:rPr>
+            </w:pPr>
+          </w:p>
+        </w:tc>
+      </w:tr>
+      <w:tr>
+        <w:trPr>
+          <w:trHeight w:val="289"/>
+        </w:trPr>
+        <w:tc>
+          <w:tcPr>
+            <w:tcW w:w="5573" w:type="dxa"/>
+          </w:tcPr>
+          <w:p>
+            <w:pPr>
+              <w:rPr>
+                <w:lang w:val="en-GB"/>
+              </w:rPr>
+            </w:pPr>
+            <w:proofErr w:type="spellStart"/>
+            <w:r>
+              <w:rPr>
+                <w:lang w:val="en-GB"/>
+              </w:rPr>
+              <w:t>JobDetailsDto</w:t>
+            </w:r>
+            <w:proofErr w:type="spellEnd"/>
+          </w:p>
+        </w:tc>
+        <w:tc>
+          <w:tcPr>
+            <w:tcW w:w="5484" w:type="dxa"/>
+          </w:tcPr>
+          <w:p>
+            <w:pPr>
+              <w:rPr>
+                <w:lang w:val="en-GB"/>
+              </w:rPr>
+            </w:pPr>
+          </w:p>
+        </w:tc>
+      </w:tr>
+      <w:tr>
+        <w:trPr>
+          <w:trHeight w:val="273"/>
+        </w:trPr>
+        <w:tc>
+          <w:tcPr>
+            <w:tcW w:w="5573" w:type="dxa"/>
+          </w:tcPr>
+          <w:p>
+            <w:pPr>
+              <w:rPr>
+                <w:lang w:val="en-GB"/>
+              </w:rPr>
+            </w:pPr>
+            <w:proofErr w:type="spellStart"/>
+            <w:r>
+              <w:rPr>
+                <w:lang w:val="en-GB"/>
+              </w:rPr>
+              <w:t>CreateJobApplicationDto</w:t>
+            </w:r>
+            <w:proofErr w:type="spellEnd"/>
+          </w:p>
+        </w:tc>
+        <w:tc>
+          <w:tcPr>
+            <w:tcW w:w="5484" w:type="dxa"/>
+          </w:tcPr>
+          <w:p>
+            <w:pPr>
+              <w:rPr>
+                <w:lang w:val="en-GB"/>
+              </w:rPr>
+            </w:pPr>
+          </w:p>
+        </w:tc>
+      </w:tr>
+      <w:tr>
+        <w:trPr>
+          <w:trHeight w:val="289"/>
+        </w:trPr>
+        <w:tc>
+          <w:tcPr>
+            <w:tcW w:w="5573" w:type="dxa"/>
+          </w:tcPr>
+          <w:p>
+            <w:pPr>
+              <w:rPr>
+                <w:lang w:val="en-GB"/>
+              </w:rPr>
+            </w:pPr>
+            <w:proofErr w:type="spellStart"/>
+            <w:r>
+              <w:rPr>
+                <w:lang w:val="en-GB"/>
+              </w:rPr>
+              <w:t>CreateApplicationDto</w:t>
+            </w:r>
+            <w:proofErr w:type="spellEnd"/>
+          </w:p>
+        </w:tc>
+        <w:tc>
+          <w:tcPr>
+            <w:tcW w:w="5484" w:type="dxa"/>
+          </w:tcPr>
+          <w:p>
+            <w:pPr>
+              <w:rPr>
+                <w:lang w:val="en-GB"/>
+              </w:rPr>
+            </w:pPr>
+          </w:p>
+        </w:tc>
+      </w:tr>
+      <w:tr>
+        <w:trPr>
+          <w:trHeight w:val="273"/>
+        </w:trPr>
+        <w:tc>
+          <w:tcPr>
+            <w:tcW w:w="5573" w:type="dxa"/>
+          </w:tcPr>
+          <w:p>
+            <w:pPr>
+              <w:rPr>
+                <w:lang w:val="en-GB"/>
+              </w:rPr>
+            </w:pPr>
+            <w:proofErr w:type="spellStart"/>
+            <w:r>
+              <w:rPr>
+                <w:lang w:val="en-GB"/>
+              </w:rPr>
+              <w:t>CreateJobDto</w:t>
+            </w:r>
+            <w:proofErr w:type="spellEnd"/>
+          </w:p>
+        </w:tc>
+        <w:tc>
+          <w:tcPr>
+            <w:tcW w:w="5484" w:type="dxa"/>
+          </w:tcPr>
+          <w:p>
+            <w:pPr>
+              <w:rPr>
+                <w:lang w:val="en-GB"/>
+              </w:rPr>
+            </w:pPr>
+          </w:p>
+        </w:tc>
+      </w:tr>
+    </w:tbl>
+    <w:p/>
+    <w:p/>
+    <w:p/>
+    <w:p/>
+    <w:p/>
+    <w:p/>
+    <w:p/>
+    <w:p>
+      <w:r>
+        <w:br/>
+      </w:r>
+      <w:r>
+        <w:br w:type="page"/>
+      </w:r>
+    </w:p>
+    <w:p>
+      <w:r>
         <w:rPr>
           <w:noProof/>
         </w:rPr>
+        <w:lastRenderedPageBreak/>
         <mc:AlternateContent>
           <mc:Choice Requires="wps">
             <w:drawing>
-              <wp:anchor distT="0" distB="0" distL="114300" distR="114300" simplePos="0" relativeHeight="251668480" behindDoc="0" locked="0" layoutInCell="1" allowOverlap="1" wp14:anchorId="142EB433" wp14:editId="46B4A80C">
+              <wp:anchor distT="0" distB="0" distL="114300" distR="114300" simplePos="0" relativeHeight="251676672" behindDoc="0" locked="0" layoutInCell="1" allowOverlap="1" wp14:anchorId="6133FFE7" wp14:editId="22ED2A7E">
                 <wp:simplePos x="0" y="0"/>
                 <wp:positionH relativeFrom="margin">
-                  <wp:align>right</wp:align>
+                  <wp:posOffset>0</wp:posOffset>
                 </wp:positionH>
                 <wp:positionV relativeFrom="paragraph">
-                  <wp:posOffset>2991485</wp:posOffset>
+                  <wp:posOffset>-635</wp:posOffset>
                 </wp:positionV>
                 <wp:extent cx="7172325" cy="7305675"/>
                 <wp:effectExtent l="0" t="0" r="28575" b="28575"/>
@@ -80,19 +1031,7 @@
                               <w:rPr>
                                 <w:lang w:val="en-GB"/>
                               </w:rPr>
-                              <w:t>:</w:t>
-                            </w:r>
-                            <w:r>
-                              <w:rPr>
-                                <w:lang w:val="en-GB"/>
-                              </w:rPr>
-                              <w:t xml:space="preserve"> Wrapper DTO for Job and Application models, </w:t>
-                            </w:r>
-                            <w:r>
-                              <w:rPr>
-                                <w:lang w:val="en-GB"/>
-                              </w:rPr>
-                              <w:t>used for most client-side business logic</w:t>
+                              <w:t>: Wrapper DTO for Job and Application models, used for most client-side business logic</w:t>
                             </w:r>
                           </w:p>
                           <w:p>
@@ -243,13 +1182,7 @@
                               <w:rPr>
                                 <w:lang w:val="en-GB"/>
                               </w:rPr>
-                              <w:t>offererdS</w:t>
-                            </w:r>
-                            <w:r>
-                              <w:rPr>
-                                <w:lang w:val="en-GB"/>
-                              </w:rPr>
-                              <w:t>alary</w:t>
+                              <w:t>offererdSalary</w:t>
                             </w:r>
                             <w:proofErr w:type="spellEnd"/>
                           </w:p>
@@ -294,19 +1227,7 @@
                               <w:rPr>
                                 <w:lang w:val="en-GB"/>
                               </w:rPr>
-                              <w:t xml:space="preserve">Filter by </w:t>
-                            </w:r>
-                            <w:r>
-                              <w:rPr>
-                                <w:lang w:val="en-GB"/>
-                              </w:rPr>
-                              <w:t>c</w:t>
-                            </w:r>
-                            <w:r>
-                              <w:rPr>
-                                <w:lang w:val="en-GB"/>
-                              </w:rPr>
-                              <w:t>ompany</w:t>
+                              <w:t>Filter by company</w:t>
                             </w:r>
                           </w:p>
                           <w:p>
@@ -324,19 +1245,7 @@
                               <w:rPr>
                                 <w:lang w:val="en-GB"/>
                               </w:rPr>
-                              <w:t xml:space="preserve">Filter by </w:t>
-                            </w:r>
-                            <w:r>
-                              <w:rPr>
-                                <w:lang w:val="en-GB"/>
-                              </w:rPr>
-                              <w:t>p</w:t>
-                            </w:r>
-                            <w:r>
-                              <w:rPr>
-                                <w:lang w:val="en-GB"/>
-                              </w:rPr>
-                              <w:t>osition (substring search or fuzzy search)</w:t>
+                              <w:t>Filter by position (substring search or fuzzy search)</w:t>
                             </w:r>
                           </w:p>
                           <w:p>
@@ -429,13 +1338,7 @@
                               <w:rPr>
                                 <w:lang w:val="en-GB"/>
                               </w:rPr>
-                              <w:t>:</w:t>
-                            </w:r>
-                            <w:r>
-                              <w:rPr>
-                                <w:lang w:val="en-GB"/>
-                              </w:rPr>
-                              <w:t xml:space="preserve"> Displays details of an application once an application is opened/clicked on</w:t>
+                              <w:t>: Displays details of an application once an application is opened/clicked on</w:t>
                             </w:r>
                           </w:p>
                           <w:p>
@@ -702,13 +1605,7 @@
                               <w:rPr>
                                 <w:lang w:val="en-GB"/>
                               </w:rPr>
-                              <w:t>:</w:t>
-                            </w:r>
-                            <w:r>
-                              <w:rPr>
-                                <w:lang w:val="en-GB"/>
-                              </w:rPr>
-                              <w:t xml:space="preserve"> Used to apply for a created job that has not yet been applied for</w:t>
+                              <w:t>: Used to apply for a created job that has not yet been applied for</w:t>
                             </w:r>
                           </w:p>
                           <w:p>
@@ -731,13 +1628,7 @@
                               <w:rPr>
                                 <w:lang w:val="en-GB"/>
                               </w:rPr>
-                              <w:t>:</w:t>
-                            </w:r>
-                            <w:r>
-                              <w:rPr>
-                                <w:lang w:val="en-GB"/>
-                              </w:rPr>
-                              <w:t xml:space="preserve"> Used to create jobs and add to a backlog without immediately applying for it</w:t>
+                              <w:t>: Used to create jobs and add to a backlog without immediately applying for it</w:t>
                             </w:r>
                           </w:p>
                           <w:p>
@@ -777,11 +1668,11 @@
           </mc:Choice>
           <mc:Fallback>
             <w:pict>
-              <v:shapetype w14:anchorId="142EB433" id="_x0000_t202" coordsize="21600,21600" o:spt="202" path="m,l,21600r21600,l21600,xe">
+              <v:shapetype w14:anchorId="6133FFE7" id="_x0000_t202" coordsize="21600,21600" o:spt="202" path="m,l,21600r21600,l21600,xe">
                 <v:stroke joinstyle="miter"/>
                 <v:path gradientshapeok="t" o:connecttype="rect"/>
               </v:shapetype>
-              <v:shape id="Text Box 1" o:spid="_x0000_s1026" type="#_x0000_t202" style="position:absolute;margin-left:513.55pt;margin-top:235.55pt;width:564.75pt;height:575.25pt;z-index:251668480;visibility:visible;mso-wrap-style:square;mso-width-percent:0;mso-height-percent:0;mso-wrap-distance-left:9pt;mso-wrap-distance-top:0;mso-wrap-distance-right:9pt;mso-wrap-distance-bottom:0;mso-position-horizontal:right;mso-position-horizontal-relative:margin;mso-position-vertical:absolute;mso-position-vertical-relative:text;mso-width-percent:0;mso-height-percent:0;mso-width-relative:margin;mso-height-relative:margin;v-text-anchor:top" o:gfxdata="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" fillcolor="white [3201]" strokeweight=".5pt">
+              <v:shape id="Text Box 1" o:spid="_x0000_s1026" type="#_x0000_t202" style="position:absolute;margin-left:0;margin-top:-.05pt;width:564.75pt;height:575.25pt;z-index:251676672;visibility:visible;mso-wrap-style:square;mso-width-percent:0;mso-height-percent:0;mso-wrap-distance-left:9pt;mso-wrap-distance-top:0;mso-wrap-distance-right:9pt;mso-wrap-distance-bottom:0;mso-position-horizontal:absolute;mso-position-horizontal-relative:margin;mso-position-vertical:absolute;mso-position-vertical-relative:text;mso-width-percent:0;mso-height-percent:0;mso-width-relative:margin;mso-height-relative:margin;v-text-anchor:top" o:gfxdata="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" fillcolor="white [3201]" strokeweight=".5pt">
                 <v:textbox>
                   <w:txbxContent>
                     <w:p>
@@ -818,19 +1709,7 @@
                         <w:rPr>
                           <w:lang w:val="en-GB"/>
                         </w:rPr>
-                        <w:t>:</w:t>
-                      </w:r>
-                      <w:r>
-                        <w:rPr>
-                          <w:lang w:val="en-GB"/>
-                        </w:rPr>
-                        <w:t xml:space="preserve"> Wrapper DTO for Job and Application models, </w:t>
-                      </w:r>
-                      <w:r>
-                        <w:rPr>
-                          <w:lang w:val="en-GB"/>
-                        </w:rPr>
-                        <w:t>used for most client-side business logic</w:t>
+                        <w:t>: Wrapper DTO for Job and Application models, used for most client-side business logic</w:t>
                       </w:r>
                     </w:p>
                     <w:p>
@@ -981,13 +1860,7 @@
                         <w:rPr>
                           <w:lang w:val="en-GB"/>
                         </w:rPr>
-                        <w:t>offererdS</w:t>
-                      </w:r>
-                      <w:r>
-                        <w:rPr>
-                          <w:lang w:val="en-GB"/>
-                        </w:rPr>
-                        <w:t>alary</w:t>
+                        <w:t>offererdSalary</w:t>
                       </w:r>
                       <w:proofErr w:type="spellEnd"/>
                     </w:p>
@@ -1032,19 +1905,7 @@
                         <w:rPr>
                           <w:lang w:val="en-GB"/>
                         </w:rPr>
-                        <w:t xml:space="preserve">Filter by </w:t>
-                      </w:r>
-                      <w:r>
-                        <w:rPr>
-                          <w:lang w:val="en-GB"/>
-                        </w:rPr>
-                        <w:t>c</w:t>
-                      </w:r>
-                      <w:r>
-                        <w:rPr>
-                          <w:lang w:val="en-GB"/>
-                        </w:rPr>
-                        <w:t>ompany</w:t>
+                        <w:t>Filter by company</w:t>
                       </w:r>
                     </w:p>
                     <w:p>
@@ -1062,19 +1923,7 @@
                         <w:rPr>
                           <w:lang w:val="en-GB"/>
                         </w:rPr>
-                        <w:t xml:space="preserve">Filter by </w:t>
-                      </w:r>
-                      <w:r>
-                        <w:rPr>
-                          <w:lang w:val="en-GB"/>
-                        </w:rPr>
-                        <w:t>p</w:t>
-                      </w:r>
-                      <w:r>
-                        <w:rPr>
-                          <w:lang w:val="en-GB"/>
-                        </w:rPr>
-                        <w:t>osition (substring search or fuzzy search)</w:t>
+                        <w:t>Filter by position (substring search or fuzzy search)</w:t>
                       </w:r>
                     </w:p>
                     <w:p>
@@ -1167,13 +2016,7 @@
                         <w:rPr>
                           <w:lang w:val="en-GB"/>
                         </w:rPr>
-                        <w:t>:</w:t>
-                      </w:r>
-                      <w:r>
-                        <w:rPr>
-                          <w:lang w:val="en-GB"/>
-                        </w:rPr>
-                        <w:t xml:space="preserve"> Displays details of an application once an application is opened/clicked on</w:t>
+                        <w:t>: Displays details of an application once an application is opened/clicked on</w:t>
                       </w:r>
                     </w:p>
                     <w:p>
@@ -1440,13 +2283,7 @@
                         <w:rPr>
                           <w:lang w:val="en-GB"/>
                         </w:rPr>
-                        <w:t>:</w:t>
-                      </w:r>
-                      <w:r>
-                        <w:rPr>
-                          <w:lang w:val="en-GB"/>
-                        </w:rPr>
-                        <w:t xml:space="preserve"> Used to apply for a created job that has not yet been applied for</w:t>
+                        <w:t>: Used to apply for a created job that has not yet been applied for</w:t>
                       </w:r>
                     </w:p>
                     <w:p>
@@ -1469,13 +2306,7 @@
                         <w:rPr>
                           <w:lang w:val="en-GB"/>
                         </w:rPr>
-                        <w:t>:</w:t>
-                      </w:r>
-                      <w:r>
-                        <w:rPr>
-                          <w:lang w:val="en-GB"/>
-                        </w:rPr>
-                        <w:t xml:space="preserve"> Used to create jobs and add to a backlog without immediately applying for it</w:t>
+                        <w:t>: Used to create jobs and add to a backlog without immediately applying for it</w:t>
                       </w:r>
                     </w:p>
                     <w:p>
@@ -1496,573 +2327,6 @@
                   </w:txbxContent>
                 </v:textbox>
                 <w10:wrap anchorx="margin"/>
-              </v:shape>
-            </w:pict>
-          </mc:Fallback>
-        </mc:AlternateContent>
-      </w:r>
-      <w:r>
-        <w:rPr>
-          <w:noProof/>
-        </w:rPr>
-        <mc:AlternateContent>
-          <mc:Choice Requires="wps">
-            <w:drawing>
-              <wp:anchor distT="0" distB="0" distL="114300" distR="114300" simplePos="0" relativeHeight="251659264" behindDoc="0" locked="0" layoutInCell="1" allowOverlap="1" wp14:anchorId="221954F5" wp14:editId="6D150060">
-                <wp:simplePos x="0" y="0"/>
-                <wp:positionH relativeFrom="margin">
-                  <wp:align>right</wp:align>
-                </wp:positionH>
-                <wp:positionV relativeFrom="paragraph">
-                  <wp:posOffset>-8890</wp:posOffset>
-                </wp:positionV>
-                <wp:extent cx="7181850" cy="2819400"/>
-                <wp:effectExtent l="0" t="0" r="19050" b="19050"/>
-                <wp:wrapNone/>
-                <wp:docPr id="1075301871" name="Text Box 1"/>
-                <wp:cNvGraphicFramePr/>
-                <a:graphic xmlns:a="http://schemas.openxmlformats.org/drawingml/2006/main">
-                  <a:graphicData uri="http://schemas.microsoft.com/office/word/2010/wordprocessingShape">
-                    <wps:wsp>
-                      <wps:cNvSpPr txBox="1"/>
-                      <wps:spPr>
-                        <a:xfrm>
-                          <a:off x="0" y="0"/>
-                          <a:ext cx="7181850" cy="2819400"/>
-                        </a:xfrm>
-                        <a:prstGeom prst="rect">
-                          <a:avLst/>
-                        </a:prstGeom>
-                        <a:solidFill>
-                          <a:schemeClr val="lt1"/>
-                        </a:solidFill>
-                        <a:ln w="6350">
-                          <a:solidFill>
-                            <a:prstClr val="black"/>
-                          </a:solidFill>
-                        </a:ln>
-                      </wps:spPr>
-                      <wps:txbx>
-                        <w:txbxContent>
-                          <w:p>
-                            <w:pPr>
-                              <w:jc w:val="center"/>
-                              <w:rPr>
-                                <w:lang w:val="en-GB"/>
-                              </w:rPr>
-                            </w:pPr>
-                            <w:r>
-                              <w:rPr>
-                                <w:lang w:val="en-GB"/>
-                              </w:rPr>
-                              <w:t>UML</w:t>
-                            </w:r>
-                          </w:p>
-                          <w:p>
-                            <w:pPr>
-                              <w:jc w:val="center"/>
-                              <w:rPr>
-                                <w:lang w:val="en-GB"/>
-                              </w:rPr>
-                            </w:pPr>
-                          </w:p>
-                          <w:p/>
-                        </w:txbxContent>
-                      </wps:txbx>
-                      <wps:bodyPr rot="0" spcFirstLastPara="0" vertOverflow="overflow" horzOverflow="overflow" vert="horz" wrap="square" lIns="91440" tIns="45720" rIns="91440" bIns="45720" numCol="1" spcCol="0" rtlCol="0" fromWordArt="0" anchor="t" anchorCtr="0" forceAA="0" compatLnSpc="1">
-                        <a:prstTxWarp prst="textNoShape">
-                          <a:avLst/>
-                        </a:prstTxWarp>
-                        <a:noAutofit/>
-                      </wps:bodyPr>
-                    </wps:wsp>
-                  </a:graphicData>
-                </a:graphic>
-                <wp14:sizeRelH relativeFrom="margin">
-                  <wp14:pctWidth>0</wp14:pctWidth>
-                </wp14:sizeRelH>
-                <wp14:sizeRelV relativeFrom="margin">
-                  <wp14:pctHeight>0</wp14:pctHeight>
-                </wp14:sizeRelV>
-              </wp:anchor>
-            </w:drawing>
-          </mc:Choice>
-          <mc:Fallback>
-            <w:pict>
-              <v:shape w14:anchorId="221954F5" id="_x0000_s1027" type="#_x0000_t202" style="position:absolute;margin-left:514.3pt;margin-top:-.7pt;width:565.5pt;height:222pt;z-index:251659264;visibility:visible;mso-wrap-style:square;mso-width-percent:0;mso-height-percent:0;mso-wrap-distance-left:9pt;mso-wrap-distance-top:0;mso-wrap-distance-right:9pt;mso-wrap-distance-bottom:0;mso-position-horizontal:right;mso-position-horizontal-relative:margin;mso-position-vertical:absolute;mso-position-vertical-relative:text;mso-width-percent:0;mso-height-percent:0;mso-width-relative:margin;mso-height-relative:margin;v-text-anchor:top" o:gfxdata="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" fillcolor="white [3201]" strokeweight=".5pt">
-                <v:textbox>
-                  <w:txbxContent>
-                    <w:p>
-                      <w:pPr>
-                        <w:jc w:val="center"/>
-                        <w:rPr>
-                          <w:lang w:val="en-GB"/>
-                        </w:rPr>
-                      </w:pPr>
-                      <w:r>
-                        <w:rPr>
-                          <w:lang w:val="en-GB"/>
-                        </w:rPr>
-                        <w:t>UML</w:t>
-                      </w:r>
-                    </w:p>
-                    <w:p>
-                      <w:pPr>
-                        <w:jc w:val="center"/>
-                        <w:rPr>
-                          <w:lang w:val="en-GB"/>
-                        </w:rPr>
-                      </w:pPr>
-                    </w:p>
-                    <w:p/>
-                  </w:txbxContent>
-                </v:textbox>
-                <w10:wrap anchorx="margin"/>
-              </v:shape>
-            </w:pict>
-          </mc:Fallback>
-        </mc:AlternateContent>
-      </w:r>
-      <w:r>
-        <w:rPr>
-          <w:noProof/>
-        </w:rPr>
-        <mc:AlternateContent>
-          <mc:Choice Requires="wps">
-            <w:drawing>
-              <wp:anchor distT="0" distB="0" distL="114300" distR="114300" simplePos="0" relativeHeight="251666432" behindDoc="0" locked="0" layoutInCell="1" allowOverlap="1" wp14:anchorId="3FF349DA" wp14:editId="7CD6DCC5">
-                <wp:simplePos x="0" y="0"/>
-                <wp:positionH relativeFrom="column">
-                  <wp:posOffset>2953385</wp:posOffset>
-                </wp:positionH>
-                <wp:positionV relativeFrom="paragraph">
-                  <wp:posOffset>924560</wp:posOffset>
-                </wp:positionV>
-                <wp:extent cx="819150" cy="981075"/>
-                <wp:effectExtent l="38100" t="38100" r="19050" b="28575"/>
-                <wp:wrapNone/>
-                <wp:docPr id="1505272930" name="Straight Arrow Connector 4"/>
-                <wp:cNvGraphicFramePr/>
-                <a:graphic xmlns:a="http://schemas.openxmlformats.org/drawingml/2006/main">
-                  <a:graphicData uri="http://schemas.microsoft.com/office/word/2010/wordprocessingShape">
-                    <wps:wsp>
-                      <wps:cNvCnPr/>
-                      <wps:spPr>
-                        <a:xfrm flipH="1" flipV="1">
-                          <a:off x="0" y="0"/>
-                          <a:ext cx="819150" cy="981075"/>
-                        </a:xfrm>
-                        <a:prstGeom prst="straightConnector1">
-                          <a:avLst/>
-                        </a:prstGeom>
-                        <a:ln>
-                          <a:tailEnd type="triangle"/>
-                        </a:ln>
-                      </wps:spPr>
-                      <wps:style>
-                        <a:lnRef idx="1">
-                          <a:schemeClr val="dk1"/>
-                        </a:lnRef>
-                        <a:fillRef idx="0">
-                          <a:schemeClr val="dk1"/>
-                        </a:fillRef>
-                        <a:effectRef idx="0">
-                          <a:schemeClr val="dk1"/>
-                        </a:effectRef>
-                        <a:fontRef idx="minor">
-                          <a:schemeClr val="tx1"/>
-                        </a:fontRef>
-                      </wps:style>
-                      <wps:bodyPr/>
-                    </wps:wsp>
-                  </a:graphicData>
-                </a:graphic>
-              </wp:anchor>
-            </w:drawing>
-          </mc:Choice>
-          <mc:Fallback>
-            <w:pict>
-              <v:shapetype w14:anchorId="4306C3A1" id="_x0000_t32" coordsize="21600,21600" o:spt="32" o:oned="t" path="m,l21600,21600e" filled="f">
-                <v:path arrowok="t" fillok="f" o:connecttype="none"/>
-                <o:lock v:ext="edit" shapetype="t"/>
-              </v:shapetype>
-              <v:shape id="Straight Arrow Connector 4" o:spid="_x0000_s1026" type="#_x0000_t32" style="position:absolute;margin-left:232.55pt;margin-top:72.8pt;width:64.5pt;height:77.25pt;flip:x y;z-index:251666432;visibility:visible;mso-wrap-style:square;mso-wrap-distance-left:9pt;mso-wrap-distance-top:0;mso-wrap-distance-right:9pt;mso-wrap-distance-bottom:0;mso-position-horizontal:absolute;mso-position-horizontal-relative:text;mso-position-vertical:absolute;mso-position-vertical-relative:text" o:gfxdata="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" strokecolor="black [3200]" strokeweight=".5pt">
-                <v:stroke endarrow="block" joinstyle="miter"/>
-              </v:shape>
-            </w:pict>
-          </mc:Fallback>
-        </mc:AlternateContent>
-      </w:r>
-      <w:r>
-        <w:rPr>
-          <w:noProof/>
-        </w:rPr>
-        <mc:AlternateContent>
-          <mc:Choice Requires="wps">
-            <w:drawing>
-              <wp:anchor distT="0" distB="0" distL="114300" distR="114300" simplePos="0" relativeHeight="251665408" behindDoc="0" locked="0" layoutInCell="1" allowOverlap="1" wp14:anchorId="729CD80E" wp14:editId="13101DFF">
-                <wp:simplePos x="0" y="0"/>
-                <wp:positionH relativeFrom="column">
-                  <wp:posOffset>1324610</wp:posOffset>
-                </wp:positionH>
-                <wp:positionV relativeFrom="paragraph">
-                  <wp:posOffset>915035</wp:posOffset>
-                </wp:positionV>
-                <wp:extent cx="866775" cy="971550"/>
-                <wp:effectExtent l="0" t="38100" r="47625" b="19050"/>
-                <wp:wrapNone/>
-                <wp:docPr id="937684538" name="Straight Arrow Connector 3"/>
-                <wp:cNvGraphicFramePr/>
-                <a:graphic xmlns:a="http://schemas.openxmlformats.org/drawingml/2006/main">
-                  <a:graphicData uri="http://schemas.microsoft.com/office/word/2010/wordprocessingShape">
-                    <wps:wsp>
-                      <wps:cNvCnPr/>
-                      <wps:spPr>
-                        <a:xfrm flipV="1">
-                          <a:off x="0" y="0"/>
-                          <a:ext cx="866775" cy="971550"/>
-                        </a:xfrm>
-                        <a:prstGeom prst="straightConnector1">
-                          <a:avLst/>
-                        </a:prstGeom>
-                        <a:ln>
-                          <a:tailEnd type="triangle"/>
-                        </a:ln>
-                      </wps:spPr>
-                      <wps:style>
-                        <a:lnRef idx="1">
-                          <a:schemeClr val="dk1"/>
-                        </a:lnRef>
-                        <a:fillRef idx="0">
-                          <a:schemeClr val="dk1"/>
-                        </a:fillRef>
-                        <a:effectRef idx="0">
-                          <a:schemeClr val="dk1"/>
-                        </a:effectRef>
-                        <a:fontRef idx="minor">
-                          <a:schemeClr val="tx1"/>
-                        </a:fontRef>
-                      </wps:style>
-                      <wps:bodyPr/>
-                    </wps:wsp>
-                  </a:graphicData>
-                </a:graphic>
-              </wp:anchor>
-            </w:drawing>
-          </mc:Choice>
-          <mc:Fallback>
-            <w:pict>
-              <v:shape w14:anchorId="5935FF60" id="Straight Arrow Connector 3" o:spid="_x0000_s1026" type="#_x0000_t32" style="position:absolute;margin-left:104.3pt;margin-top:72.05pt;width:68.25pt;height:76.5pt;flip:y;z-index:251665408;visibility:visible;mso-wrap-style:square;mso-wrap-distance-left:9pt;mso-wrap-distance-top:0;mso-wrap-distance-right:9pt;mso-wrap-distance-bottom:0;mso-position-horizontal:absolute;mso-position-horizontal-relative:text;mso-position-vertical:absolute;mso-position-vertical-relative:text" o:gfxdata="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" strokecolor="black [3200]" strokeweight=".5pt">
-                <v:stroke endarrow="block" joinstyle="miter"/>
-              </v:shape>
-            </w:pict>
-          </mc:Fallback>
-        </mc:AlternateContent>
-      </w:r>
-      <w:r>
-        <w:rPr>
-          <w:noProof/>
-        </w:rPr>
-        <mc:AlternateContent>
-          <mc:Choice Requires="wps">
-            <w:drawing>
-              <wp:anchor distT="0" distB="0" distL="114300" distR="114300" simplePos="0" relativeHeight="251664384" behindDoc="0" locked="0" layoutInCell="1" allowOverlap="1" wp14:anchorId="73CBCAD5" wp14:editId="27BD0487">
-                <wp:simplePos x="0" y="0"/>
-                <wp:positionH relativeFrom="column">
-                  <wp:posOffset>3220085</wp:posOffset>
-                </wp:positionH>
-                <wp:positionV relativeFrom="paragraph">
-                  <wp:posOffset>1886585</wp:posOffset>
-                </wp:positionV>
-                <wp:extent cx="1257300" cy="390525"/>
-                <wp:effectExtent l="0" t="0" r="19050" b="28575"/>
-                <wp:wrapNone/>
-                <wp:docPr id="362028938" name="Text Box 2"/>
-                <wp:cNvGraphicFramePr/>
-                <a:graphic xmlns:a="http://schemas.openxmlformats.org/drawingml/2006/main">
-                  <a:graphicData uri="http://schemas.microsoft.com/office/word/2010/wordprocessingShape">
-                    <wps:wsp>
-                      <wps:cNvSpPr txBox="1"/>
-                      <wps:spPr>
-                        <a:xfrm>
-                          <a:off x="0" y="0"/>
-                          <a:ext cx="1257300" cy="390525"/>
-                        </a:xfrm>
-                        <a:prstGeom prst="rect">
-                          <a:avLst/>
-                        </a:prstGeom>
-                        <a:solidFill>
-                          <a:schemeClr val="lt1"/>
-                        </a:solidFill>
-                        <a:ln w="6350">
-                          <a:solidFill>
-                            <a:prstClr val="black"/>
-                          </a:solidFill>
-                        </a:ln>
-                      </wps:spPr>
-                      <wps:txbx>
-                        <w:txbxContent>
-                          <w:p>
-                            <w:pPr>
-                              <w:jc w:val="center"/>
-                              <w:rPr>
-                                <w:lang w:val="en-GB"/>
-                              </w:rPr>
-                            </w:pPr>
-                            <w:r>
-                              <w:rPr>
-                                <w:lang w:val="en-GB"/>
-                              </w:rPr>
-                              <w:t>Application</w:t>
-                            </w:r>
-                          </w:p>
-                        </w:txbxContent>
-                      </wps:txbx>
-                      <wps:bodyPr rot="0" spcFirstLastPara="0" vertOverflow="overflow" horzOverflow="overflow" vert="horz" wrap="square" lIns="91440" tIns="45720" rIns="91440" bIns="45720" numCol="1" spcCol="0" rtlCol="0" fromWordArt="0" anchor="t" anchorCtr="0" forceAA="0" compatLnSpc="1">
-                        <a:prstTxWarp prst="textNoShape">
-                          <a:avLst/>
-                        </a:prstTxWarp>
-                        <a:noAutofit/>
-                      </wps:bodyPr>
-                    </wps:wsp>
-                  </a:graphicData>
-                </a:graphic>
-                <wp14:sizeRelH relativeFrom="margin">
-                  <wp14:pctWidth>0</wp14:pctWidth>
-                </wp14:sizeRelH>
-                <wp14:sizeRelV relativeFrom="margin">
-                  <wp14:pctHeight>0</wp14:pctHeight>
-                </wp14:sizeRelV>
-              </wp:anchor>
-            </w:drawing>
-          </mc:Choice>
-          <mc:Fallback>
-            <w:pict>
-              <v:shape w14:anchorId="73CBCAD5" id="Text Box 2" o:spid="_x0000_s1028" type="#_x0000_t202" style="position:absolute;margin-left:253.55pt;margin-top:148.55pt;width:99pt;height:30.75pt;z-index:251664384;visibility:visible;mso-wrap-style:square;mso-width-percent:0;mso-height-percent:0;mso-wrap-distance-left:9pt;mso-wrap-distance-top:0;mso-wrap-distance-right:9pt;mso-wrap-distance-bottom:0;mso-position-horizontal:absolute;mso-position-horizontal-relative:text;mso-position-vertical:absolute;mso-position-vertical-relative:text;mso-width-percent:0;mso-height-percent:0;mso-width-relative:margin;mso-height-relative:margin;v-text-anchor:top" o:gfxdata="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" fillcolor="white [3201]" strokeweight=".5pt">
-                <v:textbox>
-                  <w:txbxContent>
-                    <w:p>
-                      <w:pPr>
-                        <w:jc w:val="center"/>
-                        <w:rPr>
-                          <w:lang w:val="en-GB"/>
-                        </w:rPr>
-                      </w:pPr>
-                      <w:r>
-                        <w:rPr>
-                          <w:lang w:val="en-GB"/>
-                        </w:rPr>
-                        <w:t>Application</w:t>
-                      </w:r>
-                    </w:p>
-                  </w:txbxContent>
-                </v:textbox>
-              </v:shape>
-            </w:pict>
-          </mc:Fallback>
-        </mc:AlternateContent>
-      </w:r>
-      <w:r>
-        <w:rPr>
-          <w:noProof/>
-        </w:rPr>
-        <mc:AlternateContent>
-          <mc:Choice Requires="wps">
-            <w:drawing>
-              <wp:anchor distT="0" distB="0" distL="114300" distR="114300" simplePos="0" relativeHeight="251662336" behindDoc="0" locked="0" layoutInCell="1" allowOverlap="1" wp14:anchorId="11FBC028" wp14:editId="788141A4">
-                <wp:simplePos x="0" y="0"/>
-                <wp:positionH relativeFrom="column">
-                  <wp:posOffset>705485</wp:posOffset>
-                </wp:positionH>
-                <wp:positionV relativeFrom="paragraph">
-                  <wp:posOffset>1877060</wp:posOffset>
-                </wp:positionV>
-                <wp:extent cx="1257300" cy="390525"/>
-                <wp:effectExtent l="0" t="0" r="19050" b="28575"/>
-                <wp:wrapNone/>
-                <wp:docPr id="767317920" name="Text Box 2"/>
-                <wp:cNvGraphicFramePr/>
-                <a:graphic xmlns:a="http://schemas.openxmlformats.org/drawingml/2006/main">
-                  <a:graphicData uri="http://schemas.microsoft.com/office/word/2010/wordprocessingShape">
-                    <wps:wsp>
-                      <wps:cNvSpPr txBox="1"/>
-                      <wps:spPr>
-                        <a:xfrm>
-                          <a:off x="0" y="0"/>
-                          <a:ext cx="1257300" cy="390525"/>
-                        </a:xfrm>
-                        <a:prstGeom prst="rect">
-                          <a:avLst/>
-                        </a:prstGeom>
-                        <a:solidFill>
-                          <a:schemeClr val="lt1"/>
-                        </a:solidFill>
-                        <a:ln w="6350">
-                          <a:solidFill>
-                            <a:prstClr val="black"/>
-                          </a:solidFill>
-                        </a:ln>
-                      </wps:spPr>
-                      <wps:txbx>
-                        <w:txbxContent>
-                          <w:p>
-                            <w:pPr>
-                              <w:jc w:val="center"/>
-                              <w:rPr>
-                                <w:lang w:val="en-GB"/>
-                              </w:rPr>
-                            </w:pPr>
-                            <w:r>
-                              <w:rPr>
-                                <w:lang w:val="en-GB"/>
-                              </w:rPr>
-                              <w:t>Job</w:t>
-                            </w:r>
-                          </w:p>
-                        </w:txbxContent>
-                      </wps:txbx>
-                      <wps:bodyPr rot="0" spcFirstLastPara="0" vertOverflow="overflow" horzOverflow="overflow" vert="horz" wrap="square" lIns="91440" tIns="45720" rIns="91440" bIns="45720" numCol="1" spcCol="0" rtlCol="0" fromWordArt="0" anchor="t" anchorCtr="0" forceAA="0" compatLnSpc="1">
-                        <a:prstTxWarp prst="textNoShape">
-                          <a:avLst/>
-                        </a:prstTxWarp>
-                        <a:noAutofit/>
-                      </wps:bodyPr>
-                    </wps:wsp>
-                  </a:graphicData>
-                </a:graphic>
-                <wp14:sizeRelH relativeFrom="margin">
-                  <wp14:pctWidth>0</wp14:pctWidth>
-                </wp14:sizeRelH>
-                <wp14:sizeRelV relativeFrom="margin">
-                  <wp14:pctHeight>0</wp14:pctHeight>
-                </wp14:sizeRelV>
-              </wp:anchor>
-            </w:drawing>
-          </mc:Choice>
-          <mc:Fallback>
-            <w:pict>
-              <v:shape w14:anchorId="11FBC028" id="_x0000_s1029" type="#_x0000_t202" style="position:absolute;margin-left:55.55pt;margin-top:147.8pt;width:99pt;height:30.75pt;z-index:251662336;visibility:visible;mso-wrap-style:square;mso-width-percent:0;mso-height-percent:0;mso-wrap-distance-left:9pt;mso-wrap-distance-top:0;mso-wrap-distance-right:9pt;mso-wrap-distance-bottom:0;mso-position-horizontal:absolute;mso-position-horizontal-relative:text;mso-position-vertical:absolute;mso-position-vertical-relative:text;mso-width-percent:0;mso-height-percent:0;mso-width-relative:margin;mso-height-relative:margin;v-text-anchor:top" o:gfxdata="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" fillcolor="white [3201]" strokeweight=".5pt">
-                <v:textbox>
-                  <w:txbxContent>
-                    <w:p>
-                      <w:pPr>
-                        <w:jc w:val="center"/>
-                        <w:rPr>
-                          <w:lang w:val="en-GB"/>
-                        </w:rPr>
-                      </w:pPr>
-                      <w:r>
-                        <w:rPr>
-                          <w:lang w:val="en-GB"/>
-                        </w:rPr>
-                        <w:t>Job</w:t>
-                      </w:r>
-                    </w:p>
-                  </w:txbxContent>
-                </v:textbox>
-              </v:shape>
-            </w:pict>
-          </mc:Fallback>
-        </mc:AlternateContent>
-      </w:r>
-      <w:r>
-        <w:rPr>
-          <w:noProof/>
-        </w:rPr>
-        <mc:AlternateContent>
-          <mc:Choice Requires="wps">
-            <w:drawing>
-              <wp:anchor distT="0" distB="0" distL="114300" distR="114300" simplePos="0" relativeHeight="251660288" behindDoc="0" locked="0" layoutInCell="1" allowOverlap="1" wp14:anchorId="1833337F" wp14:editId="5E5FDAD8">
-                <wp:simplePos x="0" y="0"/>
-                <wp:positionH relativeFrom="column">
-                  <wp:posOffset>1972310</wp:posOffset>
-                </wp:positionH>
-                <wp:positionV relativeFrom="paragraph">
-                  <wp:posOffset>505460</wp:posOffset>
-                </wp:positionV>
-                <wp:extent cx="1257300" cy="390525"/>
-                <wp:effectExtent l="0" t="0" r="19050" b="28575"/>
-                <wp:wrapNone/>
-                <wp:docPr id="1550294227" name="Text Box 2"/>
-                <wp:cNvGraphicFramePr/>
-                <a:graphic xmlns:a="http://schemas.openxmlformats.org/drawingml/2006/main">
-                  <a:graphicData uri="http://schemas.microsoft.com/office/word/2010/wordprocessingShape">
-                    <wps:wsp>
-                      <wps:cNvSpPr txBox="1"/>
-                      <wps:spPr>
-                        <a:xfrm>
-                          <a:off x="0" y="0"/>
-                          <a:ext cx="1257300" cy="390525"/>
-                        </a:xfrm>
-                        <a:prstGeom prst="rect">
-                          <a:avLst/>
-                        </a:prstGeom>
-                        <a:solidFill>
-                          <a:schemeClr val="lt1"/>
-                        </a:solidFill>
-                        <a:ln w="6350">
-                          <a:solidFill>
-                            <a:prstClr val="black"/>
-                          </a:solidFill>
-                        </a:ln>
-                      </wps:spPr>
-                      <wps:txbx>
-                        <w:txbxContent>
-                          <w:p>
-                            <w:pPr>
-                              <w:jc w:val="center"/>
-                              <w:rPr>
-                                <w:lang w:val="en-GB"/>
-                              </w:rPr>
-                            </w:pPr>
-                            <w:r>
-                              <w:rPr>
-                                <w:lang w:val="en-GB"/>
-                              </w:rPr>
-                              <w:t>Job Application</w:t>
-                            </w:r>
-                          </w:p>
-                        </w:txbxContent>
-                      </wps:txbx>
-                      <wps:bodyPr rot="0" spcFirstLastPara="0" vertOverflow="overflow" horzOverflow="overflow" vert="horz" wrap="square" lIns="91440" tIns="45720" rIns="91440" bIns="45720" numCol="1" spcCol="0" rtlCol="0" fromWordArt="0" anchor="t" anchorCtr="0" forceAA="0" compatLnSpc="1">
-                        <a:prstTxWarp prst="textNoShape">
-                          <a:avLst/>
-                        </a:prstTxWarp>
-                        <a:noAutofit/>
-                      </wps:bodyPr>
-                    </wps:wsp>
-                  </a:graphicData>
-                </a:graphic>
-                <wp14:sizeRelH relativeFrom="margin">
-                  <wp14:pctWidth>0</wp14:pctWidth>
-                </wp14:sizeRelH>
-                <wp14:sizeRelV relativeFrom="margin">
-                  <wp14:pctHeight>0</wp14:pctHeight>
-                </wp14:sizeRelV>
-              </wp:anchor>
-            </w:drawing>
-          </mc:Choice>
-          <mc:Fallback>
-            <w:pict>
-              <v:shape w14:anchorId="1833337F" id="_x0000_s1030" type="#_x0000_t202" style="position:absolute;margin-left:155.3pt;margin-top:39.8pt;width:99pt;height:30.75pt;z-index:251660288;visibility:visible;mso-wrap-style:square;mso-width-percent:0;mso-height-percent:0;mso-wrap-distance-left:9pt;mso-wrap-distance-top:0;mso-wrap-distance-right:9pt;mso-wrap-distance-bottom:0;mso-position-horizontal:absolute;mso-position-horizontal-relative:text;mso-position-vertical:absolute;mso-position-vertical-relative:text;mso-width-percent:0;mso-height-percent:0;mso-width-relative:margin;mso-height-relative:margin;v-text-anchor:top" o:gfxdata="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" fillcolor="white [3201]" strokeweight=".5pt">
-                <v:textbox>
-                  <w:txbxContent>
-                    <w:p>
-                      <w:pPr>
-                        <w:jc w:val="center"/>
-                        <w:rPr>
-                          <w:lang w:val="en-GB"/>
-                        </w:rPr>
-                      </w:pPr>
-                      <w:r>
-                        <w:rPr>
-                          <w:lang w:val="en-GB"/>
-                        </w:rPr>
-                        <w:t>Job Application</w:t>
-                      </w:r>
-                    </w:p>
-                  </w:txbxContent>
-                </v:textbox>
               </v:shape>
             </w:pict>
           </mc:Fallback>
@@ -3268,7 +3532,6 @@
   <w:style w:type="character" w:default="1" w:styleId="DefaultParagraphFont">
     <w:name w:val="Default Paragraph Font"/>
     <w:uiPriority w:val="1"/>
-    <w:semiHidden/>
     <w:unhideWhenUsed/>
   </w:style>
   <w:style w:type="table" w:default="1" w:styleId="TableNormal">
@@ -3582,6 +3845,25 @@
       <w:spacing w:val="5"/>
     </w:rPr>
   </w:style>
+  <w:style w:type="table" w:styleId="TableGrid">
+    <w:name w:val="Table Grid"/>
+    <w:basedOn w:val="TableNormal"/>
+    <w:uiPriority w:val="39"/>
+    <w:rsid w:val="008E7B81"/>
+    <w:pPr>
+      <w:spacing w:after="0" w:line="240" w:lineRule="auto"/>
+    </w:pPr>
+    <w:tblPr>
+      <w:tblBorders>
+        <w:top w:val="single" w:sz="4" w:space="0" w:color="auto"/>
+        <w:left w:val="single" w:sz="4" w:space="0" w:color="auto"/>
+        <w:bottom w:val="single" w:sz="4" w:space="0" w:color="auto"/>
+        <w:right w:val="single" w:sz="4" w:space="0" w:color="auto"/>
+        <w:insideH w:val="single" w:sz="4" w:space="0" w:color="auto"/>
+        <w:insideV w:val="single" w:sz="4" w:space="0" w:color="auto"/>
+      </w:tblBorders>
+    </w:tblPr>
+  </w:style>
 </w:styles>
 </file>
 

</xml_diff>

<commit_message>
documentation: finalizes data models in documentation and dto services
</commit_message>
<xml_diff>
--- a/docs/Documentation-Job-Application-Manager.docx
+++ b/docs/Documentation-Job-Application-Manager.docx
@@ -14,14 +14,14 @@
         <w:tblLook w:val="04A0" w:firstRow="1" w:lastRow="0" w:firstColumn="1" w:lastColumn="0" w:noHBand="0" w:noVBand="1"/>
       </w:tblPr>
       <w:tblGrid>
-        <w:gridCol w:w="3672"/>
-        <w:gridCol w:w="3672"/>
+        <w:gridCol w:w="1980"/>
+        <w:gridCol w:w="5364"/>
         <w:gridCol w:w="3673"/>
       </w:tblGrid>
       <w:tr>
         <w:tc>
           <w:tcPr>
-            <w:tcW w:w="3672" w:type="dxa"/>
+            <w:tcW w:w="1980" w:type="dxa"/>
             <w:shd w:val="clear" w:color="auto" w:fill="F2F2F2" w:themeFill="background1" w:themeFillShade="F2"/>
           </w:tcPr>
           <w:p>
@@ -41,7 +41,7 @@
         </w:tc>
         <w:tc>
           <w:tcPr>
-            <w:tcW w:w="3672" w:type="dxa"/>
+            <w:tcW w:w="5364" w:type="dxa"/>
             <w:shd w:val="clear" w:color="auto" w:fill="F2F2F2" w:themeFill="background1" w:themeFillShade="F2"/>
           </w:tcPr>
           <w:p>
@@ -83,7 +83,7 @@
       <w:tr>
         <w:tc>
           <w:tcPr>
-            <w:tcW w:w="3672" w:type="dxa"/>
+            <w:tcW w:w="1980" w:type="dxa"/>
           </w:tcPr>
           <w:p>
             <w:pPr>
@@ -101,7 +101,7 @@
         </w:tc>
         <w:tc>
           <w:tcPr>
-            <w:tcW w:w="3672" w:type="dxa"/>
+            <w:tcW w:w="5364" w:type="dxa"/>
           </w:tcPr>
           <w:p>
             <w:pPr>
@@ -326,7 +326,7 @@
       <w:tr>
         <w:tc>
           <w:tcPr>
-            <w:tcW w:w="3672" w:type="dxa"/>
+            <w:tcW w:w="1980" w:type="dxa"/>
           </w:tcPr>
           <w:p>
             <w:pPr>
@@ -344,7 +344,7 @@
         </w:tc>
         <w:tc>
           <w:tcPr>
-            <w:tcW w:w="3672" w:type="dxa"/>
+            <w:tcW w:w="5364" w:type="dxa"/>
           </w:tcPr>
           <w:p>
             <w:pPr>
@@ -547,7 +547,7 @@
       <w:tr>
         <w:tc>
           <w:tcPr>
-            <w:tcW w:w="3672" w:type="dxa"/>
+            <w:tcW w:w="1980" w:type="dxa"/>
           </w:tcPr>
           <w:p>
             <w:pPr>
@@ -567,7 +567,7 @@
         </w:tc>
         <w:tc>
           <w:tcPr>
-            <w:tcW w:w="3672" w:type="dxa"/>
+            <w:tcW w:w="5364" w:type="dxa"/>
           </w:tcPr>
           <w:p>
             <w:pPr>
@@ -661,13 +661,14 @@
     <w:tbl>
       <w:tblPr>
         <w:tblStyle w:val="TableGrid"/>
-        <w:tblW w:w="11057" w:type="dxa"/>
+        <w:tblW w:w="11333" w:type="dxa"/>
         <w:tblInd w:w="-5" w:type="dxa"/>
         <w:tblLook w:val="04A0" w:firstRow="1" w:lastRow="0" w:firstColumn="1" w:lastColumn="0" w:noHBand="0" w:noVBand="1"/>
       </w:tblPr>
       <w:tblGrid>
-        <w:gridCol w:w="5573"/>
-        <w:gridCol w:w="5484"/>
+        <w:gridCol w:w="2257"/>
+        <w:gridCol w:w="3980"/>
+        <w:gridCol w:w="5096"/>
       </w:tblGrid>
       <w:tr>
         <w:trPr>
@@ -675,7 +676,7 @@
         </w:trPr>
         <w:tc>
           <w:tcPr>
-            <w:tcW w:w="5573" w:type="dxa"/>
+            <w:tcW w:w="2257" w:type="dxa"/>
             <w:shd w:val="clear" w:color="auto" w:fill="F2F2F2" w:themeFill="background1" w:themeFillShade="F2"/>
           </w:tcPr>
           <w:p>
@@ -695,7 +696,27 @@
         </w:tc>
         <w:tc>
           <w:tcPr>
-            <w:tcW w:w="5484" w:type="dxa"/>
+            <w:tcW w:w="3980" w:type="dxa"/>
+            <w:shd w:val="clear" w:color="auto" w:fill="F2F2F2" w:themeFill="background1" w:themeFillShade="F2"/>
+          </w:tcPr>
+          <w:p>
+            <w:pPr>
+              <w:jc w:val="center"/>
+              <w:rPr>
+                <w:lang w:val="en-GB"/>
+              </w:rPr>
+            </w:pPr>
+            <w:r>
+              <w:rPr>
+                <w:lang w:val="en-GB"/>
+              </w:rPr>
+              <w:t>Business Function</w:t>
+            </w:r>
+          </w:p>
+        </w:tc>
+        <w:tc>
+          <w:tcPr>
+            <w:tcW w:w="5096" w:type="dxa"/>
             <w:shd w:val="clear" w:color="auto" w:fill="F2F2F2" w:themeFill="background1" w:themeFillShade="F2"/>
           </w:tcPr>
           <w:p>
@@ -720,7 +741,7 @@
         </w:trPr>
         <w:tc>
           <w:tcPr>
-            <w:tcW w:w="5573" w:type="dxa"/>
+            <w:tcW w:w="2257" w:type="dxa"/>
           </w:tcPr>
           <w:p>
             <w:pPr>
@@ -733,14 +754,14 @@
               <w:rPr>
                 <w:lang w:val="en-GB"/>
               </w:rPr>
-              <w:t>JobApplicationDto</w:t>
+              <w:t>JobApplication</w:t>
             </w:r>
             <w:proofErr w:type="spellEnd"/>
           </w:p>
         </w:tc>
         <w:tc>
           <w:tcPr>
-            <w:tcW w:w="5484" w:type="dxa"/>
+            <w:tcW w:w="3980" w:type="dxa"/>
           </w:tcPr>
           <w:p>
             <w:pPr>
@@ -748,6 +769,48 @@
                 <w:lang w:val="en-GB"/>
               </w:rPr>
             </w:pPr>
+            <w:r>
+              <w:rPr>
+                <w:lang w:val="en-GB"/>
+              </w:rPr>
+              <w:t>Wrapper DTO for Job and Application models, used for most</w:t>
+            </w:r>
+            <w:r>
+              <w:rPr>
+                <w:lang w:val="en-GB"/>
+              </w:rPr>
+              <w:t xml:space="preserve"> Application context</w:t>
+            </w:r>
+            <w:r>
+              <w:rPr>
+                <w:lang w:val="en-GB"/>
+              </w:rPr>
+              <w:t xml:space="preserve"> client-side business logic</w:t>
+            </w:r>
+            <w:r>
+              <w:rPr>
+                <w:lang w:val="en-GB"/>
+              </w:rPr>
+              <w:t>.</w:t>
+            </w:r>
+          </w:p>
+        </w:tc>
+        <w:tc>
+          <w:tcPr>
+            <w:tcW w:w="5096" w:type="dxa"/>
+          </w:tcPr>
+          <w:p>
+            <w:pPr>
+              <w:rPr>
+                <w:lang w:val="en-GB"/>
+              </w:rPr>
+            </w:pPr>
+            <w:r>
+              <w:rPr>
+                <w:lang w:val="en-GB"/>
+              </w:rPr>
+              <w:t>All Fields from both Job and Application model entities</w:t>
+            </w:r>
           </w:p>
         </w:tc>
       </w:tr>
@@ -757,7 +820,7 @@
         </w:trPr>
         <w:tc>
           <w:tcPr>
-            <w:tcW w:w="5573" w:type="dxa"/>
+            <w:tcW w:w="2257" w:type="dxa"/>
           </w:tcPr>
           <w:p>
             <w:pPr>
@@ -770,14 +833,14 @@
               <w:rPr>
                 <w:lang w:val="en-GB"/>
               </w:rPr>
-              <w:t>ApplicationDetailsDto</w:t>
+              <w:t>ApplicationDetails</w:t>
             </w:r>
             <w:proofErr w:type="spellEnd"/>
           </w:p>
         </w:tc>
         <w:tc>
           <w:tcPr>
-            <w:tcW w:w="5484" w:type="dxa"/>
+            <w:tcW w:w="3980" w:type="dxa"/>
           </w:tcPr>
           <w:p>
             <w:pPr>
@@ -785,6 +848,82 @@
                 <w:lang w:val="en-GB"/>
               </w:rPr>
             </w:pPr>
+            <w:r>
+              <w:rPr>
+                <w:lang w:val="en-GB"/>
+              </w:rPr>
+              <w:t>Displays details of an application once an application is opened/clicked on</w:t>
+            </w:r>
+            <w:r>
+              <w:rPr>
+                <w:lang w:val="en-GB"/>
+              </w:rPr>
+              <w:t>.</w:t>
+            </w:r>
+          </w:p>
+        </w:tc>
+        <w:tc>
+          <w:tcPr>
+            <w:tcW w:w="5096" w:type="dxa"/>
+          </w:tcPr>
+          <w:p>
+            <w:r>
+              <w:t xml:space="preserve">Integer </w:t>
+            </w:r>
+            <w:proofErr w:type="spellStart"/>
+            <w:r>
+              <w:t>jobId</w:t>
+            </w:r>
+            <w:proofErr w:type="spellEnd"/>
+            <w:r>
+              <w:br/>
+              <w:t xml:space="preserve">Double </w:t>
+            </w:r>
+            <w:proofErr w:type="spellStart"/>
+            <w:r>
+              <w:t>costToCompany</w:t>
+            </w:r>
+            <w:proofErr w:type="spellEnd"/>
+            <w:r>
+              <w:br/>
+              <w:t xml:space="preserve">String </w:t>
+            </w:r>
+            <w:proofErr w:type="spellStart"/>
+            <w:r>
+              <w:t>applicationStatus</w:t>
+            </w:r>
+            <w:proofErr w:type="spellEnd"/>
+            <w:r>
+              <w:br/>
+              <w:t xml:space="preserve">String </w:t>
+            </w:r>
+            <w:proofErr w:type="spellStart"/>
+            <w:r>
+              <w:t>applicationStatusNotes</w:t>
+            </w:r>
+            <w:proofErr w:type="spellEnd"/>
+            <w:r>
+              <w:br/>
+              <w:t xml:space="preserve">Date </w:t>
+            </w:r>
+            <w:proofErr w:type="spellStart"/>
+            <w:r>
+              <w:t>dateApplied</w:t>
+            </w:r>
+            <w:proofErr w:type="spellEnd"/>
+            <w:r>
+              <w:br/>
+              <w:t xml:space="preserve">Date </w:t>
+            </w:r>
+            <w:proofErr w:type="spellStart"/>
+            <w:r>
+              <w:t>dateFinalized</w:t>
+            </w:r>
+            <w:proofErr w:type="spellEnd"/>
+            <w:r>
+              <w:br/>
+              <w:t>String company</w:t>
+            </w:r>
           </w:p>
         </w:tc>
       </w:tr>
@@ -794,7 +933,7 @@
         </w:trPr>
         <w:tc>
           <w:tcPr>
-            <w:tcW w:w="5573" w:type="dxa"/>
+            <w:tcW w:w="2257" w:type="dxa"/>
           </w:tcPr>
           <w:p>
             <w:pPr>
@@ -807,14 +946,14 @@
               <w:rPr>
                 <w:lang w:val="en-GB"/>
               </w:rPr>
-              <w:t>JobDetailsDto</w:t>
+              <w:t>JobDetails</w:t>
             </w:r>
             <w:proofErr w:type="spellEnd"/>
           </w:p>
         </w:tc>
         <w:tc>
           <w:tcPr>
-            <w:tcW w:w="5484" w:type="dxa"/>
+            <w:tcW w:w="3980" w:type="dxa"/>
           </w:tcPr>
           <w:p>
             <w:pPr>
@@ -822,6 +961,138 @@
                 <w:lang w:val="en-GB"/>
               </w:rPr>
             </w:pPr>
+            <w:r>
+              <w:rPr>
+                <w:lang w:val="en-GB"/>
+              </w:rPr>
+              <w:t>Used when displaying in a list of all jobs (applied or unapplied)</w:t>
+            </w:r>
+            <w:r>
+              <w:rPr>
+                <w:lang w:val="en-GB"/>
+              </w:rPr>
+              <w:t xml:space="preserve"> to Update/manage job</w:t>
+            </w:r>
+          </w:p>
+        </w:tc>
+        <w:tc>
+          <w:tcPr>
+            <w:tcW w:w="5096" w:type="dxa"/>
+          </w:tcPr>
+          <w:p>
+            <w:r>
+              <w:t>Integer Id</w:t>
+            </w:r>
+          </w:p>
+          <w:p>
+            <w:r>
+              <w:t>String position</w:t>
+            </w:r>
+            <w:r>
+              <w:br/>
+              <w:t>String company</w:t>
+            </w:r>
+            <w:r>
+              <w:br/>
+              <w:t>String location</w:t>
+            </w:r>
+            <w:r>
+              <w:br/>
+              <w:t xml:space="preserve">String </w:t>
+            </w:r>
+            <w:proofErr w:type="spellStart"/>
+            <w:r>
+              <w:t>workModel</w:t>
+            </w:r>
+            <w:proofErr w:type="spellEnd"/>
+            <w:r>
+              <w:br/>
+              <w:t xml:space="preserve">Double </w:t>
+            </w:r>
+            <w:proofErr w:type="spellStart"/>
+            <w:r>
+              <w:t>offeredSalary</w:t>
+            </w:r>
+            <w:proofErr w:type="spellEnd"/>
+            <w:r>
+              <w:br/>
+              <w:t>String requirements</w:t>
+            </w:r>
+            <w:r>
+              <w:br/>
+              <w:t xml:space="preserve">String </w:t>
+            </w:r>
+            <w:proofErr w:type="spellStart"/>
+            <w:r>
+              <w:t>jobPostingUrl</w:t>
+            </w:r>
+            <w:proofErr w:type="spellEnd"/>
+          </w:p>
+          <w:p>
+            <w:pPr>
+              <w:rPr>
+                <w:lang w:val="en-GB"/>
+              </w:rPr>
+            </w:pPr>
+            <w:r>
+              <w:rPr>
+                <w:lang w:val="en-GB"/>
+              </w:rPr>
+              <w:t xml:space="preserve">Boolean </w:t>
+            </w:r>
+            <w:proofErr w:type="spellStart"/>
+            <w:r>
+              <w:rPr>
+                <w:lang w:val="en-GB"/>
+              </w:rPr>
+              <w:t>previouslyApplied</w:t>
+            </w:r>
+            <w:proofErr w:type="spellEnd"/>
+            <w:r>
+              <w:rPr>
+                <w:lang w:val="en-GB"/>
+              </w:rPr>
+              <w:t xml:space="preserve"> // dep – app status</w:t>
+            </w:r>
+          </w:p>
+          <w:p>
+            <w:pPr>
+              <w:rPr>
+                <w:lang w:val="en-GB"/>
+              </w:rPr>
+            </w:pPr>
+            <w:r>
+              <w:rPr>
+                <w:lang w:val="en-GB"/>
+              </w:rPr>
+              <w:t xml:space="preserve">Boolean </w:t>
+            </w:r>
+            <w:proofErr w:type="spellStart"/>
+            <w:r>
+              <w:rPr>
+                <w:lang w:val="en-GB"/>
+              </w:rPr>
+              <w:t>onGoingApplication</w:t>
+            </w:r>
+            <w:proofErr w:type="spellEnd"/>
+            <w:r>
+              <w:rPr>
+                <w:lang w:val="en-GB"/>
+              </w:rPr>
+              <w:t xml:space="preserve"> </w:t>
+            </w:r>
+            <w:r>
+              <w:rPr>
+                <w:lang w:val="en-GB"/>
+              </w:rPr>
+              <w:t xml:space="preserve">// dep – </w:t>
+            </w:r>
+            <w:r>
+              <w:rPr>
+                <w:lang w:val="en-GB"/>
+              </w:rPr>
+              <w:t>app status</w:t>
+            </w:r>
           </w:p>
         </w:tc>
       </w:tr>
@@ -831,7 +1102,7 @@
         </w:trPr>
         <w:tc>
           <w:tcPr>
-            <w:tcW w:w="5573" w:type="dxa"/>
+            <w:tcW w:w="2257" w:type="dxa"/>
           </w:tcPr>
           <w:p>
             <w:pPr>
@@ -844,15 +1115,275 @@
               <w:rPr>
                 <w:lang w:val="en-GB"/>
               </w:rPr>
-              <w:t>CreateJobApplicationDto</w:t>
+              <w:t>CreateJobApplication</w:t>
             </w:r>
             <w:proofErr w:type="spellEnd"/>
           </w:p>
         </w:tc>
         <w:tc>
           <w:tcPr>
-            <w:tcW w:w="5484" w:type="dxa"/>
+            <w:tcW w:w="3980" w:type="dxa"/>
           </w:tcPr>
+          <w:p>
+            <w:pPr>
+              <w:rPr>
+                <w:lang w:val="en-GB"/>
+              </w:rPr>
+            </w:pPr>
+            <w:r>
+              <w:rPr>
+                <w:lang w:val="en-GB"/>
+              </w:rPr>
+              <w:t>Used to create and apply for a job in one workflow/transaction</w:t>
+            </w:r>
+          </w:p>
+        </w:tc>
+        <w:tc>
+          <w:tcPr>
+            <w:tcW w:w="5096" w:type="dxa"/>
+          </w:tcPr>
+          <w:p>
+            <w:pPr>
+              <w:rPr>
+                <w:lang w:val="en-GB"/>
+              </w:rPr>
+            </w:pPr>
+            <w:r>
+              <w:rPr>
+                <w:lang w:val="en-GB"/>
+              </w:rPr>
+              <w:t>String position</w:t>
+            </w:r>
+          </w:p>
+          <w:p>
+            <w:pPr>
+              <w:rPr>
+                <w:lang w:val="en-GB"/>
+              </w:rPr>
+            </w:pPr>
+            <w:r>
+              <w:rPr>
+                <w:lang w:val="en-GB"/>
+              </w:rPr>
+              <w:t>String company</w:t>
+            </w:r>
+          </w:p>
+          <w:p>
+            <w:pPr>
+              <w:rPr>
+                <w:lang w:val="en-GB"/>
+              </w:rPr>
+            </w:pPr>
+            <w:r>
+              <w:rPr>
+                <w:lang w:val="en-GB"/>
+              </w:rPr>
+              <w:t>String location</w:t>
+            </w:r>
+          </w:p>
+          <w:p>
+            <w:pPr>
+              <w:rPr>
+                <w:lang w:val="en-GB"/>
+              </w:rPr>
+            </w:pPr>
+            <w:r>
+              <w:rPr>
+                <w:lang w:val="en-GB"/>
+              </w:rPr>
+              <w:t>String</w:t>
+            </w:r>
+            <w:r>
+              <w:rPr>
+                <w:lang w:val="en-GB"/>
+              </w:rPr>
+              <w:t xml:space="preserve"> </w:t>
+            </w:r>
+            <w:proofErr w:type="spellStart"/>
+            <w:r>
+              <w:rPr>
+                <w:lang w:val="en-GB"/>
+              </w:rPr>
+              <w:t>workModel</w:t>
+            </w:r>
+            <w:proofErr w:type="spellEnd"/>
+          </w:p>
+          <w:p>
+            <w:pPr>
+              <w:rPr>
+                <w:lang w:val="en-GB"/>
+              </w:rPr>
+            </w:pPr>
+            <w:r>
+              <w:rPr>
+                <w:lang w:val="en-GB"/>
+              </w:rPr>
+              <w:t xml:space="preserve">Double </w:t>
+            </w:r>
+            <w:proofErr w:type="spellStart"/>
+            <w:r>
+              <w:rPr>
+                <w:lang w:val="en-GB"/>
+              </w:rPr>
+              <w:t>postedSalary</w:t>
+            </w:r>
+            <w:proofErr w:type="spellEnd"/>
+          </w:p>
+          <w:p>
+            <w:pPr>
+              <w:rPr>
+                <w:lang w:val="en-GB"/>
+              </w:rPr>
+            </w:pPr>
+            <w:r>
+              <w:rPr>
+                <w:lang w:val="en-GB"/>
+              </w:rPr>
+              <w:t xml:space="preserve">String </w:t>
+            </w:r>
+            <w:proofErr w:type="spellStart"/>
+            <w:r>
+              <w:rPr>
+                <w:lang w:val="en-GB"/>
+              </w:rPr>
+              <w:t>coreSkill</w:t>
+            </w:r>
+            <w:proofErr w:type="spellEnd"/>
+          </w:p>
+          <w:p>
+            <w:pPr>
+              <w:rPr>
+                <w:lang w:val="en-GB"/>
+              </w:rPr>
+            </w:pPr>
+            <w:r>
+              <w:rPr>
+                <w:lang w:val="en-GB"/>
+              </w:rPr>
+              <w:t xml:space="preserve">String </w:t>
+            </w:r>
+            <w:proofErr w:type="spellStart"/>
+            <w:r>
+              <w:rPr>
+                <w:lang w:val="en-GB"/>
+              </w:rPr>
+              <w:t>requiredSkillsAndTools</w:t>
+            </w:r>
+            <w:proofErr w:type="spellEnd"/>
+          </w:p>
+          <w:p>
+            <w:pPr>
+              <w:rPr>
+                <w:lang w:val="en-GB"/>
+              </w:rPr>
+            </w:pPr>
+            <w:r>
+              <w:rPr>
+                <w:lang w:val="en-GB"/>
+              </w:rPr>
+              <w:t xml:space="preserve">String </w:t>
+            </w:r>
+            <w:proofErr w:type="spellStart"/>
+            <w:r>
+              <w:rPr>
+                <w:lang w:val="en-GB"/>
+              </w:rPr>
+              <w:t>jobPostingUrl</w:t>
+            </w:r>
+            <w:proofErr w:type="spellEnd"/>
+          </w:p>
+          <w:p>
+            <w:pPr>
+              <w:rPr>
+                <w:lang w:val="en-GB"/>
+              </w:rPr>
+            </w:pPr>
+            <w:r>
+              <w:rPr>
+                <w:lang w:val="en-GB"/>
+              </w:rPr>
+              <w:t xml:space="preserve">Double </w:t>
+            </w:r>
+            <w:proofErr w:type="spellStart"/>
+            <w:r>
+              <w:rPr>
+                <w:lang w:val="en-GB"/>
+              </w:rPr>
+              <w:t>costToCompany</w:t>
+            </w:r>
+            <w:proofErr w:type="spellEnd"/>
+          </w:p>
+          <w:p>
+            <w:pPr>
+              <w:rPr>
+                <w:lang w:val="en-GB"/>
+              </w:rPr>
+            </w:pPr>
+            <w:proofErr w:type="spellStart"/>
+            <w:r>
+              <w:rPr>
+                <w:lang w:val="en-GB"/>
+              </w:rPr>
+              <w:t>ApplicationStatus</w:t>
+            </w:r>
+            <w:proofErr w:type="spellEnd"/>
+            <w:r>
+              <w:rPr>
+                <w:lang w:val="en-GB"/>
+              </w:rPr>
+              <w:t xml:space="preserve"> </w:t>
+            </w:r>
+            <w:proofErr w:type="spellStart"/>
+            <w:r>
+              <w:rPr>
+                <w:lang w:val="en-GB"/>
+              </w:rPr>
+              <w:t>applicationStatus</w:t>
+            </w:r>
+            <w:proofErr w:type="spellEnd"/>
+          </w:p>
+          <w:p>
+            <w:pPr>
+              <w:rPr>
+                <w:lang w:val="en-GB"/>
+              </w:rPr>
+            </w:pPr>
+            <w:r>
+              <w:rPr>
+                <w:lang w:val="en-GB"/>
+              </w:rPr>
+              <w:t xml:space="preserve">String </w:t>
+            </w:r>
+            <w:proofErr w:type="spellStart"/>
+            <w:r>
+              <w:rPr>
+                <w:lang w:val="en-GB"/>
+              </w:rPr>
+              <w:t>applicationStatusNotes</w:t>
+            </w:r>
+            <w:proofErr w:type="spellEnd"/>
+          </w:p>
+          <w:p>
+            <w:pPr>
+              <w:rPr>
+                <w:lang w:val="en-GB"/>
+              </w:rPr>
+            </w:pPr>
+            <w:r>
+              <w:rPr>
+                <w:lang w:val="en-GB"/>
+              </w:rPr>
+              <w:t xml:space="preserve">Date </w:t>
+            </w:r>
+            <w:proofErr w:type="spellStart"/>
+            <w:r>
+              <w:rPr>
+                <w:lang w:val="en-GB"/>
+              </w:rPr>
+              <w:t>dateApplied</w:t>
+            </w:r>
+            <w:proofErr w:type="spellEnd"/>
+          </w:p>
           <w:p>
             <w:pPr>
               <w:rPr>
@@ -868,7 +1399,7 @@
         </w:trPr>
         <w:tc>
           <w:tcPr>
-            <w:tcW w:w="5573" w:type="dxa"/>
+            <w:tcW w:w="2257" w:type="dxa"/>
           </w:tcPr>
           <w:p>
             <w:pPr>
@@ -881,14 +1412,15 @@
               <w:rPr>
                 <w:lang w:val="en-GB"/>
               </w:rPr>
-              <w:t>CreateApplicationDto</w:t>
+              <w:lastRenderedPageBreak/>
+              <w:t>CreateApplication</w:t>
             </w:r>
             <w:proofErr w:type="spellEnd"/>
           </w:p>
         </w:tc>
         <w:tc>
           <w:tcPr>
-            <w:tcW w:w="5484" w:type="dxa"/>
+            <w:tcW w:w="3980" w:type="dxa"/>
           </w:tcPr>
           <w:p>
             <w:pPr>
@@ -896,6 +1428,131 @@
                 <w:lang w:val="en-GB"/>
               </w:rPr>
             </w:pPr>
+            <w:r>
+              <w:rPr>
+                <w:lang w:val="en-GB"/>
+              </w:rPr>
+              <w:t>Used to</w:t>
+            </w:r>
+            <w:r>
+              <w:rPr>
+                <w:lang w:val="en-GB"/>
+              </w:rPr>
+              <w:t xml:space="preserve"> create an</w:t>
+            </w:r>
+            <w:r>
+              <w:rPr>
+                <w:lang w:val="en-GB"/>
+              </w:rPr>
+              <w:t xml:space="preserve"> appl</w:t>
+            </w:r>
+            <w:r>
+              <w:rPr>
+                <w:lang w:val="en-GB"/>
+              </w:rPr>
+              <w:t>ication</w:t>
+            </w:r>
+            <w:r>
+              <w:rPr>
+                <w:lang w:val="en-GB"/>
+              </w:rPr>
+              <w:t xml:space="preserve"> for a created job that has not yet been applied for</w:t>
+            </w:r>
+          </w:p>
+        </w:tc>
+        <w:tc>
+          <w:tcPr>
+            <w:tcW w:w="5096" w:type="dxa"/>
+          </w:tcPr>
+          <w:p>
+            <w:pPr>
+              <w:rPr>
+                <w:lang w:val="en-GB"/>
+              </w:rPr>
+            </w:pPr>
+            <w:r>
+              <w:rPr>
+                <w:lang w:val="en-GB"/>
+              </w:rPr>
+              <w:t xml:space="preserve">Integer </w:t>
+            </w:r>
+            <w:proofErr w:type="spellStart"/>
+            <w:r>
+              <w:rPr>
+                <w:lang w:val="en-GB"/>
+              </w:rPr>
+              <w:t>jobI</w:t>
+            </w:r>
+            <w:r>
+              <w:rPr>
+                <w:lang w:val="en-GB"/>
+              </w:rPr>
+              <w:t>d</w:t>
+            </w:r>
+            <w:proofErr w:type="spellEnd"/>
+          </w:p>
+          <w:p>
+            <w:pPr>
+              <w:rPr>
+                <w:lang w:val="en-GB"/>
+              </w:rPr>
+            </w:pPr>
+            <w:r>
+              <w:rPr>
+                <w:lang w:val="en-GB"/>
+              </w:rPr>
+              <w:t xml:space="preserve">Double </w:t>
+            </w:r>
+            <w:proofErr w:type="spellStart"/>
+            <w:r>
+              <w:rPr>
+                <w:lang w:val="en-GB"/>
+              </w:rPr>
+              <w:t>costToCompany</w:t>
+            </w:r>
+            <w:proofErr w:type="spellEnd"/>
+          </w:p>
+          <w:p>
+            <w:pPr>
+              <w:rPr>
+                <w:lang w:val="en-GB"/>
+              </w:rPr>
+            </w:pPr>
+            <w:r>
+              <w:rPr>
+                <w:lang w:val="en-GB"/>
+              </w:rPr>
+              <w:t xml:space="preserve">String </w:t>
+            </w:r>
+            <w:proofErr w:type="spellStart"/>
+            <w:r>
+              <w:rPr>
+                <w:lang w:val="en-GB"/>
+              </w:rPr>
+              <w:t>applicationStatusNotes</w:t>
+            </w:r>
+            <w:proofErr w:type="spellEnd"/>
+          </w:p>
+          <w:p>
+            <w:pPr>
+              <w:rPr>
+                <w:lang w:val="en-GB"/>
+              </w:rPr>
+            </w:pPr>
+            <w:r>
+              <w:rPr>
+                <w:lang w:val="en-GB"/>
+              </w:rPr>
+              <w:t xml:space="preserve">Date </w:t>
+            </w:r>
+            <w:proofErr w:type="spellStart"/>
+            <w:r>
+              <w:rPr>
+                <w:lang w:val="en-GB"/>
+              </w:rPr>
+              <w:t>dateApplied</w:t>
+            </w:r>
+            <w:proofErr w:type="spellEnd"/>
           </w:p>
         </w:tc>
       </w:tr>
@@ -905,7 +1562,7 @@
         </w:trPr>
         <w:tc>
           <w:tcPr>
-            <w:tcW w:w="5573" w:type="dxa"/>
+            <w:tcW w:w="2257" w:type="dxa"/>
           </w:tcPr>
           <w:p>
             <w:pPr>
@@ -918,14 +1575,14 @@
               <w:rPr>
                 <w:lang w:val="en-GB"/>
               </w:rPr>
-              <w:t>CreateJobDto</w:t>
+              <w:t>CreateJob</w:t>
             </w:r>
             <w:proofErr w:type="spellEnd"/>
           </w:p>
         </w:tc>
         <w:tc>
           <w:tcPr>
-            <w:tcW w:w="5484" w:type="dxa"/>
+            <w:tcW w:w="3980" w:type="dxa"/>
           </w:tcPr>
           <w:p>
             <w:pPr>
@@ -933,6 +1590,175 @@
                 <w:lang w:val="en-GB"/>
               </w:rPr>
             </w:pPr>
+            <w:r>
+              <w:rPr>
+                <w:lang w:val="en-GB"/>
+              </w:rPr>
+              <w:t>Used to create jobs and add to a backlog without immediately applying for it</w:t>
+            </w:r>
+          </w:p>
+        </w:tc>
+        <w:tc>
+          <w:tcPr>
+            <w:tcW w:w="5096" w:type="dxa"/>
+          </w:tcPr>
+          <w:p>
+            <w:pPr>
+              <w:rPr>
+                <w:lang w:val="en-GB"/>
+              </w:rPr>
+            </w:pPr>
+            <w:r>
+              <w:rPr>
+                <w:lang w:val="en-GB"/>
+              </w:rPr>
+              <w:t>String position</w:t>
+            </w:r>
+          </w:p>
+          <w:p>
+            <w:pPr>
+              <w:rPr>
+                <w:lang w:val="en-GB"/>
+              </w:rPr>
+            </w:pPr>
+            <w:r>
+              <w:rPr>
+                <w:lang w:val="en-GB"/>
+              </w:rPr>
+              <w:t>String company</w:t>
+            </w:r>
+          </w:p>
+          <w:p>
+            <w:pPr>
+              <w:rPr>
+                <w:lang w:val="en-GB"/>
+              </w:rPr>
+            </w:pPr>
+            <w:r>
+              <w:rPr>
+                <w:lang w:val="en-GB"/>
+              </w:rPr>
+              <w:t>String location</w:t>
+            </w:r>
+          </w:p>
+          <w:p>
+            <w:pPr>
+              <w:rPr>
+                <w:lang w:val="en-GB"/>
+              </w:rPr>
+            </w:pPr>
+            <w:proofErr w:type="spellStart"/>
+            <w:r>
+              <w:rPr>
+                <w:lang w:val="en-GB"/>
+              </w:rPr>
+              <w:t>WorkModel</w:t>
+            </w:r>
+            <w:proofErr w:type="spellEnd"/>
+            <w:r>
+              <w:rPr>
+                <w:lang w:val="en-GB"/>
+              </w:rPr>
+              <w:t xml:space="preserve"> </w:t>
+            </w:r>
+            <w:proofErr w:type="spellStart"/>
+            <w:r>
+              <w:rPr>
+                <w:lang w:val="en-GB"/>
+              </w:rPr>
+              <w:t>workModel</w:t>
+            </w:r>
+            <w:proofErr w:type="spellEnd"/>
+          </w:p>
+          <w:p>
+            <w:pPr>
+              <w:rPr>
+                <w:lang w:val="en-GB"/>
+              </w:rPr>
+            </w:pPr>
+            <w:r>
+              <w:rPr>
+                <w:lang w:val="en-GB"/>
+              </w:rPr>
+              <w:t xml:space="preserve">Double </w:t>
+            </w:r>
+            <w:proofErr w:type="spellStart"/>
+            <w:r>
+              <w:rPr>
+                <w:lang w:val="en-GB"/>
+              </w:rPr>
+              <w:t>postedSalary</w:t>
+            </w:r>
+            <w:proofErr w:type="spellEnd"/>
+          </w:p>
+          <w:p>
+            <w:pPr>
+              <w:rPr>
+                <w:lang w:val="en-GB"/>
+              </w:rPr>
+            </w:pPr>
+            <w:r>
+              <w:rPr>
+                <w:lang w:val="en-GB"/>
+              </w:rPr>
+              <w:t xml:space="preserve">String </w:t>
+            </w:r>
+            <w:proofErr w:type="spellStart"/>
+            <w:r>
+              <w:rPr>
+                <w:lang w:val="en-GB"/>
+              </w:rPr>
+              <w:t>coreSkill</w:t>
+            </w:r>
+            <w:proofErr w:type="spellEnd"/>
+          </w:p>
+          <w:p>
+            <w:pPr>
+              <w:rPr>
+                <w:lang w:val="en-GB"/>
+              </w:rPr>
+            </w:pPr>
+            <w:r>
+              <w:rPr>
+                <w:lang w:val="en-GB"/>
+              </w:rPr>
+              <w:t xml:space="preserve">String </w:t>
+            </w:r>
+            <w:proofErr w:type="spellStart"/>
+            <w:r>
+              <w:rPr>
+                <w:lang w:val="en-GB"/>
+              </w:rPr>
+              <w:t>requiredSkillsAndTools</w:t>
+            </w:r>
+            <w:proofErr w:type="spellEnd"/>
+          </w:p>
+          <w:p>
+            <w:pPr>
+              <w:rPr>
+                <w:lang w:val="en-GB"/>
+              </w:rPr>
+            </w:pPr>
+            <w:r>
+              <w:rPr>
+                <w:lang w:val="en-GB"/>
+              </w:rPr>
+              <w:t xml:space="preserve">String </w:t>
+            </w:r>
+            <w:proofErr w:type="spellStart"/>
+            <w:r>
+              <w:rPr>
+                <w:lang w:val="en-GB"/>
+              </w:rPr>
+              <w:t>jobPostingUrl</w:t>
+            </w:r>
+            <w:proofErr w:type="spellEnd"/>
+            <w:r>
+              <w:rPr>
+                <w:lang w:val="en-GB"/>
+              </w:rPr>
+              <w:t xml:space="preserve"> </w:t>
+            </w:r>
           </w:p>
         </w:tc>
       </w:tr>

</xml_diff>

<commit_message>
documentation: creates list of backend class files without populating them with services yet
</commit_message>
<xml_diff>
--- a/docs/Documentation-Job-Application-Manager.docx
+++ b/docs/Documentation-Job-Application-Manager.docx
@@ -1779,1386 +1779,784 @@
       </w:r>
     </w:p>
     <w:p>
-      <w:r>
-        <w:rPr>
-          <w:noProof/>
+      <w:pPr>
+        <w:jc w:val="center"/>
+      </w:pPr>
+      <w:r>
+        <w:rPr>
+          <w:b/>
+          <w:bCs/>
+          <w:sz w:val="32"/>
+          <w:szCs w:val="32"/>
         </w:rPr>
         <w:lastRenderedPageBreak/>
-        <mc:AlternateContent>
-          <mc:Choice Requires="wps">
-            <w:drawing>
-              <wp:anchor distT="0" distB="0" distL="114300" distR="114300" simplePos="0" relativeHeight="251676672" behindDoc="0" locked="0" layoutInCell="1" allowOverlap="1" wp14:anchorId="6133FFE7" wp14:editId="22ED2A7E">
-                <wp:simplePos x="0" y="0"/>
-                <wp:positionH relativeFrom="margin">
-                  <wp:posOffset>0</wp:posOffset>
-                </wp:positionH>
-                <wp:positionV relativeFrom="paragraph">
-                  <wp:posOffset>-635</wp:posOffset>
-                </wp:positionV>
-                <wp:extent cx="7172325" cy="7305675"/>
-                <wp:effectExtent l="0" t="0" r="28575" b="28575"/>
-                <wp:wrapNone/>
-                <wp:docPr id="1289659664" name="Text Box 1"/>
-                <wp:cNvGraphicFramePr/>
-                <a:graphic xmlns:a="http://schemas.openxmlformats.org/drawingml/2006/main">
-                  <a:graphicData uri="http://schemas.microsoft.com/office/word/2010/wordprocessingShape">
-                    <wps:wsp>
-                      <wps:cNvSpPr txBox="1"/>
-                      <wps:spPr>
-                        <a:xfrm>
-                          <a:off x="0" y="0"/>
-                          <a:ext cx="7172325" cy="7305675"/>
-                        </a:xfrm>
-                        <a:prstGeom prst="rect">
-                          <a:avLst/>
-                        </a:prstGeom>
-                        <a:solidFill>
-                          <a:schemeClr val="lt1"/>
-                        </a:solidFill>
-                        <a:ln w="6350">
-                          <a:solidFill>
-                            <a:prstClr val="black"/>
-                          </a:solidFill>
-                        </a:ln>
-                      </wps:spPr>
-                      <wps:txbx>
-                        <w:txbxContent>
-                          <w:p>
-                            <w:pPr>
-                              <w:jc w:val="center"/>
-                              <w:rPr>
-                                <w:lang w:val="en-GB"/>
-                              </w:rPr>
-                            </w:pPr>
-                            <w:r>
-                              <w:rPr>
-                                <w:lang w:val="en-GB"/>
-                              </w:rPr>
-                              <w:t>Services</w:t>
-                            </w:r>
-                          </w:p>
-                          <w:p>
-                            <w:pPr>
-                              <w:rPr>
-                                <w:lang w:val="en-GB"/>
-                              </w:rPr>
-                            </w:pPr>
-                            <w:proofErr w:type="spellStart"/>
-                            <w:r>
-                              <w:rPr>
-                                <w:b/>
-                                <w:bCs/>
-                                <w:lang w:val="en-GB"/>
-                              </w:rPr>
-                              <w:t>JobApplication</w:t>
-                            </w:r>
-                            <w:proofErr w:type="spellEnd"/>
-                            <w:r>
-                              <w:rPr>
-                                <w:lang w:val="en-GB"/>
-                              </w:rPr>
-                              <w:t>: Wrapper DTO for Job and Application models, used for most client-side business logic</w:t>
-                            </w:r>
-                          </w:p>
-                          <w:p>
-                            <w:pPr>
-                              <w:pStyle w:val="ListParagraph"/>
-                              <w:numPr>
-                                <w:ilvl w:val="0"/>
-                                <w:numId w:val="3"/>
-                              </w:numPr>
-                              <w:rPr>
-                                <w:lang w:val="en-GB"/>
-                              </w:rPr>
-                            </w:pPr>
-                            <w:r>
-                              <w:rPr>
-                                <w:lang w:val="en-GB"/>
-                              </w:rPr>
-                              <w:t xml:space="preserve">Create new </w:t>
-                            </w:r>
-                            <w:proofErr w:type="spellStart"/>
-                            <w:r>
-                              <w:rPr>
-                                <w:lang w:val="en-GB"/>
-                              </w:rPr>
-                              <w:t>JobApplications</w:t>
-                            </w:r>
-                            <w:proofErr w:type="spellEnd"/>
-                          </w:p>
-                          <w:p>
-                            <w:pPr>
-                              <w:pStyle w:val="ListParagraph"/>
-                              <w:numPr>
-                                <w:ilvl w:val="0"/>
-                                <w:numId w:val="3"/>
-                              </w:numPr>
-                              <w:rPr>
-                                <w:lang w:val="en-GB"/>
-                              </w:rPr>
-                            </w:pPr>
-                            <w:proofErr w:type="spellStart"/>
-                            <w:r>
-                              <w:rPr>
-                                <w:lang w:val="en-GB"/>
-                              </w:rPr>
-                              <w:t>Destructure</w:t>
-                            </w:r>
-                            <w:proofErr w:type="spellEnd"/>
-                            <w:r>
-                              <w:rPr>
-                                <w:lang w:val="en-GB"/>
-                              </w:rPr>
-                              <w:t xml:space="preserve"> </w:t>
-                            </w:r>
-                            <w:proofErr w:type="spellStart"/>
-                            <w:r>
-                              <w:rPr>
-                                <w:lang w:val="en-GB"/>
-                              </w:rPr>
-                              <w:t>JobApplications</w:t>
-                            </w:r>
-                            <w:proofErr w:type="spellEnd"/>
-                            <w:r>
-                              <w:rPr>
-                                <w:lang w:val="en-GB"/>
-                              </w:rPr>
-                              <w:t xml:space="preserve"> into separate models</w:t>
-                            </w:r>
-                          </w:p>
-                          <w:p>
-                            <w:pPr>
-                              <w:pStyle w:val="ListParagraph"/>
-                              <w:numPr>
-                                <w:ilvl w:val="0"/>
-                                <w:numId w:val="3"/>
-                              </w:numPr>
-                              <w:rPr>
-                                <w:lang w:val="en-GB"/>
-                              </w:rPr>
-                            </w:pPr>
-                            <w:r>
-                              <w:rPr>
-                                <w:lang w:val="en-GB"/>
-                              </w:rPr>
-                              <w:t>Sort by date created</w:t>
-                            </w:r>
-                          </w:p>
-                          <w:p>
-                            <w:pPr>
-                              <w:pStyle w:val="ListParagraph"/>
-                              <w:numPr>
-                                <w:ilvl w:val="0"/>
-                                <w:numId w:val="3"/>
-                              </w:numPr>
-                              <w:rPr>
-                                <w:lang w:val="en-GB"/>
-                              </w:rPr>
-                            </w:pPr>
-                            <w:r>
-                              <w:rPr>
-                                <w:lang w:val="en-GB"/>
-                              </w:rPr>
-                              <w:t>Sort</w:t>
-                            </w:r>
-                            <w:r>
-                              <w:rPr>
-                                <w:lang w:val="en-GB"/>
-                              </w:rPr>
-                              <w:t xml:space="preserve"> </w:t>
-                            </w:r>
-                            <w:r>
-                              <w:rPr>
-                                <w:lang w:val="en-GB"/>
-                              </w:rPr>
-                              <w:t>by latest updated/added to</w:t>
-                            </w:r>
-                            <w:r>
-                              <w:rPr>
-                                <w:lang w:val="en-GB"/>
-                              </w:rPr>
-                              <w:t xml:space="preserve"> a</w:t>
-                            </w:r>
-                            <w:r>
-                              <w:rPr>
-                                <w:lang w:val="en-GB"/>
-                              </w:rPr>
-                              <w:t xml:space="preserve"> column</w:t>
-                            </w:r>
-                          </w:p>
-                          <w:p>
-                            <w:pPr>
-                              <w:pStyle w:val="ListParagraph"/>
-                              <w:numPr>
-                                <w:ilvl w:val="0"/>
-                                <w:numId w:val="3"/>
-                              </w:numPr>
-                              <w:rPr>
-                                <w:lang w:val="en-GB"/>
-                              </w:rPr>
-                            </w:pPr>
-                            <w:r>
-                              <w:rPr>
-                                <w:lang w:val="en-GB"/>
-                              </w:rPr>
-                              <w:t xml:space="preserve">Sort by </w:t>
-                            </w:r>
-                            <w:proofErr w:type="spellStart"/>
-                            <w:r>
-                              <w:rPr>
-                                <w:lang w:val="en-GB"/>
-                              </w:rPr>
-                              <w:t>offererdSalary</w:t>
-                            </w:r>
-                            <w:proofErr w:type="spellEnd"/>
-                          </w:p>
-                          <w:p>
-                            <w:pPr>
-                              <w:pStyle w:val="ListParagraph"/>
-                              <w:numPr>
-                                <w:ilvl w:val="0"/>
-                                <w:numId w:val="3"/>
-                              </w:numPr>
-                              <w:rPr>
-                                <w:lang w:val="en-GB"/>
-                              </w:rPr>
-                            </w:pPr>
-                            <w:r>
-                              <w:rPr>
-                                <w:lang w:val="en-GB"/>
-                              </w:rPr>
-                              <w:t xml:space="preserve">Sort by </w:t>
-                            </w:r>
-                            <w:proofErr w:type="spellStart"/>
-                            <w:r>
-                              <w:rPr>
-                                <w:lang w:val="en-GB"/>
-                              </w:rPr>
-                              <w:t>costToCompany</w:t>
-                            </w:r>
-                            <w:proofErr w:type="spellEnd"/>
-                          </w:p>
-                          <w:p>
-                            <w:pPr>
-                              <w:pStyle w:val="ListParagraph"/>
-                              <w:numPr>
-                                <w:ilvl w:val="0"/>
-                                <w:numId w:val="3"/>
-                              </w:numPr>
-                              <w:rPr>
-                                <w:lang w:val="en-GB"/>
-                              </w:rPr>
-                            </w:pPr>
-                            <w:r>
-                              <w:rPr>
-                                <w:lang w:val="en-GB"/>
-                              </w:rPr>
-                              <w:t>Filter by company</w:t>
-                            </w:r>
-                          </w:p>
-                          <w:p>
-                            <w:pPr>
-                              <w:pStyle w:val="ListParagraph"/>
-                              <w:numPr>
-                                <w:ilvl w:val="0"/>
-                                <w:numId w:val="3"/>
-                              </w:numPr>
-                              <w:rPr>
-                                <w:lang w:val="en-GB"/>
-                              </w:rPr>
-                            </w:pPr>
-                            <w:r>
-                              <w:rPr>
-                                <w:lang w:val="en-GB"/>
-                              </w:rPr>
-                              <w:t>Filter by position (substring search or fuzzy search)</w:t>
-                            </w:r>
-                          </w:p>
-                          <w:p>
-                            <w:pPr>
-                              <w:pStyle w:val="ListParagraph"/>
-                              <w:numPr>
-                                <w:ilvl w:val="0"/>
-                                <w:numId w:val="3"/>
-                              </w:numPr>
-                              <w:rPr>
-                                <w:lang w:val="en-GB"/>
-                              </w:rPr>
-                            </w:pPr>
-                            <w:r>
-                              <w:rPr>
-                                <w:lang w:val="en-GB"/>
-                              </w:rPr>
-                              <w:t>Filter by location</w:t>
-                            </w:r>
-                          </w:p>
-                          <w:p>
-                            <w:pPr>
-                              <w:pStyle w:val="ListParagraph"/>
-                              <w:numPr>
-                                <w:ilvl w:val="0"/>
-                                <w:numId w:val="3"/>
-                              </w:numPr>
-                              <w:rPr>
-                                <w:lang w:val="en-GB"/>
-                              </w:rPr>
-                            </w:pPr>
-                            <w:r>
-                              <w:rPr>
-                                <w:lang w:val="en-GB"/>
-                              </w:rPr>
-                              <w:t xml:space="preserve">Filter by </w:t>
-                            </w:r>
-                            <w:proofErr w:type="spellStart"/>
-                            <w:r>
-                              <w:rPr>
-                                <w:lang w:val="en-GB"/>
-                              </w:rPr>
-                              <w:t>WorkModel</w:t>
-                            </w:r>
-                            <w:proofErr w:type="spellEnd"/>
-                          </w:p>
-                          <w:p>
-                            <w:pPr>
-                              <w:pStyle w:val="ListParagraph"/>
-                              <w:numPr>
-                                <w:ilvl w:val="0"/>
-                                <w:numId w:val="3"/>
-                              </w:numPr>
-                              <w:rPr>
-                                <w:lang w:val="en-GB"/>
-                              </w:rPr>
-                            </w:pPr>
-                            <w:r>
-                              <w:rPr>
-                                <w:lang w:val="en-GB"/>
-                              </w:rPr>
-                              <w:t xml:space="preserve">Filter by </w:t>
-                            </w:r>
-                            <w:proofErr w:type="spellStart"/>
-                            <w:r>
-                              <w:rPr>
-                                <w:lang w:val="en-GB"/>
-                              </w:rPr>
-                              <w:t>coreSkill</w:t>
-                            </w:r>
-                            <w:proofErr w:type="spellEnd"/>
-                          </w:p>
-                          <w:p>
-                            <w:pPr>
-                              <w:rPr>
-                                <w:lang w:val="en-GB"/>
-                              </w:rPr>
-                            </w:pPr>
-                            <w:proofErr w:type="spellStart"/>
-                            <w:r>
-                              <w:rPr>
-                                <w:b/>
-                                <w:bCs/>
-                                <w:lang w:val="en-GB"/>
-                              </w:rPr>
-                              <w:t>ApplicationDetailsDto</w:t>
-                            </w:r>
-                            <w:proofErr w:type="spellEnd"/>
-                            <w:r>
-                              <w:rPr>
-                                <w:lang w:val="en-GB"/>
-                              </w:rPr>
-                              <w:t>: Displays details of an application once an application is opened/clicked on</w:t>
-                            </w:r>
-                          </w:p>
-                          <w:p>
-                            <w:pPr>
-                              <w:pStyle w:val="ListParagraph"/>
-                              <w:numPr>
-                                <w:ilvl w:val="0"/>
-                                <w:numId w:val="2"/>
-                              </w:numPr>
-                              <w:rPr>
-                                <w:lang w:val="en-GB"/>
-                              </w:rPr>
-                            </w:pPr>
-                            <w:r>
-                              <w:rPr>
-                                <w:lang w:val="en-GB"/>
-                              </w:rPr>
-                              <w:t>Display properties of an application</w:t>
-                            </w:r>
-                          </w:p>
-                          <w:p>
-                            <w:pPr>
-                              <w:pStyle w:val="ListParagraph"/>
-                              <w:numPr>
-                                <w:ilvl w:val="0"/>
-                                <w:numId w:val="2"/>
-                              </w:numPr>
-                              <w:rPr>
-                                <w:lang w:val="en-GB"/>
-                              </w:rPr>
-                            </w:pPr>
-                            <w:r>
-                              <w:rPr>
-                                <w:lang w:val="en-GB"/>
-                              </w:rPr>
-                              <w:t>Update and edit properties of an application</w:t>
-                            </w:r>
-                          </w:p>
-                          <w:p>
-                            <w:pPr>
-                              <w:pStyle w:val="ListParagraph"/>
-                              <w:numPr>
-                                <w:ilvl w:val="0"/>
-                                <w:numId w:val="2"/>
-                              </w:numPr>
-                              <w:rPr>
-                                <w:lang w:val="en-GB"/>
-                              </w:rPr>
-                            </w:pPr>
-                            <w:r>
-                              <w:rPr>
-                                <w:lang w:val="en-GB"/>
-                              </w:rPr>
-                              <w:t xml:space="preserve">Update </w:t>
-                            </w:r>
-                            <w:proofErr w:type="spellStart"/>
-                            <w:r>
-                              <w:rPr>
-                                <w:lang w:val="en-GB"/>
-                              </w:rPr>
-                              <w:t>applicationStatus</w:t>
-                            </w:r>
-                            <w:proofErr w:type="spellEnd"/>
-                            <w:r>
-                              <w:rPr>
-                                <w:lang w:val="en-GB"/>
-                              </w:rPr>
-                              <w:t xml:space="preserve"> and move application across </w:t>
-                            </w:r>
-                            <w:proofErr w:type="spellStart"/>
-                            <w:r>
-                              <w:rPr>
-                                <w:lang w:val="en-GB"/>
-                              </w:rPr>
-                              <w:t>TrackerBoard</w:t>
-                            </w:r>
-                            <w:proofErr w:type="spellEnd"/>
-                          </w:p>
-                          <w:p>
-                            <w:pPr>
-                              <w:pStyle w:val="ListParagraph"/>
-                              <w:numPr>
-                                <w:ilvl w:val="0"/>
-                                <w:numId w:val="2"/>
-                              </w:numPr>
-                              <w:rPr>
-                                <w:lang w:val="en-GB"/>
-                              </w:rPr>
-                            </w:pPr>
-                            <w:r>
-                              <w:rPr>
-                                <w:lang w:val="en-GB"/>
-                              </w:rPr>
-                              <w:t>Delete an application if it is completed</w:t>
-                            </w:r>
-                          </w:p>
-                          <w:p>
-                            <w:pPr>
-                              <w:rPr>
-                                <w:lang w:val="en-GB"/>
-                              </w:rPr>
-                            </w:pPr>
-                            <w:proofErr w:type="spellStart"/>
-                            <w:r>
-                              <w:rPr>
-                                <w:b/>
-                                <w:bCs/>
-                                <w:lang w:val="en-GB"/>
-                              </w:rPr>
-                              <w:t>JobDetailsDto</w:t>
-                            </w:r>
-                            <w:proofErr w:type="spellEnd"/>
-                            <w:r>
-                              <w:rPr>
-                                <w:lang w:val="en-GB"/>
-                              </w:rPr>
-                              <w:t>: Used when displaying in a list of all jobs (applied or unapplied)</w:t>
-                            </w:r>
-                          </w:p>
-                          <w:p>
-                            <w:pPr>
-                              <w:pStyle w:val="ListParagraph"/>
-                              <w:numPr>
-                                <w:ilvl w:val="0"/>
-                                <w:numId w:val="5"/>
-                              </w:numPr>
-                              <w:rPr>
-                                <w:lang w:val="en-GB"/>
-                              </w:rPr>
-                            </w:pPr>
-                            <w:r>
-                              <w:rPr>
-                                <w:lang w:val="en-GB"/>
-                              </w:rPr>
-                              <w:t xml:space="preserve">Sort by </w:t>
-                            </w:r>
-                            <w:proofErr w:type="spellStart"/>
-                            <w:r>
-                              <w:rPr>
-                                <w:lang w:val="en-GB"/>
-                              </w:rPr>
-                              <w:t>dateCreated</w:t>
-                            </w:r>
-                            <w:proofErr w:type="spellEnd"/>
-                          </w:p>
-                          <w:p>
-                            <w:pPr>
-                              <w:pStyle w:val="ListParagraph"/>
-                              <w:numPr>
-                                <w:ilvl w:val="0"/>
-                                <w:numId w:val="5"/>
-                              </w:numPr>
-                              <w:rPr>
-                                <w:lang w:val="en-GB"/>
-                              </w:rPr>
-                            </w:pPr>
-                            <w:r>
-                              <w:rPr>
-                                <w:lang w:val="en-GB"/>
-                              </w:rPr>
-                              <w:t>Filter by applied/</w:t>
-                            </w:r>
-                            <w:proofErr w:type="spellStart"/>
-                            <w:r>
-                              <w:rPr>
-                                <w:lang w:val="en-GB"/>
-                              </w:rPr>
-                              <w:t>notApplied</w:t>
-                            </w:r>
-                            <w:proofErr w:type="spellEnd"/>
-                          </w:p>
-                          <w:p>
-                            <w:pPr>
-                              <w:pStyle w:val="ListParagraph"/>
-                              <w:numPr>
-                                <w:ilvl w:val="0"/>
-                                <w:numId w:val="5"/>
-                              </w:numPr>
-                              <w:rPr>
-                                <w:lang w:val="en-GB"/>
-                              </w:rPr>
-                            </w:pPr>
-                            <w:r>
-                              <w:rPr>
-                                <w:lang w:val="en-GB"/>
-                              </w:rPr>
-                              <w:t xml:space="preserve">Most likely duplicate functionality in </w:t>
-                            </w:r>
-                            <w:proofErr w:type="spellStart"/>
-                            <w:r>
-                              <w:rPr>
-                                <w:lang w:val="en-GB"/>
-                              </w:rPr>
-                              <w:t>JobApplicationDto</w:t>
-                            </w:r>
-                            <w:proofErr w:type="spellEnd"/>
-                          </w:p>
-                          <w:p>
-                            <w:pPr>
-                              <w:rPr>
-                                <w:lang w:val="en-GB"/>
-                              </w:rPr>
-                            </w:pPr>
-                            <w:r>
-                              <w:rPr>
-                                <w:b/>
-                                <w:bCs/>
-                                <w:lang w:val="en-GB"/>
-                              </w:rPr>
-                              <w:t xml:space="preserve"> </w:t>
-                            </w:r>
-                            <w:proofErr w:type="spellStart"/>
-                            <w:r>
-                              <w:rPr>
-                                <w:b/>
-                                <w:bCs/>
-                                <w:lang w:val="en-GB"/>
-                              </w:rPr>
-                              <w:t>CreateJobApplicationDto</w:t>
-                            </w:r>
-                            <w:proofErr w:type="spellEnd"/>
-                            <w:r>
-                              <w:rPr>
-                                <w:lang w:val="en-GB"/>
-                              </w:rPr>
-                              <w:t>: Used to create and apply for a job in one workflow/transaction</w:t>
-                            </w:r>
-                          </w:p>
-                          <w:p>
-                            <w:pPr>
-                              <w:pStyle w:val="ListParagraph"/>
-                              <w:numPr>
-                                <w:ilvl w:val="0"/>
-                                <w:numId w:val="4"/>
-                              </w:numPr>
-                              <w:rPr>
-                                <w:lang w:val="en-GB"/>
-                              </w:rPr>
-                            </w:pPr>
-                            <w:r>
-                              <w:rPr>
-                                <w:lang w:val="en-GB"/>
-                              </w:rPr>
-                              <w:t>All required fields of Job and Application models without Ids</w:t>
-                            </w:r>
-                          </w:p>
-                          <w:p>
-                            <w:pPr>
-                              <w:rPr>
-                                <w:lang w:val="en-GB"/>
-                              </w:rPr>
-                            </w:pPr>
-                            <w:proofErr w:type="spellStart"/>
-                            <w:r>
-                              <w:rPr>
-                                <w:b/>
-                                <w:bCs/>
-                                <w:lang w:val="en-GB"/>
-                              </w:rPr>
-                              <w:t>CreateApplicationDto</w:t>
-                            </w:r>
-                            <w:proofErr w:type="spellEnd"/>
-                            <w:r>
-                              <w:rPr>
-                                <w:lang w:val="en-GB"/>
-                              </w:rPr>
-                              <w:t>: Used to apply for a created job that has not yet been applied for</w:t>
-                            </w:r>
-                          </w:p>
-                          <w:p>
-                            <w:pPr>
-                              <w:rPr>
-                                <w:lang w:val="en-GB"/>
-                              </w:rPr>
-                            </w:pPr>
-                            <w:proofErr w:type="spellStart"/>
-                            <w:r>
-                              <w:rPr>
-                                <w:b/>
-                                <w:bCs/>
-                                <w:lang w:val="en-GB"/>
-                              </w:rPr>
-                              <w:t>CreateJobDto</w:t>
-                            </w:r>
-                            <w:proofErr w:type="spellEnd"/>
-                            <w:r>
-                              <w:rPr>
-                                <w:lang w:val="en-GB"/>
-                              </w:rPr>
-                              <w:t>: Used to create jobs and add to a backlog without immediately applying for it</w:t>
-                            </w:r>
-                          </w:p>
-                          <w:p>
-                            <w:pPr>
-                              <w:rPr>
-                                <w:lang w:val="en-GB"/>
-                              </w:rPr>
-                            </w:pPr>
-                          </w:p>
-                          <w:p>
-                            <w:pPr>
-                              <w:pStyle w:val="ListParagraph"/>
-                              <w:rPr>
-                                <w:lang w:val="en-GB"/>
-                              </w:rPr>
-                            </w:pPr>
-                          </w:p>
-                        </w:txbxContent>
-                      </wps:txbx>
-                      <wps:bodyPr rot="0" spcFirstLastPara="0" vertOverflow="overflow" horzOverflow="overflow" vert="horz" wrap="square" lIns="91440" tIns="45720" rIns="91440" bIns="45720" numCol="1" spcCol="0" rtlCol="0" fromWordArt="0" anchor="t" anchorCtr="0" forceAA="0" compatLnSpc="1">
-                        <a:prstTxWarp prst="textNoShape">
-                          <a:avLst/>
-                        </a:prstTxWarp>
-                        <a:noAutofit/>
-                      </wps:bodyPr>
-                    </wps:wsp>
-                  </a:graphicData>
-                </a:graphic>
-                <wp14:sizeRelH relativeFrom="margin">
-                  <wp14:pctWidth>0</wp14:pctWidth>
-                </wp14:sizeRelH>
-                <wp14:sizeRelV relativeFrom="margin">
-                  <wp14:pctHeight>0</wp14:pctHeight>
-                </wp14:sizeRelV>
-              </wp:anchor>
-            </w:drawing>
-          </mc:Choice>
-          <mc:Fallback>
-            <w:pict>
-              <v:shapetype w14:anchorId="6133FFE7" id="_x0000_t202" coordsize="21600,21600" o:spt="202" path="m,l,21600r21600,l21600,xe">
-                <v:stroke joinstyle="miter"/>
-                <v:path gradientshapeok="t" o:connecttype="rect"/>
-              </v:shapetype>
-              <v:shape id="Text Box 1" o:spid="_x0000_s1026" type="#_x0000_t202" style="position:absolute;margin-left:0;margin-top:-.05pt;width:564.75pt;height:575.25pt;z-index:251676672;visibility:visible;mso-wrap-style:square;mso-width-percent:0;mso-height-percent:0;mso-wrap-distance-left:9pt;mso-wrap-distance-top:0;mso-wrap-distance-right:9pt;mso-wrap-distance-bottom:0;mso-position-horizontal:absolute;mso-position-horizontal-relative:margin;mso-position-vertical:absolute;mso-position-vertical-relative:text;mso-width-percent:0;mso-height-percent:0;mso-width-relative:margin;mso-height-relative:margin;v-text-anchor:top" o:gfxdata="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" fillcolor="white [3201]" strokeweight=".5pt">
-                <v:textbox>
-                  <w:txbxContent>
-                    <w:p>
-                      <w:pPr>
-                        <w:jc w:val="center"/>
-                        <w:rPr>
-                          <w:lang w:val="en-GB"/>
-                        </w:rPr>
-                      </w:pPr>
-                      <w:r>
-                        <w:rPr>
-                          <w:lang w:val="en-GB"/>
-                        </w:rPr>
-                        <w:t>Services</w:t>
-                      </w:r>
-                    </w:p>
-                    <w:p>
-                      <w:pPr>
-                        <w:rPr>
-                          <w:lang w:val="en-GB"/>
-                        </w:rPr>
-                      </w:pPr>
-                      <w:proofErr w:type="spellStart"/>
-                      <w:r>
-                        <w:rPr>
-                          <w:b/>
-                          <w:bCs/>
-                          <w:lang w:val="en-GB"/>
-                        </w:rPr>
-                        <w:t>JobApplication</w:t>
-                      </w:r>
-                      <w:proofErr w:type="spellEnd"/>
-                      <w:r>
-                        <w:rPr>
-                          <w:lang w:val="en-GB"/>
-                        </w:rPr>
-                        <w:t>: Wrapper DTO for Job and Application models, used for most client-side business logic</w:t>
-                      </w:r>
-                    </w:p>
-                    <w:p>
-                      <w:pPr>
-                        <w:pStyle w:val="ListParagraph"/>
-                        <w:numPr>
-                          <w:ilvl w:val="0"/>
-                          <w:numId w:val="3"/>
-                        </w:numPr>
-                        <w:rPr>
-                          <w:lang w:val="en-GB"/>
-                        </w:rPr>
-                      </w:pPr>
-                      <w:r>
-                        <w:rPr>
-                          <w:lang w:val="en-GB"/>
-                        </w:rPr>
-                        <w:t xml:space="preserve">Create new </w:t>
-                      </w:r>
-                      <w:proofErr w:type="spellStart"/>
-                      <w:r>
-                        <w:rPr>
-                          <w:lang w:val="en-GB"/>
-                        </w:rPr>
-                        <w:t>JobApplications</w:t>
-                      </w:r>
-                      <w:proofErr w:type="spellEnd"/>
-                    </w:p>
-                    <w:p>
-                      <w:pPr>
-                        <w:pStyle w:val="ListParagraph"/>
-                        <w:numPr>
-                          <w:ilvl w:val="0"/>
-                          <w:numId w:val="3"/>
-                        </w:numPr>
-                        <w:rPr>
-                          <w:lang w:val="en-GB"/>
-                        </w:rPr>
-                      </w:pPr>
-                      <w:proofErr w:type="spellStart"/>
-                      <w:r>
-                        <w:rPr>
-                          <w:lang w:val="en-GB"/>
-                        </w:rPr>
-                        <w:t>Destructure</w:t>
-                      </w:r>
-                      <w:proofErr w:type="spellEnd"/>
-                      <w:r>
-                        <w:rPr>
-                          <w:lang w:val="en-GB"/>
-                        </w:rPr>
-                        <w:t xml:space="preserve"> </w:t>
-                      </w:r>
-                      <w:proofErr w:type="spellStart"/>
-                      <w:r>
-                        <w:rPr>
-                          <w:lang w:val="en-GB"/>
-                        </w:rPr>
-                        <w:t>JobApplications</w:t>
-                      </w:r>
-                      <w:proofErr w:type="spellEnd"/>
-                      <w:r>
-                        <w:rPr>
-                          <w:lang w:val="en-GB"/>
-                        </w:rPr>
-                        <w:t xml:space="preserve"> into separate models</w:t>
-                      </w:r>
-                    </w:p>
-                    <w:p>
-                      <w:pPr>
-                        <w:pStyle w:val="ListParagraph"/>
-                        <w:numPr>
-                          <w:ilvl w:val="0"/>
-                          <w:numId w:val="3"/>
-                        </w:numPr>
-                        <w:rPr>
-                          <w:lang w:val="en-GB"/>
-                        </w:rPr>
-                      </w:pPr>
-                      <w:r>
-                        <w:rPr>
-                          <w:lang w:val="en-GB"/>
-                        </w:rPr>
-                        <w:t>Sort by date created</w:t>
-                      </w:r>
-                    </w:p>
-                    <w:p>
-                      <w:pPr>
-                        <w:pStyle w:val="ListParagraph"/>
-                        <w:numPr>
-                          <w:ilvl w:val="0"/>
-                          <w:numId w:val="3"/>
-                        </w:numPr>
-                        <w:rPr>
-                          <w:lang w:val="en-GB"/>
-                        </w:rPr>
-                      </w:pPr>
-                      <w:r>
-                        <w:rPr>
-                          <w:lang w:val="en-GB"/>
-                        </w:rPr>
-                        <w:t>Sort</w:t>
-                      </w:r>
-                      <w:r>
-                        <w:rPr>
-                          <w:lang w:val="en-GB"/>
-                        </w:rPr>
-                        <w:t xml:space="preserve"> </w:t>
-                      </w:r>
-                      <w:r>
-                        <w:rPr>
-                          <w:lang w:val="en-GB"/>
-                        </w:rPr>
-                        <w:t>by latest updated/added to</w:t>
-                      </w:r>
-                      <w:r>
-                        <w:rPr>
-                          <w:lang w:val="en-GB"/>
-                        </w:rPr>
-                        <w:t xml:space="preserve"> a</w:t>
-                      </w:r>
-                      <w:r>
-                        <w:rPr>
-                          <w:lang w:val="en-GB"/>
-                        </w:rPr>
-                        <w:t xml:space="preserve"> column</w:t>
-                      </w:r>
-                    </w:p>
-                    <w:p>
-                      <w:pPr>
-                        <w:pStyle w:val="ListParagraph"/>
-                        <w:numPr>
-                          <w:ilvl w:val="0"/>
-                          <w:numId w:val="3"/>
-                        </w:numPr>
-                        <w:rPr>
-                          <w:lang w:val="en-GB"/>
-                        </w:rPr>
-                      </w:pPr>
-                      <w:r>
-                        <w:rPr>
-                          <w:lang w:val="en-GB"/>
-                        </w:rPr>
-                        <w:t xml:space="preserve">Sort by </w:t>
-                      </w:r>
-                      <w:proofErr w:type="spellStart"/>
-                      <w:r>
-                        <w:rPr>
-                          <w:lang w:val="en-GB"/>
-                        </w:rPr>
-                        <w:t>offererdSalary</w:t>
-                      </w:r>
-                      <w:proofErr w:type="spellEnd"/>
-                    </w:p>
-                    <w:p>
-                      <w:pPr>
-                        <w:pStyle w:val="ListParagraph"/>
-                        <w:numPr>
-                          <w:ilvl w:val="0"/>
-                          <w:numId w:val="3"/>
-                        </w:numPr>
-                        <w:rPr>
-                          <w:lang w:val="en-GB"/>
-                        </w:rPr>
-                      </w:pPr>
-                      <w:r>
-                        <w:rPr>
-                          <w:lang w:val="en-GB"/>
-                        </w:rPr>
-                        <w:t xml:space="preserve">Sort by </w:t>
-                      </w:r>
-                      <w:proofErr w:type="spellStart"/>
-                      <w:r>
-                        <w:rPr>
-                          <w:lang w:val="en-GB"/>
-                        </w:rPr>
-                        <w:t>costToCompany</w:t>
-                      </w:r>
-                      <w:proofErr w:type="spellEnd"/>
-                    </w:p>
-                    <w:p>
-                      <w:pPr>
-                        <w:pStyle w:val="ListParagraph"/>
-                        <w:numPr>
-                          <w:ilvl w:val="0"/>
-                          <w:numId w:val="3"/>
-                        </w:numPr>
-                        <w:rPr>
-                          <w:lang w:val="en-GB"/>
-                        </w:rPr>
-                      </w:pPr>
-                      <w:r>
-                        <w:rPr>
-                          <w:lang w:val="en-GB"/>
-                        </w:rPr>
-                        <w:t>Filter by company</w:t>
-                      </w:r>
-                    </w:p>
-                    <w:p>
-                      <w:pPr>
-                        <w:pStyle w:val="ListParagraph"/>
-                        <w:numPr>
-                          <w:ilvl w:val="0"/>
-                          <w:numId w:val="3"/>
-                        </w:numPr>
-                        <w:rPr>
-                          <w:lang w:val="en-GB"/>
-                        </w:rPr>
-                      </w:pPr>
-                      <w:r>
-                        <w:rPr>
-                          <w:lang w:val="en-GB"/>
-                        </w:rPr>
-                        <w:t>Filter by position (substring search or fuzzy search)</w:t>
-                      </w:r>
-                    </w:p>
-                    <w:p>
-                      <w:pPr>
-                        <w:pStyle w:val="ListParagraph"/>
-                        <w:numPr>
-                          <w:ilvl w:val="0"/>
-                          <w:numId w:val="3"/>
-                        </w:numPr>
-                        <w:rPr>
-                          <w:lang w:val="en-GB"/>
-                        </w:rPr>
-                      </w:pPr>
-                      <w:r>
-                        <w:rPr>
-                          <w:lang w:val="en-GB"/>
-                        </w:rPr>
-                        <w:t>Filter by location</w:t>
-                      </w:r>
-                    </w:p>
-                    <w:p>
-                      <w:pPr>
-                        <w:pStyle w:val="ListParagraph"/>
-                        <w:numPr>
-                          <w:ilvl w:val="0"/>
-                          <w:numId w:val="3"/>
-                        </w:numPr>
-                        <w:rPr>
-                          <w:lang w:val="en-GB"/>
-                        </w:rPr>
-                      </w:pPr>
-                      <w:r>
-                        <w:rPr>
-                          <w:lang w:val="en-GB"/>
-                        </w:rPr>
-                        <w:t xml:space="preserve">Filter by </w:t>
-                      </w:r>
-                      <w:proofErr w:type="spellStart"/>
-                      <w:r>
-                        <w:rPr>
-                          <w:lang w:val="en-GB"/>
-                        </w:rPr>
-                        <w:t>WorkModel</w:t>
-                      </w:r>
-                      <w:proofErr w:type="spellEnd"/>
-                    </w:p>
-                    <w:p>
-                      <w:pPr>
-                        <w:pStyle w:val="ListParagraph"/>
-                        <w:numPr>
-                          <w:ilvl w:val="0"/>
-                          <w:numId w:val="3"/>
-                        </w:numPr>
-                        <w:rPr>
-                          <w:lang w:val="en-GB"/>
-                        </w:rPr>
-                      </w:pPr>
-                      <w:r>
-                        <w:rPr>
-                          <w:lang w:val="en-GB"/>
-                        </w:rPr>
-                        <w:t xml:space="preserve">Filter by </w:t>
-                      </w:r>
-                      <w:proofErr w:type="spellStart"/>
-                      <w:r>
-                        <w:rPr>
-                          <w:lang w:val="en-GB"/>
-                        </w:rPr>
-                        <w:t>coreSkill</w:t>
-                      </w:r>
-                      <w:proofErr w:type="spellEnd"/>
-                    </w:p>
-                    <w:p>
-                      <w:pPr>
-                        <w:rPr>
-                          <w:lang w:val="en-GB"/>
-                        </w:rPr>
-                      </w:pPr>
-                      <w:proofErr w:type="spellStart"/>
-                      <w:r>
-                        <w:rPr>
-                          <w:b/>
-                          <w:bCs/>
-                          <w:lang w:val="en-GB"/>
-                        </w:rPr>
-                        <w:t>ApplicationDetailsDto</w:t>
-                      </w:r>
-                      <w:proofErr w:type="spellEnd"/>
-                      <w:r>
-                        <w:rPr>
-                          <w:lang w:val="en-GB"/>
-                        </w:rPr>
-                        <w:t>: Displays details of an application once an application is opened/clicked on</w:t>
-                      </w:r>
-                    </w:p>
-                    <w:p>
-                      <w:pPr>
-                        <w:pStyle w:val="ListParagraph"/>
-                        <w:numPr>
-                          <w:ilvl w:val="0"/>
-                          <w:numId w:val="2"/>
-                        </w:numPr>
-                        <w:rPr>
-                          <w:lang w:val="en-GB"/>
-                        </w:rPr>
-                      </w:pPr>
-                      <w:r>
-                        <w:rPr>
-                          <w:lang w:val="en-GB"/>
-                        </w:rPr>
-                        <w:t>Display properties of an application</w:t>
-                      </w:r>
-                    </w:p>
-                    <w:p>
-                      <w:pPr>
-                        <w:pStyle w:val="ListParagraph"/>
-                        <w:numPr>
-                          <w:ilvl w:val="0"/>
-                          <w:numId w:val="2"/>
-                        </w:numPr>
-                        <w:rPr>
-                          <w:lang w:val="en-GB"/>
-                        </w:rPr>
-                      </w:pPr>
-                      <w:r>
-                        <w:rPr>
-                          <w:lang w:val="en-GB"/>
-                        </w:rPr>
-                        <w:t>Update and edit properties of an application</w:t>
-                      </w:r>
-                    </w:p>
-                    <w:p>
-                      <w:pPr>
-                        <w:pStyle w:val="ListParagraph"/>
-                        <w:numPr>
-                          <w:ilvl w:val="0"/>
-                          <w:numId w:val="2"/>
-                        </w:numPr>
-                        <w:rPr>
-                          <w:lang w:val="en-GB"/>
-                        </w:rPr>
-                      </w:pPr>
-                      <w:r>
-                        <w:rPr>
-                          <w:lang w:val="en-GB"/>
-                        </w:rPr>
-                        <w:t xml:space="preserve">Update </w:t>
-                      </w:r>
-                      <w:proofErr w:type="spellStart"/>
-                      <w:r>
-                        <w:rPr>
-                          <w:lang w:val="en-GB"/>
-                        </w:rPr>
-                        <w:t>applicationStatus</w:t>
-                      </w:r>
-                      <w:proofErr w:type="spellEnd"/>
-                      <w:r>
-                        <w:rPr>
-                          <w:lang w:val="en-GB"/>
-                        </w:rPr>
-                        <w:t xml:space="preserve"> and move application across </w:t>
-                      </w:r>
-                      <w:proofErr w:type="spellStart"/>
-                      <w:r>
-                        <w:rPr>
-                          <w:lang w:val="en-GB"/>
-                        </w:rPr>
-                        <w:t>TrackerBoard</w:t>
-                      </w:r>
-                      <w:proofErr w:type="spellEnd"/>
-                    </w:p>
-                    <w:p>
-                      <w:pPr>
-                        <w:pStyle w:val="ListParagraph"/>
-                        <w:numPr>
-                          <w:ilvl w:val="0"/>
-                          <w:numId w:val="2"/>
-                        </w:numPr>
-                        <w:rPr>
-                          <w:lang w:val="en-GB"/>
-                        </w:rPr>
-                      </w:pPr>
-                      <w:r>
-                        <w:rPr>
-                          <w:lang w:val="en-GB"/>
-                        </w:rPr>
-                        <w:t>Delete an application if it is completed</w:t>
-                      </w:r>
-                    </w:p>
-                    <w:p>
-                      <w:pPr>
-                        <w:rPr>
-                          <w:lang w:val="en-GB"/>
-                        </w:rPr>
-                      </w:pPr>
-                      <w:proofErr w:type="spellStart"/>
-                      <w:r>
-                        <w:rPr>
-                          <w:b/>
-                          <w:bCs/>
-                          <w:lang w:val="en-GB"/>
-                        </w:rPr>
-                        <w:t>JobDetailsDto</w:t>
-                      </w:r>
-                      <w:proofErr w:type="spellEnd"/>
-                      <w:r>
-                        <w:rPr>
-                          <w:lang w:val="en-GB"/>
-                        </w:rPr>
-                        <w:t>: Used when displaying in a list of all jobs (applied or unapplied)</w:t>
-                      </w:r>
-                    </w:p>
-                    <w:p>
-                      <w:pPr>
-                        <w:pStyle w:val="ListParagraph"/>
-                        <w:numPr>
-                          <w:ilvl w:val="0"/>
-                          <w:numId w:val="5"/>
-                        </w:numPr>
-                        <w:rPr>
-                          <w:lang w:val="en-GB"/>
-                        </w:rPr>
-                      </w:pPr>
-                      <w:r>
-                        <w:rPr>
-                          <w:lang w:val="en-GB"/>
-                        </w:rPr>
-                        <w:t xml:space="preserve">Sort by </w:t>
-                      </w:r>
-                      <w:proofErr w:type="spellStart"/>
-                      <w:r>
-                        <w:rPr>
-                          <w:lang w:val="en-GB"/>
-                        </w:rPr>
-                        <w:t>dateCreated</w:t>
-                      </w:r>
-                      <w:proofErr w:type="spellEnd"/>
-                    </w:p>
-                    <w:p>
-                      <w:pPr>
-                        <w:pStyle w:val="ListParagraph"/>
-                        <w:numPr>
-                          <w:ilvl w:val="0"/>
-                          <w:numId w:val="5"/>
-                        </w:numPr>
-                        <w:rPr>
-                          <w:lang w:val="en-GB"/>
-                        </w:rPr>
-                      </w:pPr>
-                      <w:r>
-                        <w:rPr>
-                          <w:lang w:val="en-GB"/>
-                        </w:rPr>
-                        <w:t>Filter by applied/</w:t>
-                      </w:r>
-                      <w:proofErr w:type="spellStart"/>
-                      <w:r>
-                        <w:rPr>
-                          <w:lang w:val="en-GB"/>
-                        </w:rPr>
-                        <w:t>notApplied</w:t>
-                      </w:r>
-                      <w:proofErr w:type="spellEnd"/>
-                    </w:p>
-                    <w:p>
-                      <w:pPr>
-                        <w:pStyle w:val="ListParagraph"/>
-                        <w:numPr>
-                          <w:ilvl w:val="0"/>
-                          <w:numId w:val="5"/>
-                        </w:numPr>
-                        <w:rPr>
-                          <w:lang w:val="en-GB"/>
-                        </w:rPr>
-                      </w:pPr>
-                      <w:r>
-                        <w:rPr>
-                          <w:lang w:val="en-GB"/>
-                        </w:rPr>
-                        <w:t xml:space="preserve">Most likely duplicate functionality in </w:t>
-                      </w:r>
-                      <w:proofErr w:type="spellStart"/>
-                      <w:r>
-                        <w:rPr>
-                          <w:lang w:val="en-GB"/>
-                        </w:rPr>
-                        <w:t>JobApplicationDto</w:t>
-                      </w:r>
-                      <w:proofErr w:type="spellEnd"/>
-                    </w:p>
-                    <w:p>
-                      <w:pPr>
-                        <w:rPr>
-                          <w:lang w:val="en-GB"/>
-                        </w:rPr>
-                      </w:pPr>
-                      <w:r>
-                        <w:rPr>
-                          <w:b/>
-                          <w:bCs/>
-                          <w:lang w:val="en-GB"/>
-                        </w:rPr>
-                        <w:t xml:space="preserve"> </w:t>
-                      </w:r>
-                      <w:proofErr w:type="spellStart"/>
-                      <w:r>
-                        <w:rPr>
-                          <w:b/>
-                          <w:bCs/>
-                          <w:lang w:val="en-GB"/>
-                        </w:rPr>
-                        <w:t>CreateJobApplicationDto</w:t>
-                      </w:r>
-                      <w:proofErr w:type="spellEnd"/>
-                      <w:r>
-                        <w:rPr>
-                          <w:lang w:val="en-GB"/>
-                        </w:rPr>
-                        <w:t>: Used to create and apply for a job in one workflow/transaction</w:t>
-                      </w:r>
-                    </w:p>
-                    <w:p>
-                      <w:pPr>
-                        <w:pStyle w:val="ListParagraph"/>
-                        <w:numPr>
-                          <w:ilvl w:val="0"/>
-                          <w:numId w:val="4"/>
-                        </w:numPr>
-                        <w:rPr>
-                          <w:lang w:val="en-GB"/>
-                        </w:rPr>
-                      </w:pPr>
-                      <w:r>
-                        <w:rPr>
-                          <w:lang w:val="en-GB"/>
-                        </w:rPr>
-                        <w:t>All required fields of Job and Application models without Ids</w:t>
-                      </w:r>
-                    </w:p>
-                    <w:p>
-                      <w:pPr>
-                        <w:rPr>
-                          <w:lang w:val="en-GB"/>
-                        </w:rPr>
-                      </w:pPr>
-                      <w:proofErr w:type="spellStart"/>
-                      <w:r>
-                        <w:rPr>
-                          <w:b/>
-                          <w:bCs/>
-                          <w:lang w:val="en-GB"/>
-                        </w:rPr>
-                        <w:t>CreateApplicationDto</w:t>
-                      </w:r>
-                      <w:proofErr w:type="spellEnd"/>
-                      <w:r>
-                        <w:rPr>
-                          <w:lang w:val="en-GB"/>
-                        </w:rPr>
-                        <w:t>: Used to apply for a created job that has not yet been applied for</w:t>
-                      </w:r>
-                    </w:p>
-                    <w:p>
-                      <w:pPr>
-                        <w:rPr>
-                          <w:lang w:val="en-GB"/>
-                        </w:rPr>
-                      </w:pPr>
-                      <w:proofErr w:type="spellStart"/>
-                      <w:r>
-                        <w:rPr>
-                          <w:b/>
-                          <w:bCs/>
-                          <w:lang w:val="en-GB"/>
-                        </w:rPr>
-                        <w:t>CreateJobDto</w:t>
-                      </w:r>
-                      <w:proofErr w:type="spellEnd"/>
-                      <w:r>
-                        <w:rPr>
-                          <w:lang w:val="en-GB"/>
-                        </w:rPr>
-                        <w:t>: Used to create jobs and add to a backlog without immediately applying for it</w:t>
-                      </w:r>
-                    </w:p>
-                    <w:p>
-                      <w:pPr>
-                        <w:rPr>
-                          <w:lang w:val="en-GB"/>
-                        </w:rPr>
-                      </w:pPr>
-                    </w:p>
-                    <w:p>
-                      <w:pPr>
-                        <w:pStyle w:val="ListParagraph"/>
-                        <w:rPr>
-                          <w:lang w:val="en-GB"/>
-                        </w:rPr>
-                      </w:pPr>
-                    </w:p>
-                  </w:txbxContent>
-                </v:textbox>
-                <w10:wrap anchorx="margin"/>
-              </v:shape>
-            </w:pict>
-          </mc:Fallback>
-        </mc:AlternateContent>
+        <w:t>Services</w:t>
+      </w:r>
+      <w:r>
+        <w:t>:</w:t>
       </w:r>
     </w:p>
+    <w:p>
+      <w:pPr>
+        <w:jc w:val="center"/>
+        <w:rPr>
+          <w:lang w:val="en-GB"/>
+        </w:rPr>
+      </w:pPr>
+      <w:r>
+        <w:rPr>
+          <w:lang w:val="en-GB"/>
+        </w:rPr>
+        <w:t>DTO Services</w:t>
+      </w:r>
+    </w:p>
+    <w:p>
+      <w:pPr>
+        <w:rPr>
+          <w:lang w:val="en-GB"/>
+        </w:rPr>
+      </w:pPr>
+      <w:proofErr w:type="spellStart"/>
+      <w:r>
+        <w:rPr>
+          <w:b/>
+          <w:bCs/>
+          <w:lang w:val="en-GB"/>
+        </w:rPr>
+        <w:t>JobApplication</w:t>
+      </w:r>
+      <w:proofErr w:type="spellEnd"/>
+      <w:r>
+        <w:rPr>
+          <w:lang w:val="en-GB"/>
+        </w:rPr>
+        <w:t>: Wrapper DTO for Job and Application models, used for most client-side business logic</w:t>
+      </w:r>
+    </w:p>
+    <w:p>
+      <w:pPr>
+        <w:pStyle w:val="ListParagraph"/>
+        <w:numPr>
+          <w:ilvl w:val="0"/>
+          <w:numId w:val="3"/>
+        </w:numPr>
+        <w:rPr>
+          <w:lang w:val="en-GB"/>
+        </w:rPr>
+      </w:pPr>
+      <w:r>
+        <w:rPr>
+          <w:lang w:val="en-GB"/>
+        </w:rPr>
+        <w:t xml:space="preserve">Create new </w:t>
+      </w:r>
+      <w:proofErr w:type="spellStart"/>
+      <w:r>
+        <w:rPr>
+          <w:lang w:val="en-GB"/>
+        </w:rPr>
+        <w:t>JobApplications</w:t>
+      </w:r>
+      <w:proofErr w:type="spellEnd"/>
+    </w:p>
+    <w:p>
+      <w:pPr>
+        <w:pStyle w:val="ListParagraph"/>
+        <w:numPr>
+          <w:ilvl w:val="0"/>
+          <w:numId w:val="3"/>
+        </w:numPr>
+        <w:rPr>
+          <w:lang w:val="en-GB"/>
+        </w:rPr>
+      </w:pPr>
+      <w:proofErr w:type="spellStart"/>
+      <w:r>
+        <w:rPr>
+          <w:lang w:val="en-GB"/>
+        </w:rPr>
+        <w:t>Destructure</w:t>
+      </w:r>
+      <w:proofErr w:type="spellEnd"/>
+      <w:r>
+        <w:rPr>
+          <w:lang w:val="en-GB"/>
+        </w:rPr>
+        <w:t xml:space="preserve"> </w:t>
+      </w:r>
+      <w:proofErr w:type="spellStart"/>
+      <w:r>
+        <w:rPr>
+          <w:lang w:val="en-GB"/>
+        </w:rPr>
+        <w:t>JobApplications</w:t>
+      </w:r>
+      <w:proofErr w:type="spellEnd"/>
+      <w:r>
+        <w:rPr>
+          <w:lang w:val="en-GB"/>
+        </w:rPr>
+        <w:t xml:space="preserve"> into separate models</w:t>
+      </w:r>
+    </w:p>
+    <w:p>
+      <w:pPr>
+        <w:pStyle w:val="ListParagraph"/>
+        <w:numPr>
+          <w:ilvl w:val="0"/>
+          <w:numId w:val="3"/>
+        </w:numPr>
+        <w:rPr>
+          <w:lang w:val="en-GB"/>
+        </w:rPr>
+      </w:pPr>
+      <w:r>
+        <w:rPr>
+          <w:lang w:val="en-GB"/>
+        </w:rPr>
+        <w:t>Sort by date created</w:t>
+      </w:r>
+    </w:p>
+    <w:p>
+      <w:pPr>
+        <w:pStyle w:val="ListParagraph"/>
+        <w:numPr>
+          <w:ilvl w:val="0"/>
+          <w:numId w:val="3"/>
+        </w:numPr>
+        <w:rPr>
+          <w:lang w:val="en-GB"/>
+        </w:rPr>
+      </w:pPr>
+      <w:r>
+        <w:rPr>
+          <w:lang w:val="en-GB"/>
+        </w:rPr>
+        <w:t>Sort</w:t>
+      </w:r>
+      <w:r>
+        <w:rPr>
+          <w:lang w:val="en-GB"/>
+        </w:rPr>
+        <w:t xml:space="preserve"> </w:t>
+      </w:r>
+      <w:r>
+        <w:rPr>
+          <w:lang w:val="en-GB"/>
+        </w:rPr>
+        <w:t>by latest updated/added to</w:t>
+      </w:r>
+      <w:r>
+        <w:rPr>
+          <w:lang w:val="en-GB"/>
+        </w:rPr>
+        <w:t xml:space="preserve"> a</w:t>
+      </w:r>
+      <w:r>
+        <w:rPr>
+          <w:lang w:val="en-GB"/>
+        </w:rPr>
+        <w:t xml:space="preserve"> column</w:t>
+      </w:r>
+    </w:p>
+    <w:p>
+      <w:pPr>
+        <w:pStyle w:val="ListParagraph"/>
+        <w:numPr>
+          <w:ilvl w:val="0"/>
+          <w:numId w:val="3"/>
+        </w:numPr>
+        <w:rPr>
+          <w:lang w:val="en-GB"/>
+        </w:rPr>
+      </w:pPr>
+      <w:r>
+        <w:rPr>
+          <w:lang w:val="en-GB"/>
+        </w:rPr>
+        <w:t xml:space="preserve">Sort by </w:t>
+      </w:r>
+      <w:proofErr w:type="spellStart"/>
+      <w:r>
+        <w:rPr>
+          <w:lang w:val="en-GB"/>
+        </w:rPr>
+        <w:t>offererdSalary</w:t>
+      </w:r>
+      <w:proofErr w:type="spellEnd"/>
+    </w:p>
+    <w:p>
+      <w:pPr>
+        <w:pStyle w:val="ListParagraph"/>
+        <w:numPr>
+          <w:ilvl w:val="0"/>
+          <w:numId w:val="3"/>
+        </w:numPr>
+        <w:rPr>
+          <w:lang w:val="en-GB"/>
+        </w:rPr>
+      </w:pPr>
+      <w:r>
+        <w:rPr>
+          <w:lang w:val="en-GB"/>
+        </w:rPr>
+        <w:t xml:space="preserve">Sort by </w:t>
+      </w:r>
+      <w:proofErr w:type="spellStart"/>
+      <w:r>
+        <w:rPr>
+          <w:lang w:val="en-GB"/>
+        </w:rPr>
+        <w:t>costToCompany</w:t>
+      </w:r>
+      <w:proofErr w:type="spellEnd"/>
+    </w:p>
+    <w:p>
+      <w:pPr>
+        <w:pStyle w:val="ListParagraph"/>
+        <w:numPr>
+          <w:ilvl w:val="0"/>
+          <w:numId w:val="3"/>
+        </w:numPr>
+        <w:rPr>
+          <w:lang w:val="en-GB"/>
+        </w:rPr>
+      </w:pPr>
+      <w:r>
+        <w:rPr>
+          <w:lang w:val="en-GB"/>
+        </w:rPr>
+        <w:t>Filter by company</w:t>
+      </w:r>
+    </w:p>
+    <w:p>
+      <w:pPr>
+        <w:pStyle w:val="ListParagraph"/>
+        <w:numPr>
+          <w:ilvl w:val="0"/>
+          <w:numId w:val="3"/>
+        </w:numPr>
+        <w:rPr>
+          <w:lang w:val="en-GB"/>
+        </w:rPr>
+      </w:pPr>
+      <w:r>
+        <w:rPr>
+          <w:lang w:val="en-GB"/>
+        </w:rPr>
+        <w:t>Filter by position (substring search or fuzzy search)</w:t>
+      </w:r>
+    </w:p>
+    <w:p>
+      <w:pPr>
+        <w:pStyle w:val="ListParagraph"/>
+        <w:numPr>
+          <w:ilvl w:val="0"/>
+          <w:numId w:val="3"/>
+        </w:numPr>
+        <w:rPr>
+          <w:lang w:val="en-GB"/>
+        </w:rPr>
+      </w:pPr>
+      <w:r>
+        <w:rPr>
+          <w:lang w:val="en-GB"/>
+        </w:rPr>
+        <w:t>Filter by location</w:t>
+      </w:r>
+    </w:p>
+    <w:p>
+      <w:pPr>
+        <w:pStyle w:val="ListParagraph"/>
+        <w:numPr>
+          <w:ilvl w:val="0"/>
+          <w:numId w:val="3"/>
+        </w:numPr>
+        <w:rPr>
+          <w:lang w:val="en-GB"/>
+        </w:rPr>
+      </w:pPr>
+      <w:r>
+        <w:rPr>
+          <w:lang w:val="en-GB"/>
+        </w:rPr>
+        <w:t xml:space="preserve">Filter by </w:t>
+      </w:r>
+      <w:proofErr w:type="spellStart"/>
+      <w:r>
+        <w:rPr>
+          <w:lang w:val="en-GB"/>
+        </w:rPr>
+        <w:t>WorkModel</w:t>
+      </w:r>
+      <w:proofErr w:type="spellEnd"/>
+    </w:p>
+    <w:p>
+      <w:pPr>
+        <w:pStyle w:val="ListParagraph"/>
+        <w:numPr>
+          <w:ilvl w:val="0"/>
+          <w:numId w:val="3"/>
+        </w:numPr>
+        <w:rPr>
+          <w:lang w:val="en-GB"/>
+        </w:rPr>
+      </w:pPr>
+      <w:r>
+        <w:rPr>
+          <w:lang w:val="en-GB"/>
+        </w:rPr>
+        <w:t xml:space="preserve">Filter by </w:t>
+      </w:r>
+      <w:proofErr w:type="spellStart"/>
+      <w:r>
+        <w:rPr>
+          <w:lang w:val="en-GB"/>
+        </w:rPr>
+        <w:t>coreSkill</w:t>
+      </w:r>
+      <w:proofErr w:type="spellEnd"/>
+    </w:p>
+    <w:p>
+      <w:pPr>
+        <w:rPr>
+          <w:lang w:val="en-GB"/>
+        </w:rPr>
+      </w:pPr>
+      <w:proofErr w:type="spellStart"/>
+      <w:r>
+        <w:rPr>
+          <w:b/>
+          <w:bCs/>
+          <w:lang w:val="en-GB"/>
+        </w:rPr>
+        <w:t>ApplicationDetailsDto</w:t>
+      </w:r>
+      <w:proofErr w:type="spellEnd"/>
+      <w:r>
+        <w:rPr>
+          <w:lang w:val="en-GB"/>
+        </w:rPr>
+        <w:t>: Displays details of an application once an application is opened/clicked on</w:t>
+      </w:r>
+    </w:p>
+    <w:p>
+      <w:pPr>
+        <w:pStyle w:val="ListParagraph"/>
+        <w:numPr>
+          <w:ilvl w:val="0"/>
+          <w:numId w:val="2"/>
+        </w:numPr>
+        <w:rPr>
+          <w:lang w:val="en-GB"/>
+        </w:rPr>
+      </w:pPr>
+      <w:r>
+        <w:rPr>
+          <w:lang w:val="en-GB"/>
+        </w:rPr>
+        <w:t>Display properties of an application</w:t>
+      </w:r>
+    </w:p>
+    <w:p>
+      <w:pPr>
+        <w:pStyle w:val="ListParagraph"/>
+        <w:numPr>
+          <w:ilvl w:val="0"/>
+          <w:numId w:val="2"/>
+        </w:numPr>
+        <w:rPr>
+          <w:lang w:val="en-GB"/>
+        </w:rPr>
+      </w:pPr>
+      <w:r>
+        <w:rPr>
+          <w:lang w:val="en-GB"/>
+        </w:rPr>
+        <w:t>Update and edit properties of an application</w:t>
+      </w:r>
+    </w:p>
+    <w:p>
+      <w:pPr>
+        <w:pStyle w:val="ListParagraph"/>
+        <w:numPr>
+          <w:ilvl w:val="0"/>
+          <w:numId w:val="2"/>
+        </w:numPr>
+        <w:rPr>
+          <w:lang w:val="en-GB"/>
+        </w:rPr>
+      </w:pPr>
+      <w:r>
+        <w:rPr>
+          <w:lang w:val="en-GB"/>
+        </w:rPr>
+        <w:t xml:space="preserve">Update </w:t>
+      </w:r>
+      <w:proofErr w:type="spellStart"/>
+      <w:r>
+        <w:rPr>
+          <w:lang w:val="en-GB"/>
+        </w:rPr>
+        <w:t>applicationStatus</w:t>
+      </w:r>
+      <w:proofErr w:type="spellEnd"/>
+      <w:r>
+        <w:rPr>
+          <w:lang w:val="en-GB"/>
+        </w:rPr>
+        <w:t xml:space="preserve"> and move application across </w:t>
+      </w:r>
+      <w:proofErr w:type="spellStart"/>
+      <w:r>
+        <w:rPr>
+          <w:lang w:val="en-GB"/>
+        </w:rPr>
+        <w:t>TrackerBoard</w:t>
+      </w:r>
+      <w:proofErr w:type="spellEnd"/>
+    </w:p>
+    <w:p>
+      <w:pPr>
+        <w:pStyle w:val="ListParagraph"/>
+        <w:numPr>
+          <w:ilvl w:val="0"/>
+          <w:numId w:val="2"/>
+        </w:numPr>
+        <w:rPr>
+          <w:lang w:val="en-GB"/>
+        </w:rPr>
+      </w:pPr>
+      <w:r>
+        <w:rPr>
+          <w:lang w:val="en-GB"/>
+        </w:rPr>
+        <w:t>Delete an application if it is completed</w:t>
+      </w:r>
+    </w:p>
+    <w:p>
+      <w:pPr>
+        <w:rPr>
+          <w:lang w:val="en-GB"/>
+        </w:rPr>
+      </w:pPr>
+      <w:proofErr w:type="spellStart"/>
+      <w:r>
+        <w:rPr>
+          <w:b/>
+          <w:bCs/>
+          <w:lang w:val="en-GB"/>
+        </w:rPr>
+        <w:t>JobDetailsDto</w:t>
+      </w:r>
+      <w:proofErr w:type="spellEnd"/>
+      <w:r>
+        <w:rPr>
+          <w:lang w:val="en-GB"/>
+        </w:rPr>
+        <w:t>: Used when displaying in a list of all jobs (applied or unapplied)</w:t>
+      </w:r>
+    </w:p>
+    <w:p>
+      <w:pPr>
+        <w:pStyle w:val="ListParagraph"/>
+        <w:numPr>
+          <w:ilvl w:val="0"/>
+          <w:numId w:val="5"/>
+        </w:numPr>
+        <w:rPr>
+          <w:lang w:val="en-GB"/>
+        </w:rPr>
+      </w:pPr>
+      <w:r>
+        <w:rPr>
+          <w:lang w:val="en-GB"/>
+        </w:rPr>
+        <w:t xml:space="preserve">Sort by </w:t>
+      </w:r>
+      <w:proofErr w:type="spellStart"/>
+      <w:r>
+        <w:rPr>
+          <w:lang w:val="en-GB"/>
+        </w:rPr>
+        <w:t>dateCreated</w:t>
+      </w:r>
+      <w:proofErr w:type="spellEnd"/>
+    </w:p>
+    <w:p>
+      <w:pPr>
+        <w:pStyle w:val="ListParagraph"/>
+        <w:numPr>
+          <w:ilvl w:val="0"/>
+          <w:numId w:val="5"/>
+        </w:numPr>
+        <w:rPr>
+          <w:lang w:val="en-GB"/>
+        </w:rPr>
+      </w:pPr>
+      <w:r>
+        <w:rPr>
+          <w:lang w:val="en-GB"/>
+        </w:rPr>
+        <w:t>Filter by applied/</w:t>
+      </w:r>
+      <w:proofErr w:type="spellStart"/>
+      <w:r>
+        <w:rPr>
+          <w:lang w:val="en-GB"/>
+        </w:rPr>
+        <w:t>notApplied</w:t>
+      </w:r>
+      <w:proofErr w:type="spellEnd"/>
+    </w:p>
+    <w:p>
+      <w:pPr>
+        <w:pStyle w:val="ListParagraph"/>
+        <w:numPr>
+          <w:ilvl w:val="0"/>
+          <w:numId w:val="5"/>
+        </w:numPr>
+        <w:rPr>
+          <w:lang w:val="en-GB"/>
+        </w:rPr>
+      </w:pPr>
+      <w:r>
+        <w:rPr>
+          <w:lang w:val="en-GB"/>
+        </w:rPr>
+        <w:t xml:space="preserve">Most likely duplicate functionality in </w:t>
+      </w:r>
+      <w:proofErr w:type="spellStart"/>
+      <w:r>
+        <w:rPr>
+          <w:lang w:val="en-GB"/>
+        </w:rPr>
+        <w:t>JobApplicationDto</w:t>
+      </w:r>
+      <w:proofErr w:type="spellEnd"/>
+    </w:p>
+    <w:p>
+      <w:pPr>
+        <w:rPr>
+          <w:lang w:val="en-GB"/>
+        </w:rPr>
+      </w:pPr>
+      <w:r>
+        <w:rPr>
+          <w:b/>
+          <w:bCs/>
+          <w:lang w:val="en-GB"/>
+        </w:rPr>
+        <w:t xml:space="preserve"> </w:t>
+      </w:r>
+      <w:proofErr w:type="spellStart"/>
+      <w:r>
+        <w:rPr>
+          <w:b/>
+          <w:bCs/>
+          <w:lang w:val="en-GB"/>
+        </w:rPr>
+        <w:t>CreateJobApplicationDto</w:t>
+      </w:r>
+      <w:proofErr w:type="spellEnd"/>
+      <w:r>
+        <w:rPr>
+          <w:lang w:val="en-GB"/>
+        </w:rPr>
+        <w:t>: Used to create and apply for a job in one workflow/transaction</w:t>
+      </w:r>
+    </w:p>
+    <w:p>
+      <w:pPr>
+        <w:pStyle w:val="ListParagraph"/>
+        <w:numPr>
+          <w:ilvl w:val="0"/>
+          <w:numId w:val="4"/>
+        </w:numPr>
+        <w:rPr>
+          <w:lang w:val="en-GB"/>
+        </w:rPr>
+      </w:pPr>
+      <w:r>
+        <w:rPr>
+          <w:lang w:val="en-GB"/>
+        </w:rPr>
+        <w:t>All required fields of Job and Application models without Ids</w:t>
+      </w:r>
+    </w:p>
+    <w:p>
+      <w:pPr>
+        <w:rPr>
+          <w:lang w:val="en-GB"/>
+        </w:rPr>
+      </w:pPr>
+      <w:proofErr w:type="spellStart"/>
+      <w:r>
+        <w:rPr>
+          <w:b/>
+          <w:bCs/>
+          <w:lang w:val="en-GB"/>
+        </w:rPr>
+        <w:t>CreateApplicationDto</w:t>
+      </w:r>
+      <w:proofErr w:type="spellEnd"/>
+      <w:r>
+        <w:rPr>
+          <w:lang w:val="en-GB"/>
+        </w:rPr>
+        <w:t>: Used to apply for a created job that has not yet been applied for</w:t>
+      </w:r>
+    </w:p>
+    <w:p>
+      <w:pPr>
+        <w:rPr>
+          <w:lang w:val="en-GB"/>
+        </w:rPr>
+      </w:pPr>
+      <w:proofErr w:type="spellStart"/>
+      <w:r>
+        <w:rPr>
+          <w:b/>
+          <w:bCs/>
+          <w:lang w:val="en-GB"/>
+        </w:rPr>
+        <w:t>CreateJobDto</w:t>
+      </w:r>
+      <w:proofErr w:type="spellEnd"/>
+      <w:r>
+        <w:rPr>
+          <w:lang w:val="en-GB"/>
+        </w:rPr>
+        <w:t>: Used to create jobs and add to a backlog without immediately applying for it</w:t>
+      </w:r>
+    </w:p>
+    <w:p>
+      <w:pPr>
+        <w:rPr>
+          <w:lang w:val="en-GB"/>
+        </w:rPr>
+      </w:pPr>
+    </w:p>
+    <w:p>
+      <w:pPr>
+        <w:jc w:val="center"/>
+        <w:rPr>
+          <w:lang w:val="en-GB"/>
+        </w:rPr>
+      </w:pPr>
+      <w:r>
+        <w:rPr>
+          <w:lang w:val="en-GB"/>
+        </w:rPr>
+        <w:t>Backend Services:</w:t>
+      </w:r>
+    </w:p>
+    <w:p>
+      <w:pPr>
+        <w:rPr>
+          <w:lang w:val="en-GB"/>
+        </w:rPr>
+      </w:pPr>
+      <w:r>
+        <w:rPr>
+          <w:lang w:val="en-GB"/>
+        </w:rPr>
+        <w:t>Job:</w:t>
+      </w:r>
+    </w:p>
+    <w:p>
+      <w:pPr>
+        <w:rPr>
+          <w:lang w:val="en-GB"/>
+        </w:rPr>
+      </w:pPr>
+      <w:r>
+        <w:rPr>
+          <w:lang w:val="en-GB"/>
+        </w:rPr>
+        <w:t>Application:</w:t>
+      </w:r>
+    </w:p>
+    <w:p>
+      <w:pPr>
+        <w:rPr>
+          <w:lang w:val="en-GB"/>
+        </w:rPr>
+      </w:pPr>
+      <w:proofErr w:type="spellStart"/>
+      <w:r>
+        <w:rPr>
+          <w:lang w:val="en-GB"/>
+        </w:rPr>
+        <w:t>JobMapper</w:t>
+      </w:r>
+      <w:proofErr w:type="spellEnd"/>
+      <w:r>
+        <w:rPr>
+          <w:lang w:val="en-GB"/>
+        </w:rPr>
+        <w:t>:</w:t>
+      </w:r>
+    </w:p>
+    <w:p>
+      <w:pPr>
+        <w:rPr>
+          <w:lang w:val="en-GB"/>
+        </w:rPr>
+      </w:pPr>
+      <w:proofErr w:type="spellStart"/>
+      <w:r>
+        <w:rPr>
+          <w:lang w:val="en-GB"/>
+        </w:rPr>
+        <w:t>ApplicationMapper</w:t>
+      </w:r>
+      <w:proofErr w:type="spellEnd"/>
+      <w:r>
+        <w:rPr>
+          <w:lang w:val="en-GB"/>
+        </w:rPr>
+        <w:t>:</w:t>
+      </w:r>
+    </w:p>
+    <w:p>
+      <w:pPr>
+        <w:rPr>
+          <w:lang w:val="en-GB"/>
+        </w:rPr>
+      </w:pPr>
+      <w:proofErr w:type="spellStart"/>
+      <w:r>
+        <w:rPr>
+          <w:lang w:val="en-GB"/>
+        </w:rPr>
+        <w:t>JobApplicationMapper</w:t>
+      </w:r>
+      <w:proofErr w:type="spellEnd"/>
+      <w:r>
+        <w:rPr>
+          <w:lang w:val="en-GB"/>
+        </w:rPr>
+        <w:t>:</w:t>
+      </w:r>
+    </w:p>
+    <w:p>
+      <w:pPr>
+        <w:jc w:val="center"/>
+        <w:rPr>
+          <w:lang w:val="en-GB"/>
+        </w:rPr>
+      </w:pPr>
+    </w:p>
+    <w:p>
+      <w:pPr>
+        <w:pStyle w:val="ListParagraph"/>
+        <w:rPr>
+          <w:lang w:val="en-GB"/>
+        </w:rPr>
+      </w:pPr>
+    </w:p>
+    <w:p/>
     <w:sectPr>
       <w:pgSz w:w="11906" w:h="16838"/>
       <w:pgMar w:top="284" w:right="284" w:bottom="284" w:left="284" w:header="709" w:footer="709" w:gutter="0"/>
@@ -3513,7 +2911,7 @@
   <w:abstractNum w:abstractNumId="3" w15:restartNumberingAfterBreak="0">
     <w:nsid w:val="2D7E7F78"/>
     <w:multiLevelType w:val="hybridMultilevel"/>
-    <w:tmpl w:val="F77E2D3A"/>
+    <w:tmpl w:val="514C6298"/>
     <w:lvl w:ilvl="0" w:tplc="1C090001">
       <w:start w:val="1"/>
       <w:numFmt w:val="bullet"/>

</xml_diff>

<commit_message>
feat: populates jobapplication context dtos with necessary properties
</commit_message>
<xml_diff>
--- a/docs/Documentation-Job-Application-Manager.docx
+++ b/docs/Documentation-Job-Application-Manager.docx
@@ -5,6 +5,9 @@
     <w:p>
       <w:r>
         <w:t>Entity Mapping</w:t>
+      </w:r>
+      <w:r>
+        <w:t xml:space="preserve"> (2)</w:t>
       </w:r>
     </w:p>
     <w:tbl>
@@ -225,7 +228,7 @@
               <w:rPr>
                 <w:lang w:val="en-GB"/>
               </w:rPr>
-              <w:t>statusUpdated</w:t>
+              <w:t>latestStatusUpdate</w:t>
             </w:r>
             <w:proofErr w:type="spellEnd"/>
           </w:p>
@@ -656,6 +659,9 @@
     <w:p>
       <w:r>
         <w:t>DTO Mapping</w:t>
+      </w:r>
+      <w:r>
+        <w:t xml:space="preserve"> (6)</w:t>
       </w:r>
     </w:p>
     <w:tbl>
@@ -909,6 +915,16 @@
             <w:proofErr w:type="spellStart"/>
             <w:r>
               <w:t>dateApplied</w:t>
+            </w:r>
+            <w:proofErr w:type="spellEnd"/>
+          </w:p>
+          <w:p>
+            <w:r>
+              <w:t xml:space="preserve">Date </w:t>
+            </w:r>
+            <w:proofErr w:type="spellStart"/>
+            <w:r>
+              <w:t>latestStatusUpdate</w:t>
             </w:r>
             <w:proofErr w:type="spellEnd"/>
             <w:r>

</xml_diff>

<commit_message>
feature: adds java-docs to applicationService CRUD methods + minor spacing and tidying up of code
</commit_message>
<xml_diff>
--- a/docs/Documentation-Job-Application-Manager.docx
+++ b/docs/Documentation-Job-Application-Manager.docx
@@ -129,6 +129,27 @@
               <w:rPr>
                 <w:lang w:val="en-GB"/>
               </w:rPr>
+              <w:t xml:space="preserve">Job </w:t>
+            </w:r>
+            <w:proofErr w:type="spellStart"/>
+            <w:r>
+              <w:rPr>
+                <w:lang w:val="en-GB"/>
+              </w:rPr>
+              <w:t>job</w:t>
+            </w:r>
+            <w:proofErr w:type="spellEnd"/>
+          </w:p>
+          <w:p>
+            <w:pPr>
+              <w:rPr>
+                <w:lang w:val="en-GB"/>
+              </w:rPr>
+            </w:pPr>
+            <w:r>
+              <w:rPr>
+                <w:lang w:val="en-GB"/>
+              </w:rPr>
               <w:t xml:space="preserve">Double </w:t>
             </w:r>
             <w:proofErr w:type="spellStart"/>
@@ -229,27 +250,6 @@
                 <w:lang w:val="en-GB"/>
               </w:rPr>
               <w:t>latestStatusUpdate</w:t>
-            </w:r>
-            <w:proofErr w:type="spellEnd"/>
-          </w:p>
-          <w:p>
-            <w:pPr>
-              <w:rPr>
-                <w:lang w:val="en-GB"/>
-              </w:rPr>
-            </w:pPr>
-            <w:r>
-              <w:rPr>
-                <w:lang w:val="en-GB"/>
-              </w:rPr>
-              <w:t xml:space="preserve">Date </w:t>
-            </w:r>
-            <w:proofErr w:type="spellStart"/>
-            <w:r>
-              <w:rPr>
-                <w:lang w:val="en-GB"/>
-              </w:rPr>
-              <w:t>dateUpdated</w:t>
             </w:r>
             <w:proofErr w:type="spellEnd"/>
           </w:p>
@@ -361,6 +361,27 @@
               </w:rPr>
               <w:t>Integer id</w:t>
             </w:r>
+          </w:p>
+          <w:p>
+            <w:pPr>
+              <w:rPr>
+                <w:lang w:val="en-GB"/>
+              </w:rPr>
+            </w:pPr>
+            <w:r>
+              <w:rPr>
+                <w:lang w:val="en-GB"/>
+              </w:rPr>
+              <w:t xml:space="preserve">Application </w:t>
+            </w:r>
+            <w:proofErr w:type="spellStart"/>
+            <w:r>
+              <w:rPr>
+                <w:lang w:val="en-GB"/>
+              </w:rPr>
+              <w:t>application</w:t>
+            </w:r>
+            <w:proofErr w:type="spellEnd"/>
           </w:p>
           <w:p>
             <w:pPr>
@@ -779,25 +800,7 @@
               <w:rPr>
                 <w:lang w:val="en-GB"/>
               </w:rPr>
-              <w:t>Wrapper DTO for Job and Application models, used for most</w:t>
-            </w:r>
-            <w:r>
-              <w:rPr>
-                <w:lang w:val="en-GB"/>
-              </w:rPr>
-              <w:t xml:space="preserve"> Application context</w:t>
-            </w:r>
-            <w:r>
-              <w:rPr>
-                <w:lang w:val="en-GB"/>
-              </w:rPr>
-              <w:t xml:space="preserve"> client-side business logic</w:t>
-            </w:r>
-            <w:r>
-              <w:rPr>
-                <w:lang w:val="en-GB"/>
-              </w:rPr>
-              <w:t>.</w:t>
+              <w:t>Wrapper DTO for Job and Application models, used for most Application context client-side business logic.</w:t>
             </w:r>
           </w:p>
         </w:tc>
@@ -839,7 +842,13 @@
               <w:rPr>
                 <w:lang w:val="en-GB"/>
               </w:rPr>
-              <w:t>ApplicationDetails</w:t>
+              <w:t>Update</w:t>
+            </w:r>
+            <w:r>
+              <w:rPr>
+                <w:lang w:val="en-GB"/>
+              </w:rPr>
+              <w:t>Application</w:t>
             </w:r>
             <w:proofErr w:type="spellEnd"/>
           </w:p>
@@ -858,13 +867,13 @@
               <w:rPr>
                 <w:lang w:val="en-GB"/>
               </w:rPr>
-              <w:t>Displays details of an application once an application is opened/clicked on</w:t>
-            </w:r>
-            <w:r>
-              <w:rPr>
-                <w:lang w:val="en-GB"/>
-              </w:rPr>
-              <w:t>.</w:t>
+              <w:t>Displays details of an application once an application is opened/clicked on.</w:t>
+            </w:r>
+            <w:r>
+              <w:rPr>
+                <w:lang w:val="en-GB"/>
+              </w:rPr>
+              <w:t xml:space="preserve"> Also send to the backend to update an existing Application’s properties</w:t>
             </w:r>
           </w:p>
         </w:tc>
@@ -872,6 +881,11 @@
           <w:tcPr>
             <w:tcW w:w="5096" w:type="dxa"/>
           </w:tcPr>
+          <w:p>
+            <w:r>
+              <w:t>Integer id</w:t>
+            </w:r>
+          </w:p>
           <w:p>
             <w:r>
               <w:t xml:space="preserve">Integer </w:t>
@@ -981,13 +995,7 @@
               <w:rPr>
                 <w:lang w:val="en-GB"/>
               </w:rPr>
-              <w:t>Used when displaying in a list of all jobs (applied or unapplied)</w:t>
-            </w:r>
-            <w:r>
-              <w:rPr>
-                <w:lang w:val="en-GB"/>
-              </w:rPr>
-              <w:t xml:space="preserve"> to Update/manage job</w:t>
+              <w:t>Used when displaying in a list of all jobs (applied or unapplied) to Update/manage job</w:t>
             </w:r>
           </w:p>
         </w:tc>
@@ -1095,19 +1103,7 @@
               <w:rPr>
                 <w:lang w:val="en-GB"/>
               </w:rPr>
-              <w:t xml:space="preserve"> </w:t>
-            </w:r>
-            <w:r>
-              <w:rPr>
-                <w:lang w:val="en-GB"/>
-              </w:rPr>
-              <w:t xml:space="preserve">// dep – </w:t>
-            </w:r>
-            <w:r>
-              <w:rPr>
-                <w:lang w:val="en-GB"/>
-              </w:rPr>
-              <w:t>app status</w:t>
+              <w:t xml:space="preserve"> // dep – app status</w:t>
             </w:r>
           </w:p>
         </w:tc>
@@ -1207,8 +1203,136 @@
               <w:rPr>
                 <w:lang w:val="en-GB"/>
               </w:rPr>
-              <w:t>String</w:t>
-            </w:r>
+              <w:t xml:space="preserve">String </w:t>
+            </w:r>
+            <w:proofErr w:type="spellStart"/>
+            <w:r>
+              <w:rPr>
+                <w:lang w:val="en-GB"/>
+              </w:rPr>
+              <w:t>workModel</w:t>
+            </w:r>
+            <w:proofErr w:type="spellEnd"/>
+          </w:p>
+          <w:p>
+            <w:pPr>
+              <w:rPr>
+                <w:lang w:val="en-GB"/>
+              </w:rPr>
+            </w:pPr>
+            <w:r>
+              <w:rPr>
+                <w:lang w:val="en-GB"/>
+              </w:rPr>
+              <w:t xml:space="preserve">Double </w:t>
+            </w:r>
+            <w:proofErr w:type="spellStart"/>
+            <w:r>
+              <w:rPr>
+                <w:lang w:val="en-GB"/>
+              </w:rPr>
+              <w:t>postedSalary</w:t>
+            </w:r>
+            <w:proofErr w:type="spellEnd"/>
+          </w:p>
+          <w:p>
+            <w:pPr>
+              <w:rPr>
+                <w:lang w:val="en-GB"/>
+              </w:rPr>
+            </w:pPr>
+            <w:r>
+              <w:rPr>
+                <w:lang w:val="en-GB"/>
+              </w:rPr>
+              <w:t xml:space="preserve">String </w:t>
+            </w:r>
+            <w:proofErr w:type="spellStart"/>
+            <w:r>
+              <w:rPr>
+                <w:lang w:val="en-GB"/>
+              </w:rPr>
+              <w:t>coreSkill</w:t>
+            </w:r>
+            <w:proofErr w:type="spellEnd"/>
+          </w:p>
+          <w:p>
+            <w:pPr>
+              <w:rPr>
+                <w:lang w:val="en-GB"/>
+              </w:rPr>
+            </w:pPr>
+            <w:r>
+              <w:rPr>
+                <w:lang w:val="en-GB"/>
+              </w:rPr>
+              <w:t xml:space="preserve">String </w:t>
+            </w:r>
+            <w:proofErr w:type="spellStart"/>
+            <w:r>
+              <w:rPr>
+                <w:lang w:val="en-GB"/>
+              </w:rPr>
+              <w:t>requiredSkillsAndTools</w:t>
+            </w:r>
+            <w:proofErr w:type="spellEnd"/>
+          </w:p>
+          <w:p>
+            <w:pPr>
+              <w:rPr>
+                <w:lang w:val="en-GB"/>
+              </w:rPr>
+            </w:pPr>
+            <w:r>
+              <w:rPr>
+                <w:lang w:val="en-GB"/>
+              </w:rPr>
+              <w:t xml:space="preserve">String </w:t>
+            </w:r>
+            <w:proofErr w:type="spellStart"/>
+            <w:r>
+              <w:rPr>
+                <w:lang w:val="en-GB"/>
+              </w:rPr>
+              <w:t>jobPostingUrl</w:t>
+            </w:r>
+            <w:proofErr w:type="spellEnd"/>
+          </w:p>
+          <w:p>
+            <w:pPr>
+              <w:rPr>
+                <w:lang w:val="en-GB"/>
+              </w:rPr>
+            </w:pPr>
+            <w:r>
+              <w:rPr>
+                <w:lang w:val="en-GB"/>
+              </w:rPr>
+              <w:t xml:space="preserve">Double </w:t>
+            </w:r>
+            <w:proofErr w:type="spellStart"/>
+            <w:r>
+              <w:rPr>
+                <w:lang w:val="en-GB"/>
+              </w:rPr>
+              <w:t>costToCompany</w:t>
+            </w:r>
+            <w:proofErr w:type="spellEnd"/>
+          </w:p>
+          <w:p>
+            <w:pPr>
+              <w:rPr>
+                <w:lang w:val="en-GB"/>
+              </w:rPr>
+            </w:pPr>
+            <w:proofErr w:type="spellStart"/>
+            <w:r>
+              <w:rPr>
+                <w:lang w:val="en-GB"/>
+              </w:rPr>
+              <w:t>ApplicationStatus</w:t>
+            </w:r>
+            <w:proofErr w:type="spellEnd"/>
             <w:r>
               <w:rPr>
                 <w:lang w:val="en-GB"/>
@@ -1220,140 +1344,6 @@
               <w:rPr>
                 <w:lang w:val="en-GB"/>
               </w:rPr>
-              <w:t>workModel</w:t>
-            </w:r>
-            <w:proofErr w:type="spellEnd"/>
-          </w:p>
-          <w:p>
-            <w:pPr>
-              <w:rPr>
-                <w:lang w:val="en-GB"/>
-              </w:rPr>
-            </w:pPr>
-            <w:r>
-              <w:rPr>
-                <w:lang w:val="en-GB"/>
-              </w:rPr>
-              <w:t xml:space="preserve">Double </w:t>
-            </w:r>
-            <w:proofErr w:type="spellStart"/>
-            <w:r>
-              <w:rPr>
-                <w:lang w:val="en-GB"/>
-              </w:rPr>
-              <w:t>postedSalary</w:t>
-            </w:r>
-            <w:proofErr w:type="spellEnd"/>
-          </w:p>
-          <w:p>
-            <w:pPr>
-              <w:rPr>
-                <w:lang w:val="en-GB"/>
-              </w:rPr>
-            </w:pPr>
-            <w:r>
-              <w:rPr>
-                <w:lang w:val="en-GB"/>
-              </w:rPr>
-              <w:t xml:space="preserve">String </w:t>
-            </w:r>
-            <w:proofErr w:type="spellStart"/>
-            <w:r>
-              <w:rPr>
-                <w:lang w:val="en-GB"/>
-              </w:rPr>
-              <w:t>coreSkill</w:t>
-            </w:r>
-            <w:proofErr w:type="spellEnd"/>
-          </w:p>
-          <w:p>
-            <w:pPr>
-              <w:rPr>
-                <w:lang w:val="en-GB"/>
-              </w:rPr>
-            </w:pPr>
-            <w:r>
-              <w:rPr>
-                <w:lang w:val="en-GB"/>
-              </w:rPr>
-              <w:t xml:space="preserve">String </w:t>
-            </w:r>
-            <w:proofErr w:type="spellStart"/>
-            <w:r>
-              <w:rPr>
-                <w:lang w:val="en-GB"/>
-              </w:rPr>
-              <w:t>requiredSkillsAndTools</w:t>
-            </w:r>
-            <w:proofErr w:type="spellEnd"/>
-          </w:p>
-          <w:p>
-            <w:pPr>
-              <w:rPr>
-                <w:lang w:val="en-GB"/>
-              </w:rPr>
-            </w:pPr>
-            <w:r>
-              <w:rPr>
-                <w:lang w:val="en-GB"/>
-              </w:rPr>
-              <w:t xml:space="preserve">String </w:t>
-            </w:r>
-            <w:proofErr w:type="spellStart"/>
-            <w:r>
-              <w:rPr>
-                <w:lang w:val="en-GB"/>
-              </w:rPr>
-              <w:t>jobPostingUrl</w:t>
-            </w:r>
-            <w:proofErr w:type="spellEnd"/>
-          </w:p>
-          <w:p>
-            <w:pPr>
-              <w:rPr>
-                <w:lang w:val="en-GB"/>
-              </w:rPr>
-            </w:pPr>
-            <w:r>
-              <w:rPr>
-                <w:lang w:val="en-GB"/>
-              </w:rPr>
-              <w:t xml:space="preserve">Double </w:t>
-            </w:r>
-            <w:proofErr w:type="spellStart"/>
-            <w:r>
-              <w:rPr>
-                <w:lang w:val="en-GB"/>
-              </w:rPr>
-              <w:t>costToCompany</w:t>
-            </w:r>
-            <w:proofErr w:type="spellEnd"/>
-          </w:p>
-          <w:p>
-            <w:pPr>
-              <w:rPr>
-                <w:lang w:val="en-GB"/>
-              </w:rPr>
-            </w:pPr>
-            <w:proofErr w:type="spellStart"/>
-            <w:r>
-              <w:rPr>
-                <w:lang w:val="en-GB"/>
-              </w:rPr>
-              <w:t>ApplicationStatus</w:t>
-            </w:r>
-            <w:proofErr w:type="spellEnd"/>
-            <w:r>
-              <w:rPr>
-                <w:lang w:val="en-GB"/>
-              </w:rPr>
-              <w:t xml:space="preserve"> </w:t>
-            </w:r>
-            <w:proofErr w:type="spellStart"/>
-            <w:r>
-              <w:rPr>
-                <w:lang w:val="en-GB"/>
-              </w:rPr>
               <w:t>applicationStatus</w:t>
             </w:r>
             <w:proofErr w:type="spellEnd"/>
@@ -1368,6 +1358,7 @@
               <w:rPr>
                 <w:lang w:val="en-GB"/>
               </w:rPr>
+              <w:lastRenderedPageBreak/>
               <w:t xml:space="preserve">String </w:t>
             </w:r>
             <w:proofErr w:type="spellStart"/>
@@ -1448,31 +1439,7 @@
               <w:rPr>
                 <w:lang w:val="en-GB"/>
               </w:rPr>
-              <w:t>Used to</w:t>
-            </w:r>
-            <w:r>
-              <w:rPr>
-                <w:lang w:val="en-GB"/>
-              </w:rPr>
-              <w:t xml:space="preserve"> create an</w:t>
-            </w:r>
-            <w:r>
-              <w:rPr>
-                <w:lang w:val="en-GB"/>
-              </w:rPr>
-              <w:t xml:space="preserve"> appl</w:t>
-            </w:r>
-            <w:r>
-              <w:rPr>
-                <w:lang w:val="en-GB"/>
-              </w:rPr>
-              <w:t>ication</w:t>
-            </w:r>
-            <w:r>
-              <w:rPr>
-                <w:lang w:val="en-GB"/>
-              </w:rPr>
-              <w:t xml:space="preserve"> for a created job that has not yet been applied for</w:t>
+              <w:t>Used to create an application for a created job that has not yet been applied for</w:t>
             </w:r>
           </w:p>
         </w:tc>
@@ -1497,13 +1464,7 @@
               <w:rPr>
                 <w:lang w:val="en-GB"/>
               </w:rPr>
-              <w:t>jobI</w:t>
-            </w:r>
-            <w:r>
-              <w:rPr>
-                <w:lang w:val="en-GB"/>
-              </w:rPr>
-              <w:t>d</w:t>
+              <w:t>jobId</w:t>
             </w:r>
             <w:proofErr w:type="spellEnd"/>
           </w:p>
@@ -1546,27 +1507,6 @@
                 <w:lang w:val="en-GB"/>
               </w:rPr>
               <w:t>applicationStatusNotes</w:t>
-            </w:r>
-            <w:proofErr w:type="spellEnd"/>
-          </w:p>
-          <w:p>
-            <w:pPr>
-              <w:rPr>
-                <w:lang w:val="en-GB"/>
-              </w:rPr>
-            </w:pPr>
-            <w:r>
-              <w:rPr>
-                <w:lang w:val="en-GB"/>
-              </w:rPr>
-              <w:t xml:space="preserve">Date </w:t>
-            </w:r>
-            <w:proofErr w:type="spellStart"/>
-            <w:r>
-              <w:rPr>
-                <w:lang w:val="en-GB"/>
-              </w:rPr>
-              <w:t>dateApplied</w:t>
             </w:r>
             <w:proofErr w:type="spellEnd"/>
           </w:p>
@@ -3772,6 +3712,7 @@
   <w:style w:type="character" w:default="1" w:styleId="DefaultParagraphFont">
     <w:name w:val="Default Paragraph Font"/>
     <w:uiPriority w:val="1"/>
+    <w:semiHidden/>
     <w:unhideWhenUsed/>
   </w:style>
   <w:style w:type="table" w:default="1" w:styleId="TableNormal">

</xml_diff>